<commit_message>
Update for "Definicja i opis programowania Obiektowego "
</commit_message>
<xml_diff>
--- a/Rozdzial_1.docx
+++ b/Rozdzial_1.docx
@@ -296,165 +296,1573 @@
         <w:t xml:space="preserve"> temat przechowywane są w klasie</w:t>
       </w:r>
       <w:r>
-        <w:t>. K</w:t>
-      </w:r>
-      <w:r>
-        <w:t xml:space="preserve">lasa stanowi interfejs </w:t>
-      </w:r>
-      <w:r>
-        <w:t xml:space="preserve">oraz implementacje </w:t>
-      </w:r>
-      <w:r>
-        <w:t>obiektu</w:t>
-      </w:r>
-      <w:r>
-        <w:t>,</w:t>
-      </w:r>
-      <w:r>
-        <w:t xml:space="preserve"> to znaczy</w:t>
-      </w:r>
-      <w:r>
-        <w:t xml:space="preserve"> zawiera definicje metod</w:t>
-      </w:r>
-      <w:r>
-        <w:t xml:space="preserve">, </w:t>
-      </w:r>
-      <w:r>
-        <w:t xml:space="preserve"> funkcji</w:t>
-      </w:r>
-      <w:r>
-        <w:t xml:space="preserve"> i danych</w:t>
-      </w:r>
-      <w:r>
-        <w:t xml:space="preserve"> oraz ich kod</w:t>
-      </w:r>
-      <w:r>
-        <w:t xml:space="preserve"> i</w:t>
-      </w:r>
-      <w:r>
-        <w:t xml:space="preserve"> same</w:t>
-      </w:r>
-      <w:r>
-        <w:t xml:space="preserve"> dane</w:t>
-      </w:r>
-      <w:r>
-        <w:t xml:space="preserve">. Z tego powodu zachowanie i rola obiektów w programie zależy od klasy którą dany </w:t>
-      </w:r>
-      <w:r>
-        <w:t>obiekt reprezentuje.</w:t>
-      </w:r>
-      <w:r>
-        <w:t xml:space="preserve"> </w:t>
+        <w:t>.</w:t>
+      </w:r>
+      <w:r>
+        <w:t xml:space="preserve"> Zmienne należące do klasy nazywane są polami klasy a obiekt utworzony na podstawie klasy instancją tej klasy. </w:t>
+      </w:r>
+      <w:r>
+        <w:t xml:space="preserve"> Przykład kodu klasy dla języka Java został zawarty w listingu 1.</w:t>
+      </w:r>
+    </w:p>
+    <w:p>
+      <w:pPr>
+        <w:autoSpaceDE w:val="0"/>
+        <w:autoSpaceDN w:val="0"/>
+        <w:adjustRightInd w:val="0"/>
+        <w:spacing w:after="0" w:line="240" w:lineRule="auto"/>
+        <w:rPr>
+          <w:rFonts w:ascii="Consolas" w:hAnsi="Consolas" w:cs="Consolas"/>
+          <w:sz w:val="20"/>
+          <w:szCs w:val="20"/>
+        </w:rPr>
+      </w:pPr>
+      <w:r>
+        <w:rPr>
+          <w:rFonts w:ascii="Consolas" w:hAnsi="Consolas" w:cs="Consolas"/>
+          <w:b/>
+          <w:bCs/>
+          <w:color w:val="7F0055"/>
+          <w:sz w:val="20"/>
+          <w:szCs w:val="20"/>
+        </w:rPr>
+        <w:t>public</w:t>
+      </w:r>
+      <w:r>
+        <w:rPr>
+          <w:rFonts w:ascii="Consolas" w:hAnsi="Consolas" w:cs="Consolas"/>
+          <w:color w:val="000000"/>
+          <w:sz w:val="20"/>
+          <w:szCs w:val="20"/>
+        </w:rPr>
+        <w:t xml:space="preserve"> </w:t>
+      </w:r>
+      <w:r>
+        <w:rPr>
+          <w:rFonts w:ascii="Consolas" w:hAnsi="Consolas" w:cs="Consolas"/>
+          <w:b/>
+          <w:bCs/>
+          <w:color w:val="7F0055"/>
+          <w:sz w:val="20"/>
+          <w:szCs w:val="20"/>
+        </w:rPr>
+        <w:t>class</w:t>
+      </w:r>
+      <w:r>
+        <w:rPr>
+          <w:rFonts w:ascii="Consolas" w:hAnsi="Consolas" w:cs="Consolas"/>
+          <w:color w:val="000000"/>
+          <w:sz w:val="20"/>
+          <w:szCs w:val="20"/>
+        </w:rPr>
+        <w:t xml:space="preserve"> Account {</w:t>
+      </w:r>
+    </w:p>
+    <w:p>
+      <w:pPr>
+        <w:autoSpaceDE w:val="0"/>
+        <w:autoSpaceDN w:val="0"/>
+        <w:adjustRightInd w:val="0"/>
+        <w:spacing w:after="0" w:line="240" w:lineRule="auto"/>
+        <w:rPr>
+          <w:rFonts w:ascii="Consolas" w:hAnsi="Consolas" w:cs="Consolas"/>
+          <w:sz w:val="20"/>
+          <w:szCs w:val="20"/>
+        </w:rPr>
+      </w:pPr>
+      <w:r>
+        <w:rPr>
+          <w:rFonts w:ascii="Consolas" w:hAnsi="Consolas" w:cs="Consolas"/>
+          <w:color w:val="000000"/>
+          <w:sz w:val="20"/>
+          <w:szCs w:val="20"/>
+        </w:rPr>
+        <w:tab/>
+      </w:r>
+    </w:p>
+    <w:p>
+      <w:pPr>
+        <w:autoSpaceDE w:val="0"/>
+        <w:autoSpaceDN w:val="0"/>
+        <w:adjustRightInd w:val="0"/>
+        <w:spacing w:after="0" w:line="240" w:lineRule="auto"/>
+        <w:rPr>
+          <w:rFonts w:ascii="Consolas" w:hAnsi="Consolas" w:cs="Consolas"/>
+          <w:sz w:val="20"/>
+          <w:szCs w:val="20"/>
+        </w:rPr>
+      </w:pPr>
+      <w:r>
+        <w:rPr>
+          <w:rFonts w:ascii="Consolas" w:hAnsi="Consolas" w:cs="Consolas"/>
+          <w:color w:val="000000"/>
+          <w:sz w:val="20"/>
+          <w:szCs w:val="20"/>
+        </w:rPr>
+        <w:tab/>
+      </w:r>
+      <w:r>
+        <w:rPr>
+          <w:rFonts w:ascii="Consolas" w:hAnsi="Consolas" w:cs="Consolas"/>
+          <w:b/>
+          <w:bCs/>
+          <w:color w:val="7F0055"/>
+          <w:sz w:val="20"/>
+          <w:szCs w:val="20"/>
+        </w:rPr>
+        <w:t>private</w:t>
+      </w:r>
+      <w:r>
+        <w:rPr>
+          <w:rFonts w:ascii="Consolas" w:hAnsi="Consolas" w:cs="Consolas"/>
+          <w:color w:val="000000"/>
+          <w:sz w:val="20"/>
+          <w:szCs w:val="20"/>
+        </w:rPr>
+        <w:t xml:space="preserve"> </w:t>
+      </w:r>
+      <w:r>
+        <w:rPr>
+          <w:rFonts w:ascii="Consolas" w:hAnsi="Consolas" w:cs="Consolas"/>
+          <w:b/>
+          <w:bCs/>
+          <w:color w:val="7F0055"/>
+          <w:sz w:val="20"/>
+          <w:szCs w:val="20"/>
+        </w:rPr>
+        <w:t>double</w:t>
+      </w:r>
+      <w:r>
+        <w:rPr>
+          <w:rFonts w:ascii="Consolas" w:hAnsi="Consolas" w:cs="Consolas"/>
+          <w:color w:val="000000"/>
+          <w:sz w:val="20"/>
+          <w:szCs w:val="20"/>
+        </w:rPr>
+        <w:t xml:space="preserve"> </w:t>
+      </w:r>
+      <w:r>
+        <w:rPr>
+          <w:rFonts w:ascii="Consolas" w:hAnsi="Consolas" w:cs="Consolas"/>
+          <w:color w:val="0000C0"/>
+          <w:sz w:val="20"/>
+          <w:szCs w:val="20"/>
+        </w:rPr>
+        <w:t>balance</w:t>
+      </w:r>
+      <w:r>
+        <w:rPr>
+          <w:rFonts w:ascii="Consolas" w:hAnsi="Consolas" w:cs="Consolas"/>
+          <w:color w:val="000000"/>
+          <w:sz w:val="20"/>
+          <w:szCs w:val="20"/>
+        </w:rPr>
+        <w:t>;</w:t>
+      </w:r>
+    </w:p>
+    <w:p>
+      <w:pPr>
+        <w:autoSpaceDE w:val="0"/>
+        <w:autoSpaceDN w:val="0"/>
+        <w:adjustRightInd w:val="0"/>
+        <w:spacing w:after="0" w:line="240" w:lineRule="auto"/>
+        <w:rPr>
+          <w:rFonts w:ascii="Consolas" w:hAnsi="Consolas" w:cs="Consolas"/>
+          <w:sz w:val="20"/>
+          <w:szCs w:val="20"/>
+        </w:rPr>
+      </w:pPr>
+    </w:p>
+    <w:p>
+      <w:pPr>
+        <w:autoSpaceDE w:val="0"/>
+        <w:autoSpaceDN w:val="0"/>
+        <w:adjustRightInd w:val="0"/>
+        <w:spacing w:after="0" w:line="240" w:lineRule="auto"/>
+        <w:rPr>
+          <w:rFonts w:ascii="Consolas" w:hAnsi="Consolas" w:cs="Consolas"/>
+          <w:sz w:val="20"/>
+          <w:szCs w:val="20"/>
+        </w:rPr>
+      </w:pPr>
+      <w:r>
+        <w:rPr>
+          <w:rFonts w:ascii="Consolas" w:hAnsi="Consolas" w:cs="Consolas"/>
+          <w:color w:val="000000"/>
+          <w:sz w:val="20"/>
+          <w:szCs w:val="20"/>
+        </w:rPr>
+        <w:tab/>
+      </w:r>
+      <w:r>
+        <w:rPr>
+          <w:rFonts w:ascii="Consolas" w:hAnsi="Consolas" w:cs="Consolas"/>
+          <w:b/>
+          <w:bCs/>
+          <w:color w:val="7F0055"/>
+          <w:sz w:val="20"/>
+          <w:szCs w:val="20"/>
+        </w:rPr>
+        <w:t>public</w:t>
+      </w:r>
+      <w:r>
+        <w:rPr>
+          <w:rFonts w:ascii="Consolas" w:hAnsi="Consolas" w:cs="Consolas"/>
+          <w:color w:val="000000"/>
+          <w:sz w:val="20"/>
+          <w:szCs w:val="20"/>
+        </w:rPr>
+        <w:t xml:space="preserve"> </w:t>
+      </w:r>
+      <w:r>
+        <w:rPr>
+          <w:rFonts w:ascii="Consolas" w:hAnsi="Consolas" w:cs="Consolas"/>
+          <w:b/>
+          <w:bCs/>
+          <w:color w:val="7F0055"/>
+          <w:sz w:val="20"/>
+          <w:szCs w:val="20"/>
+        </w:rPr>
+        <w:t>double</w:t>
+      </w:r>
+      <w:r>
+        <w:rPr>
+          <w:rFonts w:ascii="Consolas" w:hAnsi="Consolas" w:cs="Consolas"/>
+          <w:color w:val="000000"/>
+          <w:sz w:val="20"/>
+          <w:szCs w:val="20"/>
+        </w:rPr>
+        <w:t xml:space="preserve"> getBalance() {</w:t>
+      </w:r>
+    </w:p>
+    <w:p>
+      <w:pPr>
+        <w:autoSpaceDE w:val="0"/>
+        <w:autoSpaceDN w:val="0"/>
+        <w:adjustRightInd w:val="0"/>
+        <w:spacing w:after="0" w:line="240" w:lineRule="auto"/>
+        <w:rPr>
+          <w:rFonts w:ascii="Consolas" w:hAnsi="Consolas" w:cs="Consolas"/>
+          <w:sz w:val="20"/>
+          <w:szCs w:val="20"/>
+        </w:rPr>
+      </w:pPr>
+      <w:r>
+        <w:rPr>
+          <w:rFonts w:ascii="Consolas" w:hAnsi="Consolas" w:cs="Consolas"/>
+          <w:color w:val="000000"/>
+          <w:sz w:val="20"/>
+          <w:szCs w:val="20"/>
+        </w:rPr>
+        <w:tab/>
+      </w:r>
+      <w:r>
+        <w:rPr>
+          <w:rFonts w:ascii="Consolas" w:hAnsi="Consolas" w:cs="Consolas"/>
+          <w:color w:val="000000"/>
+          <w:sz w:val="20"/>
+          <w:szCs w:val="20"/>
+        </w:rPr>
+        <w:tab/>
+      </w:r>
+      <w:r>
+        <w:rPr>
+          <w:rFonts w:ascii="Consolas" w:hAnsi="Consolas" w:cs="Consolas"/>
+          <w:b/>
+          <w:bCs/>
+          <w:color w:val="7F0055"/>
+          <w:sz w:val="20"/>
+          <w:szCs w:val="20"/>
+        </w:rPr>
+        <w:t>return</w:t>
+      </w:r>
+      <w:r>
+        <w:rPr>
+          <w:rFonts w:ascii="Consolas" w:hAnsi="Consolas" w:cs="Consolas"/>
+          <w:color w:val="000000"/>
+          <w:sz w:val="20"/>
+          <w:szCs w:val="20"/>
+        </w:rPr>
+        <w:t xml:space="preserve"> </w:t>
+      </w:r>
+      <w:r>
+        <w:rPr>
+          <w:rFonts w:ascii="Consolas" w:hAnsi="Consolas" w:cs="Consolas"/>
+          <w:color w:val="0000C0"/>
+          <w:sz w:val="20"/>
+          <w:szCs w:val="20"/>
+        </w:rPr>
+        <w:t>balance</w:t>
+      </w:r>
+      <w:r>
+        <w:rPr>
+          <w:rFonts w:ascii="Consolas" w:hAnsi="Consolas" w:cs="Consolas"/>
+          <w:color w:val="000000"/>
+          <w:sz w:val="20"/>
+          <w:szCs w:val="20"/>
+        </w:rPr>
+        <w:t>;</w:t>
+      </w:r>
+    </w:p>
+    <w:p>
+      <w:pPr>
+        <w:autoSpaceDE w:val="0"/>
+        <w:autoSpaceDN w:val="0"/>
+        <w:adjustRightInd w:val="0"/>
+        <w:spacing w:after="0" w:line="240" w:lineRule="auto"/>
+        <w:rPr>
+          <w:rFonts w:ascii="Consolas" w:hAnsi="Consolas" w:cs="Consolas"/>
+          <w:sz w:val="20"/>
+          <w:szCs w:val="20"/>
+        </w:rPr>
+      </w:pPr>
+      <w:r>
+        <w:rPr>
+          <w:rFonts w:ascii="Consolas" w:hAnsi="Consolas" w:cs="Consolas"/>
+          <w:color w:val="000000"/>
+          <w:sz w:val="20"/>
+          <w:szCs w:val="20"/>
+        </w:rPr>
+        <w:tab/>
+        <w:t>}</w:t>
+      </w:r>
+    </w:p>
+    <w:p>
+      <w:pPr>
+        <w:autoSpaceDE w:val="0"/>
+        <w:autoSpaceDN w:val="0"/>
+        <w:adjustRightInd w:val="0"/>
+        <w:spacing w:after="0" w:line="240" w:lineRule="auto"/>
+        <w:rPr>
+          <w:rFonts w:ascii="Consolas" w:hAnsi="Consolas" w:cs="Consolas"/>
+          <w:sz w:val="20"/>
+          <w:szCs w:val="20"/>
+        </w:rPr>
+      </w:pPr>
+      <w:r>
+        <w:rPr>
+          <w:rFonts w:ascii="Consolas" w:hAnsi="Consolas" w:cs="Consolas"/>
+          <w:color w:val="000000"/>
+          <w:sz w:val="20"/>
+          <w:szCs w:val="20"/>
+        </w:rPr>
+        <w:tab/>
+      </w:r>
+    </w:p>
+    <w:p>
+      <w:pPr>
+        <w:autoSpaceDE w:val="0"/>
+        <w:autoSpaceDN w:val="0"/>
+        <w:adjustRightInd w:val="0"/>
+        <w:spacing w:after="0" w:line="240" w:lineRule="auto"/>
+        <w:rPr>
+          <w:rFonts w:ascii="Consolas" w:hAnsi="Consolas" w:cs="Consolas"/>
+          <w:sz w:val="20"/>
+          <w:szCs w:val="20"/>
+          <w:lang w:val="en-US"/>
+        </w:rPr>
+      </w:pPr>
+      <w:r>
+        <w:rPr>
+          <w:rFonts w:ascii="Consolas" w:hAnsi="Consolas" w:cs="Consolas"/>
+          <w:color w:val="000000"/>
+          <w:sz w:val="20"/>
+          <w:szCs w:val="20"/>
+        </w:rPr>
+        <w:tab/>
+      </w:r>
+      <w:r>
+        <w:rPr>
+          <w:rFonts w:ascii="Consolas" w:hAnsi="Consolas" w:cs="Consolas"/>
+          <w:b/>
+          <w:bCs/>
+          <w:color w:val="7F0055"/>
+          <w:sz w:val="20"/>
+          <w:szCs w:val="20"/>
+        </w:rPr>
+        <w:t>public</w:t>
+      </w:r>
+      <w:r>
+        <w:rPr>
+          <w:rFonts w:ascii="Consolas" w:hAnsi="Consolas" w:cs="Consolas"/>
+          <w:color w:val="000000"/>
+          <w:sz w:val="20"/>
+          <w:szCs w:val="20"/>
+        </w:rPr>
+        <w:t xml:space="preserve"> </w:t>
+      </w:r>
+      <w:r>
+        <w:rPr>
+          <w:rFonts w:ascii="Consolas" w:hAnsi="Consolas" w:cs="Consolas"/>
+          <w:b/>
+          <w:bCs/>
+          <w:color w:val="7F0055"/>
+          <w:sz w:val="20"/>
+          <w:szCs w:val="20"/>
+        </w:rPr>
+        <w:t>void</w:t>
+      </w:r>
+      <w:r>
+        <w:rPr>
+          <w:rFonts w:ascii="Consolas" w:hAnsi="Consolas" w:cs="Consolas"/>
+          <w:color w:val="000000"/>
+          <w:sz w:val="20"/>
+          <w:szCs w:val="20"/>
+        </w:rPr>
+        <w:t xml:space="preserve"> deposit(</w:t>
+      </w:r>
+      <w:r>
+        <w:rPr>
+          <w:rFonts w:ascii="Consolas" w:hAnsi="Consolas" w:cs="Consolas"/>
+          <w:b/>
+          <w:bCs/>
+          <w:color w:val="7F0055"/>
+          <w:sz w:val="20"/>
+          <w:szCs w:val="20"/>
+        </w:rPr>
+        <w:t>d</w:t>
+      </w:r>
+      <w:r>
+        <w:rPr>
+          <w:rFonts w:ascii="Consolas" w:hAnsi="Consolas" w:cs="Consolas"/>
+          <w:b/>
+          <w:bCs/>
+          <w:color w:val="7F0055"/>
+          <w:sz w:val="20"/>
+          <w:szCs w:val="20"/>
+          <w:lang w:val="en-US"/>
+        </w:rPr>
+        <w:t>ouble</w:t>
+      </w:r>
+      <w:r>
+        <w:rPr>
+          <w:rFonts w:ascii="Consolas" w:hAnsi="Consolas" w:cs="Consolas"/>
+          <w:color w:val="000000"/>
+          <w:sz w:val="20"/>
+          <w:szCs w:val="20"/>
+          <w:lang w:val="en-US"/>
+        </w:rPr>
+        <w:t xml:space="preserve"> depositValue)</w:t>
+      </w:r>
+    </w:p>
+    <w:p>
+      <w:pPr>
+        <w:autoSpaceDE w:val="0"/>
+        <w:autoSpaceDN w:val="0"/>
+        <w:adjustRightInd w:val="0"/>
+        <w:spacing w:after="0" w:line="240" w:lineRule="auto"/>
+        <w:rPr>
+          <w:rFonts w:ascii="Consolas" w:hAnsi="Consolas" w:cs="Consolas"/>
+          <w:sz w:val="20"/>
+          <w:szCs w:val="20"/>
+          <w:lang w:val="en-US"/>
+        </w:rPr>
+      </w:pPr>
+      <w:r>
+        <w:rPr>
+          <w:rFonts w:ascii="Consolas" w:hAnsi="Consolas" w:cs="Consolas"/>
+          <w:color w:val="000000"/>
+          <w:sz w:val="20"/>
+          <w:szCs w:val="20"/>
+          <w:lang w:val="en-US"/>
+        </w:rPr>
+        <w:tab/>
+        <w:t>{</w:t>
+      </w:r>
+    </w:p>
+    <w:p>
+      <w:pPr>
+        <w:autoSpaceDE w:val="0"/>
+        <w:autoSpaceDN w:val="0"/>
+        <w:adjustRightInd w:val="0"/>
+        <w:spacing w:after="0" w:line="240" w:lineRule="auto"/>
+        <w:rPr>
+          <w:rFonts w:ascii="Consolas" w:hAnsi="Consolas" w:cs="Consolas"/>
+          <w:sz w:val="20"/>
+          <w:szCs w:val="20"/>
+          <w:lang w:val="en-US"/>
+        </w:rPr>
+      </w:pPr>
+      <w:r>
+        <w:rPr>
+          <w:rFonts w:ascii="Consolas" w:hAnsi="Consolas" w:cs="Consolas"/>
+          <w:color w:val="000000"/>
+          <w:sz w:val="20"/>
+          <w:szCs w:val="20"/>
+          <w:lang w:val="en-US"/>
+        </w:rPr>
+        <w:tab/>
+      </w:r>
+      <w:r>
+        <w:rPr>
+          <w:rFonts w:ascii="Consolas" w:hAnsi="Consolas" w:cs="Consolas"/>
+          <w:color w:val="000000"/>
+          <w:sz w:val="20"/>
+          <w:szCs w:val="20"/>
+          <w:lang w:val="en-US"/>
+        </w:rPr>
+        <w:tab/>
+      </w:r>
+      <w:r>
+        <w:rPr>
+          <w:rFonts w:ascii="Consolas" w:hAnsi="Consolas" w:cs="Consolas"/>
+          <w:color w:val="0000C0"/>
+          <w:sz w:val="20"/>
+          <w:szCs w:val="20"/>
+          <w:lang w:val="en-US"/>
+        </w:rPr>
+        <w:t>balance</w:t>
+      </w:r>
+      <w:r>
+        <w:rPr>
+          <w:rFonts w:ascii="Consolas" w:hAnsi="Consolas" w:cs="Consolas"/>
+          <w:color w:val="000000"/>
+          <w:sz w:val="20"/>
+          <w:szCs w:val="20"/>
+          <w:lang w:val="en-US"/>
+        </w:rPr>
+        <w:t xml:space="preserve"> += depositValue;</w:t>
+      </w:r>
+    </w:p>
+    <w:p>
+      <w:pPr>
+        <w:autoSpaceDE w:val="0"/>
+        <w:autoSpaceDN w:val="0"/>
+        <w:adjustRightInd w:val="0"/>
+        <w:spacing w:after="0" w:line="240" w:lineRule="auto"/>
+        <w:rPr>
+          <w:rFonts w:ascii="Consolas" w:hAnsi="Consolas" w:cs="Consolas"/>
+          <w:sz w:val="20"/>
+          <w:szCs w:val="20"/>
+          <w:lang w:val="en-US"/>
+        </w:rPr>
+      </w:pPr>
+      <w:r>
+        <w:rPr>
+          <w:rFonts w:ascii="Consolas" w:hAnsi="Consolas" w:cs="Consolas"/>
+          <w:color w:val="000000"/>
+          <w:sz w:val="20"/>
+          <w:szCs w:val="20"/>
+          <w:lang w:val="en-US"/>
+        </w:rPr>
+        <w:tab/>
+        <w:t xml:space="preserve">} </w:t>
+      </w:r>
+    </w:p>
+    <w:p>
+      <w:pPr>
+        <w:autoSpaceDE w:val="0"/>
+        <w:autoSpaceDN w:val="0"/>
+        <w:adjustRightInd w:val="0"/>
+        <w:spacing w:after="0" w:line="240" w:lineRule="auto"/>
+        <w:rPr>
+          <w:rFonts w:ascii="Consolas" w:hAnsi="Consolas" w:cs="Consolas"/>
+          <w:sz w:val="20"/>
+          <w:szCs w:val="20"/>
+          <w:lang w:val="en-US"/>
+        </w:rPr>
+      </w:pPr>
+      <w:r>
+        <w:rPr>
+          <w:rFonts w:ascii="Consolas" w:hAnsi="Consolas" w:cs="Consolas"/>
+          <w:color w:val="000000"/>
+          <w:sz w:val="20"/>
+          <w:szCs w:val="20"/>
+          <w:lang w:val="en-US"/>
+        </w:rPr>
+        <w:tab/>
+      </w:r>
+    </w:p>
+    <w:p>
+      <w:pPr>
+        <w:autoSpaceDE w:val="0"/>
+        <w:autoSpaceDN w:val="0"/>
+        <w:adjustRightInd w:val="0"/>
+        <w:spacing w:after="0" w:line="240" w:lineRule="auto"/>
+        <w:rPr>
+          <w:rFonts w:ascii="Consolas" w:hAnsi="Consolas" w:cs="Consolas"/>
+          <w:sz w:val="20"/>
+          <w:szCs w:val="20"/>
+          <w:lang w:val="en-US"/>
+        </w:rPr>
+      </w:pPr>
+      <w:r>
+        <w:rPr>
+          <w:rFonts w:ascii="Consolas" w:hAnsi="Consolas" w:cs="Consolas"/>
+          <w:color w:val="000000"/>
+          <w:sz w:val="20"/>
+          <w:szCs w:val="20"/>
+          <w:lang w:val="en-US"/>
+        </w:rPr>
+        <w:tab/>
+      </w:r>
+      <w:r>
+        <w:rPr>
+          <w:rFonts w:ascii="Consolas" w:hAnsi="Consolas" w:cs="Consolas"/>
+          <w:b/>
+          <w:bCs/>
+          <w:color w:val="7F0055"/>
+          <w:sz w:val="20"/>
+          <w:szCs w:val="20"/>
+          <w:lang w:val="en-US"/>
+        </w:rPr>
+        <w:t>public</w:t>
+      </w:r>
+      <w:r>
+        <w:rPr>
+          <w:rFonts w:ascii="Consolas" w:hAnsi="Consolas" w:cs="Consolas"/>
+          <w:color w:val="000000"/>
+          <w:sz w:val="20"/>
+          <w:szCs w:val="20"/>
+          <w:lang w:val="en-US"/>
+        </w:rPr>
+        <w:t xml:space="preserve"> </w:t>
+      </w:r>
+      <w:r>
+        <w:rPr>
+          <w:rFonts w:ascii="Consolas" w:hAnsi="Consolas" w:cs="Consolas"/>
+          <w:b/>
+          <w:bCs/>
+          <w:color w:val="7F0055"/>
+          <w:sz w:val="20"/>
+          <w:szCs w:val="20"/>
+          <w:lang w:val="en-US"/>
+        </w:rPr>
+        <w:t>boolean</w:t>
+      </w:r>
+      <w:r>
+        <w:rPr>
+          <w:rFonts w:ascii="Consolas" w:hAnsi="Consolas" w:cs="Consolas"/>
+          <w:color w:val="000000"/>
+          <w:sz w:val="20"/>
+          <w:szCs w:val="20"/>
+          <w:lang w:val="en-US"/>
+        </w:rPr>
+        <w:t xml:space="preserve"> withdraw(</w:t>
+      </w:r>
+      <w:r>
+        <w:rPr>
+          <w:rFonts w:ascii="Consolas" w:hAnsi="Consolas" w:cs="Consolas"/>
+          <w:b/>
+          <w:bCs/>
+          <w:color w:val="7F0055"/>
+          <w:sz w:val="20"/>
+          <w:szCs w:val="20"/>
+          <w:lang w:val="en-US"/>
+        </w:rPr>
+        <w:t>double</w:t>
+      </w:r>
+      <w:r>
+        <w:rPr>
+          <w:rFonts w:ascii="Consolas" w:hAnsi="Consolas" w:cs="Consolas"/>
+          <w:color w:val="000000"/>
+          <w:sz w:val="20"/>
+          <w:szCs w:val="20"/>
+          <w:lang w:val="en-US"/>
+        </w:rPr>
+        <w:t xml:space="preserve"> withdrawValue)</w:t>
+      </w:r>
+    </w:p>
+    <w:p>
+      <w:pPr>
+        <w:autoSpaceDE w:val="0"/>
+        <w:autoSpaceDN w:val="0"/>
+        <w:adjustRightInd w:val="0"/>
+        <w:spacing w:after="0" w:line="240" w:lineRule="auto"/>
+        <w:rPr>
+          <w:rFonts w:ascii="Consolas" w:hAnsi="Consolas" w:cs="Consolas"/>
+          <w:sz w:val="20"/>
+          <w:szCs w:val="20"/>
+          <w:lang w:val="en-US"/>
+        </w:rPr>
+      </w:pPr>
+      <w:r>
+        <w:rPr>
+          <w:rFonts w:ascii="Consolas" w:hAnsi="Consolas" w:cs="Consolas"/>
+          <w:color w:val="000000"/>
+          <w:sz w:val="20"/>
+          <w:szCs w:val="20"/>
+          <w:lang w:val="en-US"/>
+        </w:rPr>
+        <w:tab/>
+        <w:t>{</w:t>
+      </w:r>
+    </w:p>
+    <w:p>
+      <w:pPr>
+        <w:autoSpaceDE w:val="0"/>
+        <w:autoSpaceDN w:val="0"/>
+        <w:adjustRightInd w:val="0"/>
+        <w:spacing w:after="0" w:line="240" w:lineRule="auto"/>
+        <w:rPr>
+          <w:rFonts w:ascii="Consolas" w:hAnsi="Consolas" w:cs="Consolas"/>
+          <w:sz w:val="20"/>
+          <w:szCs w:val="20"/>
+          <w:lang w:val="en-US"/>
+        </w:rPr>
+      </w:pPr>
+      <w:r>
+        <w:rPr>
+          <w:rFonts w:ascii="Consolas" w:hAnsi="Consolas" w:cs="Consolas"/>
+          <w:color w:val="000000"/>
+          <w:sz w:val="20"/>
+          <w:szCs w:val="20"/>
+          <w:lang w:val="en-US"/>
+        </w:rPr>
+        <w:tab/>
+      </w:r>
+      <w:r>
+        <w:rPr>
+          <w:rFonts w:ascii="Consolas" w:hAnsi="Consolas" w:cs="Consolas"/>
+          <w:color w:val="000000"/>
+          <w:sz w:val="20"/>
+          <w:szCs w:val="20"/>
+          <w:lang w:val="en-US"/>
+        </w:rPr>
+        <w:tab/>
+      </w:r>
+      <w:r>
+        <w:rPr>
+          <w:rFonts w:ascii="Consolas" w:hAnsi="Consolas" w:cs="Consolas"/>
+          <w:b/>
+          <w:bCs/>
+          <w:color w:val="7F0055"/>
+          <w:sz w:val="20"/>
+          <w:szCs w:val="20"/>
+          <w:lang w:val="en-US"/>
+        </w:rPr>
+        <w:t>if</w:t>
+      </w:r>
+      <w:r>
+        <w:rPr>
+          <w:rFonts w:ascii="Consolas" w:hAnsi="Consolas" w:cs="Consolas"/>
+          <w:color w:val="000000"/>
+          <w:sz w:val="20"/>
+          <w:szCs w:val="20"/>
+          <w:lang w:val="en-US"/>
+        </w:rPr>
+        <w:t xml:space="preserve">(withdrawValue &lt;= </w:t>
+      </w:r>
+      <w:r>
+        <w:rPr>
+          <w:rFonts w:ascii="Consolas" w:hAnsi="Consolas" w:cs="Consolas"/>
+          <w:color w:val="0000C0"/>
+          <w:sz w:val="20"/>
+          <w:szCs w:val="20"/>
+          <w:lang w:val="en-US"/>
+        </w:rPr>
+        <w:t>balance</w:t>
+      </w:r>
+      <w:r>
+        <w:rPr>
+          <w:rFonts w:ascii="Consolas" w:hAnsi="Consolas" w:cs="Consolas"/>
+          <w:color w:val="000000"/>
+          <w:sz w:val="20"/>
+          <w:szCs w:val="20"/>
+          <w:lang w:val="en-US"/>
+        </w:rPr>
+        <w:t>){</w:t>
+      </w:r>
+    </w:p>
+    <w:p>
+      <w:pPr>
+        <w:autoSpaceDE w:val="0"/>
+        <w:autoSpaceDN w:val="0"/>
+        <w:adjustRightInd w:val="0"/>
+        <w:spacing w:after="0" w:line="240" w:lineRule="auto"/>
+        <w:rPr>
+          <w:rFonts w:ascii="Consolas" w:hAnsi="Consolas" w:cs="Consolas"/>
+          <w:sz w:val="20"/>
+          <w:szCs w:val="20"/>
+          <w:lang w:val="en-US"/>
+        </w:rPr>
+      </w:pPr>
+      <w:r>
+        <w:rPr>
+          <w:rFonts w:ascii="Consolas" w:hAnsi="Consolas" w:cs="Consolas"/>
+          <w:color w:val="000000"/>
+          <w:sz w:val="20"/>
+          <w:szCs w:val="20"/>
+          <w:lang w:val="en-US"/>
+        </w:rPr>
+        <w:tab/>
+      </w:r>
+      <w:r>
+        <w:rPr>
+          <w:rFonts w:ascii="Consolas" w:hAnsi="Consolas" w:cs="Consolas"/>
+          <w:color w:val="000000"/>
+          <w:sz w:val="20"/>
+          <w:szCs w:val="20"/>
+          <w:lang w:val="en-US"/>
+        </w:rPr>
+        <w:tab/>
+      </w:r>
+      <w:r>
+        <w:rPr>
+          <w:rFonts w:ascii="Consolas" w:hAnsi="Consolas" w:cs="Consolas"/>
+          <w:color w:val="000000"/>
+          <w:sz w:val="20"/>
+          <w:szCs w:val="20"/>
+          <w:lang w:val="en-US"/>
+        </w:rPr>
+        <w:tab/>
+      </w:r>
+      <w:r>
+        <w:rPr>
+          <w:rFonts w:ascii="Consolas" w:hAnsi="Consolas" w:cs="Consolas"/>
+          <w:color w:val="0000C0"/>
+          <w:sz w:val="20"/>
+          <w:szCs w:val="20"/>
+          <w:lang w:val="en-US"/>
+        </w:rPr>
+        <w:t>balance</w:t>
+      </w:r>
+      <w:r>
+        <w:rPr>
+          <w:rFonts w:ascii="Consolas" w:hAnsi="Consolas" w:cs="Consolas"/>
+          <w:color w:val="000000"/>
+          <w:sz w:val="20"/>
+          <w:szCs w:val="20"/>
+          <w:lang w:val="en-US"/>
+        </w:rPr>
+        <w:t xml:space="preserve"> -= withdrawValue;</w:t>
+      </w:r>
+    </w:p>
+    <w:p>
+      <w:pPr>
+        <w:autoSpaceDE w:val="0"/>
+        <w:autoSpaceDN w:val="0"/>
+        <w:adjustRightInd w:val="0"/>
+        <w:spacing w:after="0" w:line="240" w:lineRule="auto"/>
+        <w:rPr>
+          <w:rFonts w:ascii="Consolas" w:hAnsi="Consolas" w:cs="Consolas"/>
+          <w:sz w:val="20"/>
+          <w:szCs w:val="20"/>
+        </w:rPr>
+      </w:pPr>
+      <w:r>
+        <w:rPr>
+          <w:rFonts w:ascii="Consolas" w:hAnsi="Consolas" w:cs="Consolas"/>
+          <w:color w:val="000000"/>
+          <w:sz w:val="20"/>
+          <w:szCs w:val="20"/>
+          <w:lang w:val="en-US"/>
+        </w:rPr>
+        <w:tab/>
+      </w:r>
+      <w:r>
+        <w:rPr>
+          <w:rFonts w:ascii="Consolas" w:hAnsi="Consolas" w:cs="Consolas"/>
+          <w:color w:val="000000"/>
+          <w:sz w:val="20"/>
+          <w:szCs w:val="20"/>
+          <w:lang w:val="en-US"/>
+        </w:rPr>
+        <w:tab/>
+      </w:r>
+      <w:r>
+        <w:rPr>
+          <w:rFonts w:ascii="Consolas" w:hAnsi="Consolas" w:cs="Consolas"/>
+          <w:color w:val="000000"/>
+          <w:sz w:val="20"/>
+          <w:szCs w:val="20"/>
+          <w:lang w:val="en-US"/>
+        </w:rPr>
+        <w:tab/>
+      </w:r>
+      <w:r>
+        <w:rPr>
+          <w:rFonts w:ascii="Consolas" w:hAnsi="Consolas" w:cs="Consolas"/>
+          <w:b/>
+          <w:bCs/>
+          <w:color w:val="7F0055"/>
+          <w:sz w:val="20"/>
+          <w:szCs w:val="20"/>
+        </w:rPr>
+        <w:t>return</w:t>
+      </w:r>
+      <w:r>
+        <w:rPr>
+          <w:rFonts w:ascii="Consolas" w:hAnsi="Consolas" w:cs="Consolas"/>
+          <w:color w:val="000000"/>
+          <w:sz w:val="20"/>
+          <w:szCs w:val="20"/>
+        </w:rPr>
+        <w:t xml:space="preserve"> </w:t>
+      </w:r>
+      <w:r>
+        <w:rPr>
+          <w:rFonts w:ascii="Consolas" w:hAnsi="Consolas" w:cs="Consolas"/>
+          <w:b/>
+          <w:bCs/>
+          <w:color w:val="7F0055"/>
+          <w:sz w:val="20"/>
+          <w:szCs w:val="20"/>
+        </w:rPr>
+        <w:t>true</w:t>
+      </w:r>
+      <w:r>
+        <w:rPr>
+          <w:rFonts w:ascii="Consolas" w:hAnsi="Consolas" w:cs="Consolas"/>
+          <w:color w:val="000000"/>
+          <w:sz w:val="20"/>
+          <w:szCs w:val="20"/>
+        </w:rPr>
+        <w:t>;</w:t>
+      </w:r>
+    </w:p>
+    <w:p>
+      <w:pPr>
+        <w:autoSpaceDE w:val="0"/>
+        <w:autoSpaceDN w:val="0"/>
+        <w:adjustRightInd w:val="0"/>
+        <w:spacing w:after="0" w:line="240" w:lineRule="auto"/>
+        <w:rPr>
+          <w:rFonts w:ascii="Consolas" w:hAnsi="Consolas" w:cs="Consolas"/>
+          <w:sz w:val="20"/>
+          <w:szCs w:val="20"/>
+        </w:rPr>
+      </w:pPr>
+      <w:r>
+        <w:rPr>
+          <w:rFonts w:ascii="Consolas" w:hAnsi="Consolas" w:cs="Consolas"/>
+          <w:color w:val="000000"/>
+          <w:sz w:val="20"/>
+          <w:szCs w:val="20"/>
+        </w:rPr>
+        <w:tab/>
+      </w:r>
+      <w:r>
+        <w:rPr>
+          <w:rFonts w:ascii="Consolas" w:hAnsi="Consolas" w:cs="Consolas"/>
+          <w:color w:val="000000"/>
+          <w:sz w:val="20"/>
+          <w:szCs w:val="20"/>
+        </w:rPr>
+        <w:tab/>
+        <w:t>}</w:t>
+      </w:r>
+    </w:p>
+    <w:p>
+      <w:pPr>
+        <w:autoSpaceDE w:val="0"/>
+        <w:autoSpaceDN w:val="0"/>
+        <w:adjustRightInd w:val="0"/>
+        <w:spacing w:after="0" w:line="240" w:lineRule="auto"/>
+        <w:rPr>
+          <w:rFonts w:ascii="Consolas" w:hAnsi="Consolas" w:cs="Consolas"/>
+          <w:sz w:val="20"/>
+          <w:szCs w:val="20"/>
+        </w:rPr>
+      </w:pPr>
+      <w:r>
+        <w:rPr>
+          <w:rFonts w:ascii="Consolas" w:hAnsi="Consolas" w:cs="Consolas"/>
+          <w:color w:val="000000"/>
+          <w:sz w:val="20"/>
+          <w:szCs w:val="20"/>
+        </w:rPr>
+        <w:tab/>
+      </w:r>
+      <w:r>
+        <w:rPr>
+          <w:rFonts w:ascii="Consolas" w:hAnsi="Consolas" w:cs="Consolas"/>
+          <w:color w:val="000000"/>
+          <w:sz w:val="20"/>
+          <w:szCs w:val="20"/>
+        </w:rPr>
+        <w:tab/>
+      </w:r>
+      <w:r>
+        <w:rPr>
+          <w:rFonts w:ascii="Consolas" w:hAnsi="Consolas" w:cs="Consolas"/>
+          <w:b/>
+          <w:bCs/>
+          <w:color w:val="7F0055"/>
+          <w:sz w:val="20"/>
+          <w:szCs w:val="20"/>
+        </w:rPr>
+        <w:t>return</w:t>
+      </w:r>
+      <w:r>
+        <w:rPr>
+          <w:rFonts w:ascii="Consolas" w:hAnsi="Consolas" w:cs="Consolas"/>
+          <w:color w:val="000000"/>
+          <w:sz w:val="20"/>
+          <w:szCs w:val="20"/>
+        </w:rPr>
+        <w:t xml:space="preserve"> </w:t>
+      </w:r>
+      <w:r>
+        <w:rPr>
+          <w:rFonts w:ascii="Consolas" w:hAnsi="Consolas" w:cs="Consolas"/>
+          <w:b/>
+          <w:bCs/>
+          <w:color w:val="7F0055"/>
+          <w:sz w:val="20"/>
+          <w:szCs w:val="20"/>
+        </w:rPr>
+        <w:t>false</w:t>
+      </w:r>
+      <w:r>
+        <w:rPr>
+          <w:rFonts w:ascii="Consolas" w:hAnsi="Consolas" w:cs="Consolas"/>
+          <w:color w:val="000000"/>
+          <w:sz w:val="20"/>
+          <w:szCs w:val="20"/>
+        </w:rPr>
+        <w:t>;</w:t>
+      </w:r>
+    </w:p>
+    <w:p>
+      <w:pPr>
+        <w:autoSpaceDE w:val="0"/>
+        <w:autoSpaceDN w:val="0"/>
+        <w:adjustRightInd w:val="0"/>
+        <w:spacing w:after="0" w:line="240" w:lineRule="auto"/>
+        <w:rPr>
+          <w:rFonts w:ascii="Consolas" w:hAnsi="Consolas" w:cs="Consolas"/>
+          <w:sz w:val="20"/>
+          <w:szCs w:val="20"/>
+        </w:rPr>
+      </w:pPr>
+      <w:r>
+        <w:rPr>
+          <w:rFonts w:ascii="Consolas" w:hAnsi="Consolas" w:cs="Consolas"/>
+          <w:color w:val="000000"/>
+          <w:sz w:val="20"/>
+          <w:szCs w:val="20"/>
+        </w:rPr>
+        <w:tab/>
+        <w:t>}</w:t>
+      </w:r>
+    </w:p>
+    <w:p>
+      <w:pPr>
+        <w:autoSpaceDE w:val="0"/>
+        <w:autoSpaceDN w:val="0"/>
+        <w:adjustRightInd w:val="0"/>
+        <w:spacing w:after="0" w:line="240" w:lineRule="auto"/>
+        <w:rPr>
+          <w:rFonts w:ascii="Consolas" w:hAnsi="Consolas" w:cs="Consolas"/>
+          <w:sz w:val="20"/>
+          <w:szCs w:val="20"/>
+        </w:rPr>
+      </w:pPr>
+      <w:r>
+        <w:rPr>
+          <w:rFonts w:ascii="Consolas" w:hAnsi="Consolas" w:cs="Consolas"/>
+          <w:color w:val="000000"/>
+          <w:sz w:val="20"/>
+          <w:szCs w:val="20"/>
+        </w:rPr>
+        <w:t>}</w:t>
       </w:r>
     </w:p>
     <w:p>
       <w:pPr>
         <w:ind w:firstLine="708"/>
-        <w:rPr>
-          <w:color w:val="FF0000"/>
-        </w:rPr>
-      </w:pPr>
-      <w:r>
-        <w:rPr>
-          <w:color w:val="FF0000"/>
+      </w:pPr>
+      <w:r>
+        <w:lastRenderedPageBreak/>
+        <w:t xml:space="preserve">Listing 1. Klasa stanowiąca implementacje konta bankowego. </w:t>
+      </w:r>
+    </w:p>
+    <w:p>
+      <w:pPr>
+        <w:ind w:firstLine="708"/>
+        <w:rPr>
+          <w:rFonts w:cstheme="minorHAnsi"/>
+          <w:color w:val="000000"/>
+        </w:rPr>
+      </w:pPr>
+      <w:r>
+        <w:t>Przykładowa klasa zaprezentowana na listingu 1</w:t>
+      </w:r>
+      <w:r>
+        <w:t xml:space="preserve"> posiada ziemną typu zmienno przecinkowego która stanowi wartość depozytu bankowego.</w:t>
+      </w:r>
+      <w:r>
+        <w:t xml:space="preserve"> Każda instancja tej klasy posiadać będzie własną wartość tego pola. </w:t>
+      </w:r>
+      <w:r>
+        <w:t xml:space="preserve"> </w:t>
+      </w:r>
+      <w:r>
+        <w:t xml:space="preserve">Zachowanie obiektów klasy </w:t>
+      </w:r>
+      <w:proofErr w:type="spellStart"/>
+      <w:r>
+        <w:rPr>
+          <w:rFonts w:ascii="Consolas" w:hAnsi="Consolas" w:cs="Consolas"/>
+          <w:color w:val="000000"/>
+        </w:rPr>
+        <w:t>Account</w:t>
+      </w:r>
+      <w:proofErr w:type="spellEnd"/>
+      <w:r>
+        <w:rPr>
+          <w:rFonts w:cstheme="minorHAnsi"/>
+          <w:color w:val="000000"/>
+        </w:rPr>
+        <w:t xml:space="preserve"> </w:t>
+      </w:r>
+      <w:r>
+        <w:rPr>
+          <w:rFonts w:cstheme="minorHAnsi"/>
+          <w:color w:val="000000"/>
+        </w:rPr>
+        <w:t>zdefiniowane</w:t>
+      </w:r>
+      <w:r>
+        <w:rPr>
+          <w:rFonts w:cstheme="minorHAnsi"/>
+          <w:color w:val="000000"/>
+        </w:rPr>
+        <w:t xml:space="preserve"> jest</w:t>
+      </w:r>
+      <w:r>
+        <w:rPr>
+          <w:rFonts w:cstheme="minorHAnsi"/>
+          <w:color w:val="000000"/>
+        </w:rPr>
+        <w:t xml:space="preserve"> w funkcj</w:t>
+      </w:r>
+      <w:r>
+        <w:rPr>
+          <w:rFonts w:cstheme="minorHAnsi"/>
+          <w:color w:val="000000"/>
+        </w:rPr>
+        <w:t>i</w:t>
+      </w:r>
+      <w:r>
+        <w:rPr>
+          <w:rFonts w:ascii="Consolas" w:hAnsi="Consolas" w:cs="Consolas"/>
+          <w:color w:val="000000"/>
+          <w:sz w:val="20"/>
+          <w:szCs w:val="20"/>
+        </w:rPr>
+        <w:t xml:space="preserve"> </w:t>
+      </w:r>
+      <w:proofErr w:type="spellStart"/>
+      <w:r>
+        <w:rPr>
+          <w:rFonts w:ascii="Consolas" w:hAnsi="Consolas" w:cs="Consolas"/>
+          <w:color w:val="000000"/>
+          <w:szCs w:val="20"/>
+        </w:rPr>
+        <w:t>withdraw</w:t>
+      </w:r>
+      <w:proofErr w:type="spellEnd"/>
+      <w:r>
+        <w:rPr>
+          <w:rFonts w:ascii="Consolas" w:hAnsi="Consolas" w:cs="Consolas"/>
+          <w:color w:val="000000"/>
+          <w:sz w:val="20"/>
+          <w:szCs w:val="20"/>
+        </w:rPr>
+        <w:t xml:space="preserve"> i </w:t>
+      </w:r>
+      <w:r>
+        <w:rPr>
+          <w:rFonts w:cstheme="minorHAnsi"/>
+          <w:color w:val="000000"/>
+        </w:rPr>
+        <w:t>metodzie</w:t>
+      </w:r>
+      <w:r>
+        <w:rPr>
+          <w:rFonts w:ascii="Consolas" w:hAnsi="Consolas" w:cs="Consolas"/>
+          <w:color w:val="000000"/>
+          <w:sz w:val="20"/>
+          <w:szCs w:val="20"/>
+        </w:rPr>
+        <w:t xml:space="preserve"> </w:t>
+      </w:r>
+      <w:proofErr w:type="spellStart"/>
+      <w:r>
+        <w:rPr>
+          <w:rFonts w:ascii="Consolas" w:hAnsi="Consolas" w:cs="Consolas"/>
+          <w:color w:val="000000"/>
+          <w:szCs w:val="20"/>
+        </w:rPr>
+        <w:t>deposit</w:t>
+      </w:r>
+      <w:proofErr w:type="spellEnd"/>
+      <w:r>
+        <w:rPr>
+          <w:rFonts w:ascii="Consolas" w:hAnsi="Consolas" w:cs="Consolas"/>
+          <w:color w:val="000000"/>
+          <w:sz w:val="20"/>
+          <w:szCs w:val="20"/>
+        </w:rPr>
+        <w:t xml:space="preserve"> </w:t>
+      </w:r>
+      <w:r>
+        <w:rPr>
+          <w:rFonts w:cstheme="minorHAnsi"/>
+          <w:color w:val="000000"/>
+        </w:rPr>
+        <w:t>służących do zmiany wartości konta</w:t>
+      </w:r>
+      <w:r>
+        <w:rPr>
+          <w:rFonts w:ascii="Consolas" w:hAnsi="Consolas" w:cs="Consolas"/>
+          <w:color w:val="000000"/>
+          <w:sz w:val="20"/>
+          <w:szCs w:val="20"/>
+        </w:rPr>
+        <w:t xml:space="preserve"> </w:t>
+      </w:r>
+      <w:r>
+        <w:rPr>
+          <w:rFonts w:cstheme="minorHAnsi"/>
+          <w:color w:val="000000"/>
+        </w:rPr>
+        <w:t>oraz metodzie</w:t>
+      </w:r>
+      <w:r>
+        <w:rPr>
+          <w:rFonts w:cstheme="minorHAnsi"/>
+          <w:color w:val="000000"/>
+        </w:rPr>
+        <w:t xml:space="preserve"> </w:t>
+      </w:r>
+      <w:proofErr w:type="spellStart"/>
+      <w:r>
+        <w:rPr>
+          <w:rFonts w:ascii="Consolas" w:hAnsi="Consolas" w:cs="Consolas"/>
+          <w:color w:val="000000"/>
+        </w:rPr>
+        <w:t>getBalance</w:t>
+      </w:r>
+      <w:proofErr w:type="spellEnd"/>
+      <w:r>
+        <w:rPr>
+          <w:rFonts w:ascii="Consolas" w:hAnsi="Consolas" w:cs="Consolas"/>
+          <w:color w:val="000000"/>
+          <w:sz w:val="20"/>
+          <w:szCs w:val="20"/>
+        </w:rPr>
+        <w:t xml:space="preserve"> </w:t>
+      </w:r>
+      <w:r>
+        <w:rPr>
+          <w:rFonts w:cstheme="minorHAnsi"/>
+          <w:color w:val="000000"/>
+        </w:rPr>
+        <w:t>zwracającej aktu</w:t>
+      </w:r>
+      <w:r>
+        <w:rPr>
+          <w:rFonts w:cstheme="minorHAnsi"/>
+          <w:color w:val="000000"/>
+        </w:rPr>
+        <w:t>al</w:t>
+      </w:r>
+      <w:r>
+        <w:rPr>
+          <w:rFonts w:cstheme="minorHAnsi"/>
+          <w:color w:val="000000"/>
+        </w:rPr>
+        <w:t>ny stan konta</w:t>
+      </w:r>
+      <w:r>
+        <w:rPr>
+          <w:rFonts w:cstheme="minorHAnsi"/>
+          <w:color w:val="000000"/>
+        </w:rPr>
+        <w:t xml:space="preserve">. Wspomniane  metody i funkcje stanowią interfejs klasy </w:t>
+      </w:r>
+      <w:proofErr w:type="spellStart"/>
+      <w:r>
+        <w:rPr>
+          <w:rFonts w:ascii="Consolas" w:hAnsi="Consolas" w:cs="Consolas"/>
+          <w:color w:val="000000"/>
+        </w:rPr>
+        <w:t>Account</w:t>
+      </w:r>
+      <w:proofErr w:type="spellEnd"/>
+      <w:r>
+        <w:rPr>
+          <w:rFonts w:ascii="Consolas" w:hAnsi="Consolas" w:cs="Consolas"/>
+          <w:color w:val="000000"/>
+        </w:rPr>
+        <w:t xml:space="preserve"> </w:t>
+      </w:r>
+      <w:r>
+        <w:rPr>
+          <w:rFonts w:cstheme="minorHAnsi"/>
+          <w:color w:val="000000"/>
+        </w:rPr>
+        <w:t xml:space="preserve">ponieważ określają </w:t>
+      </w:r>
+      <w:r>
+        <w:rPr>
+          <w:rFonts w:cstheme="minorHAnsi"/>
+          <w:color w:val="000000"/>
+        </w:rPr>
+        <w:t>jakie</w:t>
+      </w:r>
+      <w:r>
+        <w:rPr>
+          <w:rFonts w:cstheme="minorHAnsi"/>
+          <w:color w:val="000000"/>
+        </w:rPr>
+        <w:t xml:space="preserve"> akcje lub </w:t>
+      </w:r>
+      <w:r>
+        <w:rPr>
+          <w:rFonts w:cstheme="minorHAnsi"/>
+          <w:color w:val="000000"/>
+        </w:rPr>
+        <w:t>żądania</w:t>
+      </w:r>
+      <w:r>
+        <w:rPr>
+          <w:rFonts w:cstheme="minorHAnsi"/>
+          <w:color w:val="000000"/>
+        </w:rPr>
+        <w:t xml:space="preserve"> mogą </w:t>
+      </w:r>
+      <w:r>
+        <w:rPr>
+          <w:rFonts w:cstheme="minorHAnsi"/>
+          <w:color w:val="000000"/>
+        </w:rPr>
+        <w:t>zostać</w:t>
+      </w:r>
+      <w:r>
+        <w:rPr>
+          <w:rFonts w:cstheme="minorHAnsi"/>
+          <w:color w:val="000000"/>
+        </w:rPr>
+        <w:t xml:space="preserve"> wykonane względem obiektów tej klasy.</w:t>
+      </w:r>
+      <w:r>
+        <w:rPr>
+          <w:rFonts w:cstheme="minorHAnsi"/>
+          <w:color w:val="000000"/>
+        </w:rPr>
+        <w:t xml:space="preserve">  </w:t>
+      </w:r>
+      <w:r>
+        <w:rPr>
+          <w:rFonts w:cstheme="minorHAnsi"/>
+        </w:rPr>
+        <w:t>Z</w:t>
+      </w:r>
+      <w:r>
+        <w:rPr>
+          <w:rFonts w:cstheme="minorHAnsi"/>
+        </w:rPr>
+        <w:t xml:space="preserve"> czego wynika że</w:t>
+      </w:r>
+      <w:r>
+        <w:rPr>
+          <w:rFonts w:cstheme="minorHAnsi"/>
+        </w:rPr>
+        <w:t xml:space="preserve"> zachowanie i rola obiektów w programie zależy od klasy którą dany obiekt reprezentuje.</w:t>
+      </w:r>
+      <w:r>
+        <w:rPr>
+          <w:rFonts w:cstheme="minorHAnsi"/>
+          <w:color w:val="000000"/>
+        </w:rPr>
+        <w:t xml:space="preserve"> </w:t>
+      </w:r>
+      <w:r>
+        <w:rPr>
+          <w:color w:val="000000" w:themeColor="text1"/>
         </w:rPr>
         <w:t xml:space="preserve">Obiekty tworzące program </w:t>
       </w:r>
       <w:r>
         <w:rPr>
-          <w:color w:val="FF0000"/>
+          <w:color w:val="000000" w:themeColor="text1"/>
         </w:rPr>
         <w:t xml:space="preserve">mogą komunikować się ze sobą w celu </w:t>
       </w:r>
       <w:r>
         <w:rPr>
-          <w:color w:val="FF0000"/>
+          <w:color w:val="000000" w:themeColor="text1"/>
         </w:rPr>
         <w:t>wykonywania</w:t>
       </w:r>
       <w:r>
         <w:rPr>
-          <w:color w:val="FF0000"/>
-        </w:rPr>
-        <w:t xml:space="preserve"> </w:t>
-      </w:r>
-      <w:r>
-        <w:rPr>
-          <w:color w:val="FF0000"/>
+          <w:color w:val="000000" w:themeColor="text1"/>
+        </w:rPr>
+        <w:t xml:space="preserve"> </w:t>
+      </w:r>
+      <w:r>
+        <w:rPr>
+          <w:color w:val="000000" w:themeColor="text1"/>
         </w:rPr>
         <w:t xml:space="preserve"> zaprogramowanych dla nich zadań</w:t>
       </w:r>
       <w:r>
         <w:rPr>
-          <w:color w:val="FF0000"/>
+          <w:color w:val="000000" w:themeColor="text1"/>
         </w:rPr>
         <w:t>.</w:t>
       </w:r>
       <w:r>
         <w:rPr>
-          <w:color w:val="FF0000"/>
-        </w:rPr>
-        <w:t xml:space="preserve"> </w:t>
-      </w:r>
-      <w:r>
-        <w:rPr>
-          <w:color w:val="FF0000"/>
+          <w:color w:val="000000" w:themeColor="text1"/>
+        </w:rPr>
+        <w:t xml:space="preserve"> </w:t>
+      </w:r>
+      <w:r>
+        <w:rPr>
+          <w:color w:val="000000" w:themeColor="text1"/>
         </w:rPr>
         <w:t xml:space="preserve">Sposób </w:t>
       </w:r>
       <w:r>
         <w:rPr>
-          <w:color w:val="FF0000"/>
+          <w:color w:val="000000" w:themeColor="text1"/>
         </w:rPr>
         <w:t xml:space="preserve">w jaki to robią </w:t>
       </w:r>
       <w:r>
         <w:rPr>
-          <w:color w:val="FF0000"/>
+          <w:color w:val="000000" w:themeColor="text1"/>
         </w:rPr>
         <w:t>polega na wzajemny</w:t>
       </w:r>
       <w:r>
         <w:rPr>
-          <w:color w:val="FF0000"/>
+          <w:color w:val="000000" w:themeColor="text1"/>
         </w:rPr>
         <w:t>m</w:t>
       </w:r>
       <w:r>
         <w:rPr>
-          <w:color w:val="FF0000"/>
-        </w:rPr>
-        <w:t xml:space="preserve"> </w:t>
-      </w:r>
-      <w:r>
-        <w:rPr>
-          <w:color w:val="FF0000"/>
+          <w:color w:val="000000" w:themeColor="text1"/>
+        </w:rPr>
+        <w:t xml:space="preserve"> </w:t>
+      </w:r>
+      <w:r>
+        <w:rPr>
+          <w:color w:val="000000" w:themeColor="text1"/>
         </w:rPr>
         <w:t>wywoływaniu</w:t>
       </w:r>
       <w:r>
         <w:rPr>
-          <w:color w:val="FF0000"/>
-        </w:rPr>
-        <w:t xml:space="preserve"> przez nie operacji  </w:t>
-      </w:r>
-      <w:r>
-        <w:rPr>
-          <w:color w:val="FF0000"/>
-        </w:rPr>
-        <w:t xml:space="preserve">zależnych od </w:t>
-      </w:r>
-      <w:r>
-        <w:rPr>
-          <w:color w:val="FF0000"/>
-        </w:rPr>
-        <w:t>klasy</w:t>
-      </w:r>
-      <w:r>
-        <w:rPr>
-          <w:color w:val="FF0000"/>
-        </w:rPr>
-        <w:t xml:space="preserve"> obiektów.</w:t>
+          <w:color w:val="000000" w:themeColor="text1"/>
+        </w:rPr>
+        <w:t xml:space="preserve"> przez nie operacji </w:t>
+      </w:r>
+      <w:r>
+        <w:rPr>
+          <w:color w:val="000000" w:themeColor="text1"/>
+        </w:rPr>
+        <w:t>.</w:t>
+      </w:r>
+      <w:r>
+        <w:rPr>
+          <w:color w:val="000000" w:themeColor="text1"/>
+        </w:rPr>
+        <w:t xml:space="preserve"> Najczęściej wykorzystywaną techniką umożliwiająca komunikacje między obiektami jest </w:t>
+      </w:r>
+      <w:r>
+        <w:rPr>
+          <w:color w:val="000000" w:themeColor="text1"/>
+        </w:rPr>
+        <w:t>posiadanie jednego obiektu przez inny.</w:t>
+      </w:r>
+      <w:r>
+        <w:rPr>
+          <w:color w:val="000000" w:themeColor="text1"/>
+        </w:rPr>
+        <w:t xml:space="preserve"> </w:t>
+      </w:r>
+      <w:r>
+        <w:t xml:space="preserve"> </w:t>
+      </w:r>
+      <w:r>
+        <w:t xml:space="preserve"> </w:t>
+      </w:r>
+      <w:r>
+        <w:t>Przykładem może być</w:t>
+      </w:r>
+      <w:r>
+        <w:t xml:space="preserve"> dowolna</w:t>
+      </w:r>
+      <w:r>
+        <w:t xml:space="preserve">  klasa posiadając</w:t>
+      </w:r>
+      <w:r>
+        <w:t xml:space="preserve"> na przykład</w:t>
+      </w:r>
+      <w:r>
+        <w:t xml:space="preserve"> pole typ</w:t>
+      </w:r>
+      <w:r>
+        <w:t xml:space="preserve"> </w:t>
+      </w:r>
+      <w:proofErr w:type="spellStart"/>
+      <w:r>
+        <w:rPr>
+          <w:rFonts w:ascii="Consolas" w:hAnsi="Consolas" w:cs="Consolas"/>
+          <w:color w:val="000000"/>
+        </w:rPr>
+        <w:t>Account</w:t>
+      </w:r>
+      <w:proofErr w:type="spellEnd"/>
+      <w:r>
+        <w:rPr>
+          <w:rFonts w:cstheme="minorHAnsi"/>
+          <w:color w:val="000000"/>
+          <w:szCs w:val="20"/>
+        </w:rPr>
+        <w:t>. O</w:t>
+      </w:r>
+      <w:r>
+        <w:rPr>
+          <w:rFonts w:cstheme="minorHAnsi"/>
+          <w:color w:val="000000"/>
+          <w:szCs w:val="20"/>
+        </w:rPr>
+        <w:t>biekty</w:t>
+      </w:r>
+      <w:r>
+        <w:rPr>
+          <w:rFonts w:cstheme="minorHAnsi"/>
+          <w:color w:val="000000"/>
+          <w:szCs w:val="20"/>
+        </w:rPr>
+        <w:t xml:space="preserve"> </w:t>
+      </w:r>
+      <w:r>
+        <w:rPr>
+          <w:rFonts w:cstheme="minorHAnsi"/>
+          <w:color w:val="000000"/>
+        </w:rPr>
+        <w:t>takiej klasy</w:t>
+      </w:r>
+      <w:r>
+        <w:rPr>
+          <w:rFonts w:cstheme="minorHAnsi"/>
+          <w:color w:val="000000"/>
+        </w:rPr>
+        <w:t xml:space="preserve"> mogły</w:t>
+      </w:r>
+      <w:r>
+        <w:rPr>
+          <w:rFonts w:cstheme="minorHAnsi"/>
+          <w:color w:val="000000"/>
+        </w:rPr>
+        <w:t xml:space="preserve"> by </w:t>
+      </w:r>
+      <w:r>
+        <w:rPr>
+          <w:rFonts w:cstheme="minorHAnsi"/>
+          <w:color w:val="000000"/>
+        </w:rPr>
+        <w:t>komunikować się z posiadanymi przez nie obiektami  po przez  wartości argumentów wywoływanych przez nie metod i funkcji .</w:t>
       </w:r>
     </w:p>
     <w:p>
@@ -462,13 +1870,22 @@
         <w:ind w:firstLine="708"/>
       </w:pPr>
       <w:r>
+        <w:rPr>
+          <w:rFonts w:ascii="Consolas" w:hAnsi="Consolas" w:cs="Consolas"/>
+          <w:color w:val="000000"/>
+          <w:sz w:val="20"/>
+          <w:szCs w:val="20"/>
+        </w:rPr>
+        <w:t xml:space="preserve"> </w:t>
+      </w:r>
+      <w:r>
         <w:t>Obecnie OOP dzieli się na dwa podtypy w które odróżniają się odmiennym sposobem tworzenia obiektów. Jest to programowanie oparte o</w:t>
       </w:r>
       <w:r>
         <w:t xml:space="preserve"> wspomniane już</w:t>
       </w:r>
       <w:r>
-        <w:t xml:space="preserve"> klasy w którym do tworzenia obiektu służy pewien wzorzec zwany klasą</w:t>
+        <w:t xml:space="preserve"> klasy</w:t>
       </w:r>
       <w:r>
         <w:t>.</w:t>
@@ -557,37 +1974,40 @@
     </w:p>
     <w:p>
       <w:r>
+        <w:t>•</w:t>
+      </w:r>
+      <w:r>
+        <w:tab/>
+        <w:t xml:space="preserve">Hermetyzacja – pomaga chronić obiekty przed niepowołaną zmianą stanu lub użyciem funkcji po przez wprowadzenie kontroli dostępu do wszystkich jej składników. To wymusza korzystanie z klasy tylko w założony przez jej twórcę sposób co eliminuje konieczność zabezpieczania programu przed skutkami ubocznymi użycia klasy w błędny sposób oraz pozwala na zmiany wewnętrznych chronionych mechanizmów bez utraty kompatybilności z resztą programu. Z punktu widzenie użytkownika klasy, hermetyzacja pozwala na odróżnienie elementów dla niego istotnych do których ma dostęp od tych które powinien zignorować.  W obiektowych językach programowania takich jak Java lub C++ używa się najczęściej trzech modyfikatorów dostępu. Public oznacza że dana funkcja lub pole jest widoczne poza klasą, </w:t>
+      </w:r>
+      <w:proofErr w:type="spellStart"/>
+      <w:r>
+        <w:t>private</w:t>
+      </w:r>
+      <w:proofErr w:type="spellEnd"/>
+      <w:r>
+        <w:t xml:space="preserve"> chroniąca przed jakim kol wiek dostępem spoza klasy oraz </w:t>
+      </w:r>
+      <w:proofErr w:type="spellStart"/>
+      <w:r>
+        <w:t>protected</w:t>
+      </w:r>
+      <w:proofErr w:type="spellEnd"/>
+      <w:r>
+        <w:t xml:space="preserve"> chroniąca jedynie przed dostępem z zewnątrz.[1]</w:t>
+      </w:r>
+    </w:p>
+    <w:p>
+      <w:r>
+        <w:t>•</w:t>
+      </w:r>
+      <w:r>
+        <w:tab/>
+        <w:t xml:space="preserve">Dziedziczenie – jest mechanizmem który pozwala rozszerzyć lub zmienić zachowanie klasy tworząc nową klasę lub klasy na jej podstawie. Klasa po której następuje dziedziczenie jest nazywana klasą bazową a klasa dziedzicząca klasą pochodną. Dziedziczenie nie tylko pozwala na rozszerzanie klas ale tworzy też pewną hierarchę. Przykładem może być klasa „zwierze” dla której klasami pochodnymi są klasy „słoń” , „lew”  i „zebra”. Klasy pochodne posiadają cechy klasy „zwierze” (te </w:t>
+      </w:r>
+      <w:r>
         <w:lastRenderedPageBreak/>
-        <w:t>•</w:t>
-      </w:r>
-      <w:r>
-        <w:tab/>
-        <w:t xml:space="preserve">Hermetyzacja – pomaga chronić obiekty przed niepowołaną zmianą stanu lub użyciem funkcji po przez wprowadzenie kontroli dostępu do wszystkich jej składników. To wymusza korzystanie z klasy tylko w założony przez jej twórcę sposób co eliminuje konieczność zabezpieczania programu przed skutkami ubocznymi użycia klasy w błędny sposób oraz pozwala na zmiany wewnętrznych chronionych mechanizmów bez utraty kompatybilności z resztą programu. Z punktu widzenie użytkownika klasy, hermetyzacja pozwala na odróżnienie elementów dla niego istotnych do których ma dostęp od tych które powinien zignorować.  W obiektowych językach programowania takich jak Java lub C++ używa się najczęściej trzech modyfikatorów dostępu. Public oznacza że dana funkcja lub pole jest widoczne poza klasą, </w:t>
-      </w:r>
-      <w:proofErr w:type="spellStart"/>
-      <w:r>
-        <w:t>private</w:t>
-      </w:r>
-      <w:proofErr w:type="spellEnd"/>
-      <w:r>
-        <w:t xml:space="preserve"> chroniąca przed jakim kol wiek dostępem spoza klasy oraz </w:t>
-      </w:r>
-      <w:proofErr w:type="spellStart"/>
-      <w:r>
-        <w:t>protected</w:t>
-      </w:r>
-      <w:proofErr w:type="spellEnd"/>
-      <w:r>
-        <w:t xml:space="preserve"> chroniąca jedynie przed dostępem z zewnątrz.[1]</w:t>
-      </w:r>
-    </w:p>
-    <w:p>
-      <w:r>
-        <w:t>•</w:t>
-      </w:r>
-      <w:r>
-        <w:tab/>
-        <w:t>Dziedziczenie – jest mechanizmem który pozwala rozszerzyć lub zmienić zachowanie klasy tworząc nową klasę lub klasy na jej podstawie. Klasa po której następuje dziedziczenie jest nazywana klasą bazową a klasa dziedzicząca klasą pochodną. Dziedziczenie nie tylko pozwala na rozszerzanie klas ale tworzy też pewną hierarchę. Przykładem może być klasa „zwierze” dla której klasami pochodnymi są klasy „słoń” , „lew”  i „zebra”. Klasy pochodne posiadają cechy klasy „zwierze” (te które nie są chronione przed dziedziczeniem) oraz dodają do nich swoje bardziej wyspecjalizowane cechy lub zachowania. Ukazana hierarchie można określić jako przejście od jednego ogólnego typu do wielu wyspecjalizowanych typów. W zależności od języka programowania klasa pochodna może dziedziczyć tylko z jednej lub z wielu klas bazowych.  [1]</w:t>
+        <w:t>które nie są chronione przed dziedziczeniem) oraz dodają do nich swoje bardziej wyspecjalizowane cechy lub zachowania. Ukazana hierarchie można określić jako przejście od jednego ogólnego typu do wielu wyspecjalizowanych typów. W zależności od języka programowania klasa pochodna może dziedziczyć tylko z jednej lub z wielu klas bazowych.  [1]</w:t>
       </w:r>
     </w:p>
     <w:p>

</xml_diff>

<commit_message>
Update, revied by KM
</commit_message>
<xml_diff>
--- a/Rozdzial_1.docx
+++ b/Rozdzial_1.docx
@@ -1,6 +1,6 @@
 
 <file path=word/document.xml><?xml version="1.0" encoding="utf-8"?>
-<w:document xmlns:ve="http://schemas.openxmlformats.org/markup-compatibility/2006" xmlns:o="urn:schemas-microsoft-com:office:office" xmlns:r="http://schemas.openxmlformats.org/officeDocument/2006/relationships" xmlns:m="http://schemas.openxmlformats.org/officeDocument/2006/math" xmlns:v="urn:schemas-microsoft-com:vml" xmlns:wp="http://schemas.openxmlformats.org/drawingml/2006/wordprocessingDrawing" xmlns:w10="urn:schemas-microsoft-com:office:word" xmlns:w="http://schemas.openxmlformats.org/wordprocessingml/2006/main" xmlns:wne="http://schemas.microsoft.com/office/word/2006/wordml">
+<w:document xmlns:wpc="http://schemas.microsoft.com/office/word/2010/wordprocessingCanvas" xmlns:mc="http://schemas.openxmlformats.org/markup-compatibility/2006" xmlns:o="urn:schemas-microsoft-com:office:office" xmlns:r="http://schemas.openxmlformats.org/officeDocument/2006/relationships" xmlns:m="http://schemas.openxmlformats.org/officeDocument/2006/math" xmlns:v="urn:schemas-microsoft-com:vml" xmlns:wp14="http://schemas.microsoft.com/office/word/2010/wordprocessingDrawing" xmlns:wp="http://schemas.openxmlformats.org/drawingml/2006/wordprocessingDrawing" xmlns:w10="urn:schemas-microsoft-com:office:word" xmlns:w="http://schemas.openxmlformats.org/wordprocessingml/2006/main" xmlns:w14="http://schemas.microsoft.com/office/word/2010/wordml" xmlns:wpg="http://schemas.microsoft.com/office/word/2010/wordprocessingGroup" xmlns:wpi="http://schemas.microsoft.com/office/word/2010/wordprocessingInk" xmlns:wne="http://schemas.microsoft.com/office/word/2006/wordml" xmlns:wps="http://schemas.microsoft.com/office/word/2010/wordprocessingShape" mc:Ignorable="w14 wp14">
   <w:body>
     <w:p>
       <w:pPr>
@@ -15,8 +15,17 @@
           <w:sz w:val="36"/>
           <w:szCs w:val="36"/>
         </w:rPr>
-        <w:t>Opis programowania agantowego</w:t>
-      </w:r>
+        <w:t xml:space="preserve">Opis programowania </w:t>
+      </w:r>
+      <w:proofErr w:type="spellStart"/>
+      <w:r>
+        <w:rPr>
+          <w:sz w:val="36"/>
+          <w:szCs w:val="36"/>
+        </w:rPr>
+        <w:t>agantowego</w:t>
+      </w:r>
+      <w:proofErr w:type="spellEnd"/>
     </w:p>
     <w:p>
       <w:pPr>
@@ -53,8 +62,21 @@
         <w:t>rogramowanie obiektowego (</w:t>
       </w:r>
       <w:r>
-        <w:t>ang. object-oriented programming</w:t>
-      </w:r>
+        <w:t xml:space="preserve">ang. </w:t>
+      </w:r>
+      <w:proofErr w:type="spellStart"/>
+      <w:r>
+        <w:t>object-oriented</w:t>
+      </w:r>
+      <w:proofErr w:type="spellEnd"/>
+      <w:r>
+        <w:t xml:space="preserve"> </w:t>
+      </w:r>
+      <w:proofErr w:type="spellStart"/>
+      <w:r>
+        <w:t>programming</w:t>
+      </w:r>
+      <w:proofErr w:type="spellEnd"/>
       <w:r>
         <w:t>, OOP</w:t>
       </w:r>
@@ -65,7 +87,23 @@
         <w:t xml:space="preserve">atem stosowanym do tworzenia oprogramowania. Stanowi on również podstawę dla innych paradygmatów </w:t>
       </w:r>
       <w:r>
-        <w:t xml:space="preserve">takich jak programowanie aspektowe (ang. aspect-oriented progrming, AOP) </w:t>
+        <w:t xml:space="preserve">takich jak programowanie aspektowe (ang. </w:t>
+      </w:r>
+      <w:proofErr w:type="spellStart"/>
+      <w:r>
+        <w:t>aspect-oriented</w:t>
+      </w:r>
+      <w:proofErr w:type="spellEnd"/>
+      <w:r>
+        <w:t xml:space="preserve"> </w:t>
+      </w:r>
+      <w:proofErr w:type="spellStart"/>
+      <w:r>
+        <w:t>progrming</w:t>
+      </w:r>
+      <w:proofErr w:type="spellEnd"/>
+      <w:r>
+        <w:t xml:space="preserve">, AOP) </w:t>
       </w:r>
       <w:r>
         <w:t xml:space="preserve">oraz </w:t>
@@ -73,9 +111,19 @@
       <w:r>
         <w:t xml:space="preserve">programowanie generyczne (ang. </w:t>
       </w:r>
-      <w:r>
-        <w:t>generic programming</w:t>
-      </w:r>
+      <w:proofErr w:type="spellStart"/>
+      <w:r>
+        <w:t>generic</w:t>
+      </w:r>
+      <w:proofErr w:type="spellEnd"/>
+      <w:r>
+        <w:t xml:space="preserve"> </w:t>
+      </w:r>
+      <w:proofErr w:type="spellStart"/>
+      <w:r>
+        <w:t>programming</w:t>
+      </w:r>
+      <w:proofErr w:type="spellEnd"/>
       <w:r>
         <w:t>). [1</w:t>
       </w:r>
@@ -86,7 +134,23 @@
         <w:t xml:space="preserve"> Programowanie obiektowe może przybrać również bardziej wyspecjalizowaną formę nazywaną programowaniem agentowym (ang. ag</w:t>
       </w:r>
       <w:r>
-        <w:t>ent-oriented progrming, AOP). [2</w:t>
+        <w:t>ent-</w:t>
+      </w:r>
+      <w:proofErr w:type="spellStart"/>
+      <w:r>
+        <w:t>oriented</w:t>
+      </w:r>
+      <w:proofErr w:type="spellEnd"/>
+      <w:r>
+        <w:t xml:space="preserve"> </w:t>
+      </w:r>
+      <w:proofErr w:type="spellStart"/>
+      <w:r>
+        <w:t>progrming</w:t>
+      </w:r>
+      <w:proofErr w:type="spellEnd"/>
+      <w:r>
+        <w:t>, AOP). [3</w:t>
       </w:r>
       <w:r>
         <w:t>]</w:t>
@@ -542,7 +606,29 @@
           <w:szCs w:val="20"/>
           <w:lang w:val="en-US"/>
         </w:rPr>
-        <w:t xml:space="preserve"> getBalance() {</w:t>
+        <w:t xml:space="preserve"> </w:t>
+      </w:r>
+      <w:proofErr w:type="spellStart"/>
+      <w:r>
+        <w:rPr>
+          <w:rFonts w:ascii="Consolas" w:hAnsi="Consolas" w:cs="Consolas"/>
+          <w:color w:val="000000"/>
+          <w:sz w:val="20"/>
+          <w:szCs w:val="20"/>
+          <w:lang w:val="en-US"/>
+        </w:rPr>
+        <w:t>getBalance</w:t>
+      </w:r>
+      <w:proofErr w:type="spellEnd"/>
+      <w:r>
+        <w:rPr>
+          <w:rFonts w:ascii="Consolas" w:hAnsi="Consolas" w:cs="Consolas"/>
+          <w:color w:val="000000"/>
+          <w:sz w:val="20"/>
+          <w:szCs w:val="20"/>
+          <w:lang w:val="en-US"/>
+        </w:rPr>
+        <w:t>() {</w:t>
       </w:r>
     </w:p>
     <w:p>
@@ -769,7 +855,29 @@
           <w:szCs w:val="20"/>
           <w:lang w:val="en-US"/>
         </w:rPr>
-        <w:t xml:space="preserve"> depositValue)</w:t>
+        <w:t xml:space="preserve"> </w:t>
+      </w:r>
+      <w:proofErr w:type="spellStart"/>
+      <w:r>
+        <w:rPr>
+          <w:rFonts w:ascii="Consolas" w:hAnsi="Consolas" w:cs="Consolas"/>
+          <w:color w:val="000000"/>
+          <w:sz w:val="20"/>
+          <w:szCs w:val="20"/>
+          <w:lang w:val="en-US"/>
+        </w:rPr>
+        <w:t>depositValue</w:t>
+      </w:r>
+      <w:proofErr w:type="spellEnd"/>
+      <w:r>
+        <w:rPr>
+          <w:rFonts w:ascii="Consolas" w:hAnsi="Consolas" w:cs="Consolas"/>
+          <w:color w:val="000000"/>
+          <w:sz w:val="20"/>
+          <w:szCs w:val="20"/>
+          <w:lang w:val="en-US"/>
+        </w:rPr>
+        <w:t>)</w:t>
       </w:r>
     </w:p>
     <w:p>
@@ -848,7 +956,29 @@
           <w:szCs w:val="20"/>
           <w:lang w:val="en-US"/>
         </w:rPr>
-        <w:t xml:space="preserve"> += depositValue;</w:t>
+        <w:t xml:space="preserve"> += </w:t>
+      </w:r>
+      <w:proofErr w:type="spellStart"/>
+      <w:r>
+        <w:rPr>
+          <w:rFonts w:ascii="Consolas" w:hAnsi="Consolas" w:cs="Consolas"/>
+          <w:color w:val="000000"/>
+          <w:sz w:val="20"/>
+          <w:szCs w:val="20"/>
+          <w:lang w:val="en-US"/>
+        </w:rPr>
+        <w:t>depositValue</w:t>
+      </w:r>
+      <w:proofErr w:type="spellEnd"/>
+      <w:r>
+        <w:rPr>
+          <w:rFonts w:ascii="Consolas" w:hAnsi="Consolas" w:cs="Consolas"/>
+          <w:color w:val="000000"/>
+          <w:sz w:val="20"/>
+          <w:szCs w:val="20"/>
+          <w:lang w:val="en-US"/>
+        </w:rPr>
+        <w:t>;</w:t>
       </w:r>
     </w:p>
     <w:p>
@@ -945,6 +1075,7 @@
         </w:rPr>
         <w:t xml:space="preserve"> </w:t>
       </w:r>
+      <w:proofErr w:type="spellStart"/>
       <w:r>
         <w:rPr>
           <w:rFonts w:ascii="Consolas" w:hAnsi="Consolas" w:cs="Consolas"/>
@@ -957,6 +1088,7 @@
         </w:rPr>
         <w:t>boolean</w:t>
       </w:r>
+      <w:proofErr w:type="spellEnd"/>
       <w:r>
         <w:rPr>
           <w:rFonts w:ascii="Consolas" w:hAnsi="Consolas" w:cs="Consolas"/>
@@ -987,7 +1119,29 @@
           <w:szCs w:val="20"/>
           <w:lang w:val="en-US"/>
         </w:rPr>
-        <w:t xml:space="preserve"> withdrawValue)</w:t>
+        <w:t xml:space="preserve"> </w:t>
+      </w:r>
+      <w:proofErr w:type="spellStart"/>
+      <w:r>
+        <w:rPr>
+          <w:rFonts w:ascii="Consolas" w:hAnsi="Consolas" w:cs="Consolas"/>
+          <w:color w:val="000000"/>
+          <w:sz w:val="20"/>
+          <w:szCs w:val="20"/>
+          <w:lang w:val="en-US"/>
+        </w:rPr>
+        <w:t>withdrawValue</w:t>
+      </w:r>
+      <w:proofErr w:type="spellEnd"/>
+      <w:r>
+        <w:rPr>
+          <w:rFonts w:ascii="Consolas" w:hAnsi="Consolas" w:cs="Consolas"/>
+          <w:color w:val="000000"/>
+          <w:sz w:val="20"/>
+          <w:szCs w:val="20"/>
+          <w:lang w:val="en-US"/>
+        </w:rPr>
+        <w:t>)</w:t>
       </w:r>
     </w:p>
     <w:p>
@@ -1068,7 +1222,29 @@
           <w:szCs w:val="20"/>
           <w:lang w:val="en-US"/>
         </w:rPr>
-        <w:t xml:space="preserve">(withdrawValue &lt;= </w:t>
+        <w:t>(</w:t>
+      </w:r>
+      <w:proofErr w:type="spellStart"/>
+      <w:r>
+        <w:rPr>
+          <w:rFonts w:ascii="Consolas" w:hAnsi="Consolas" w:cs="Consolas"/>
+          <w:color w:val="000000"/>
+          <w:sz w:val="20"/>
+          <w:szCs w:val="20"/>
+          <w:lang w:val="en-US"/>
+        </w:rPr>
+        <w:t>withdrawValue</w:t>
+      </w:r>
+      <w:proofErr w:type="spellEnd"/>
+      <w:r>
+        <w:rPr>
+          <w:rFonts w:ascii="Consolas" w:hAnsi="Consolas" w:cs="Consolas"/>
+          <w:color w:val="000000"/>
+          <w:sz w:val="20"/>
+          <w:szCs w:val="20"/>
+          <w:lang w:val="en-US"/>
+        </w:rPr>
+        <w:t xml:space="preserve"> &lt;= </w:t>
       </w:r>
       <w:r>
         <w:rPr>
@@ -1152,7 +1328,29 @@
           <w:szCs w:val="20"/>
           <w:lang w:val="en-US"/>
         </w:rPr>
-        <w:t xml:space="preserve"> -= withdrawValue;</w:t>
+        <w:t xml:space="preserve"> -= </w:t>
+      </w:r>
+      <w:proofErr w:type="spellStart"/>
+      <w:r>
+        <w:rPr>
+          <w:rFonts w:ascii="Consolas" w:hAnsi="Consolas" w:cs="Consolas"/>
+          <w:color w:val="000000"/>
+          <w:sz w:val="20"/>
+          <w:szCs w:val="20"/>
+          <w:lang w:val="en-US"/>
+        </w:rPr>
+        <w:t>withdrawValue</w:t>
+      </w:r>
+      <w:proofErr w:type="spellEnd"/>
+      <w:r>
+        <w:rPr>
+          <w:rFonts w:ascii="Consolas" w:hAnsi="Consolas" w:cs="Consolas"/>
+          <w:color w:val="000000"/>
+          <w:sz w:val="20"/>
+          <w:szCs w:val="20"/>
+          <w:lang w:val="en-US"/>
+        </w:rPr>
+        <w:t>;</w:t>
       </w:r>
     </w:p>
     <w:p>
@@ -1452,6 +1650,7 @@
       <w:r>
         <w:t xml:space="preserve">Zachowanie obiektów klasy </w:t>
       </w:r>
+      <w:proofErr w:type="spellStart"/>
       <w:r>
         <w:rPr>
           <w:rFonts w:ascii="Consolas" w:hAnsi="Consolas" w:cs="Consolas"/>
@@ -1459,6 +1658,7 @@
         </w:rPr>
         <w:t>Account</w:t>
       </w:r>
+      <w:proofErr w:type="spellEnd"/>
       <w:r>
         <w:rPr>
           <w:rFonts w:cstheme="minorHAnsi"/>
@@ -1503,6 +1703,7 @@
         </w:rPr>
         <w:t xml:space="preserve"> </w:t>
       </w:r>
+      <w:proofErr w:type="spellStart"/>
       <w:r>
         <w:rPr>
           <w:rFonts w:ascii="Consolas" w:hAnsi="Consolas" w:cs="Consolas"/>
@@ -1511,6 +1712,7 @@
         </w:rPr>
         <w:t>withdraw</w:t>
       </w:r>
+      <w:proofErr w:type="spellEnd"/>
       <w:r>
         <w:rPr>
           <w:rFonts w:ascii="Consolas" w:hAnsi="Consolas" w:cs="Consolas"/>
@@ -1536,6 +1738,7 @@
         </w:rPr>
         <w:t xml:space="preserve"> </w:t>
       </w:r>
+      <w:proofErr w:type="spellStart"/>
       <w:r>
         <w:rPr>
           <w:rFonts w:ascii="Consolas" w:hAnsi="Consolas" w:cs="Consolas"/>
@@ -1544,6 +1747,7 @@
         </w:rPr>
         <w:t>deposit</w:t>
       </w:r>
+      <w:proofErr w:type="spellEnd"/>
       <w:r>
         <w:rPr>
           <w:rFonts w:ascii="Consolas" w:hAnsi="Consolas" w:cs="Consolas"/>
@@ -1597,6 +1801,7 @@
         </w:rPr>
         <w:t xml:space="preserve"> </w:t>
       </w:r>
+      <w:proofErr w:type="spellStart"/>
       <w:r>
         <w:rPr>
           <w:rFonts w:ascii="Consolas" w:hAnsi="Consolas" w:cs="Consolas"/>
@@ -1604,6 +1809,7 @@
         </w:rPr>
         <w:t>getBalance</w:t>
       </w:r>
+      <w:proofErr w:type="spellEnd"/>
       <w:r>
         <w:rPr>
           <w:rFonts w:ascii="Consolas" w:hAnsi="Consolas" w:cs="Consolas"/>
@@ -1641,6 +1847,7 @@
         </w:rPr>
         <w:t xml:space="preserve">. Wspomniane  metody i funkcje stanowią interfejs klasy </w:t>
       </w:r>
+      <w:proofErr w:type="spellStart"/>
       <w:r>
         <w:rPr>
           <w:rFonts w:ascii="Consolas" w:hAnsi="Consolas" w:cs="Consolas"/>
@@ -1648,6 +1855,7 @@
         </w:rPr>
         <w:t>Account</w:t>
       </w:r>
+      <w:proofErr w:type="spellEnd"/>
       <w:r>
         <w:rPr>
           <w:rFonts w:ascii="Consolas" w:hAnsi="Consolas" w:cs="Consolas"/>
@@ -1908,6 +2116,7 @@
       <w:r>
         <w:t xml:space="preserve"> </w:t>
       </w:r>
+      <w:proofErr w:type="spellStart"/>
       <w:r>
         <w:rPr>
           <w:rFonts w:ascii="Consolas" w:hAnsi="Consolas" w:cs="Consolas"/>
@@ -1915,6 +2124,7 @@
         </w:rPr>
         <w:t>Account</w:t>
       </w:r>
+      <w:proofErr w:type="spellEnd"/>
       <w:r>
         <w:rPr>
           <w:rFonts w:cstheme="minorHAnsi"/>
@@ -2054,7 +2264,10 @@
         <w:t xml:space="preserve"> </w:t>
       </w:r>
       <w:r>
-        <w:t>[1]</w:t>
+        <w:t>[2</w:t>
+      </w:r>
+      <w:r>
+        <w:t>]</w:t>
       </w:r>
       <w:r>
         <w:t xml:space="preserve"> Drugim podtypem jest programowanie oparte o prototyp</w:t>
@@ -2065,9 +2278,19 @@
       <w:r>
         <w:t xml:space="preserve">ang. </w:t>
       </w:r>
-      <w:r>
-        <w:t>Prototype-based programming</w:t>
-      </w:r>
+      <w:proofErr w:type="spellStart"/>
+      <w:r>
+        <w:t>Prototype-based</w:t>
+      </w:r>
+      <w:proofErr w:type="spellEnd"/>
+      <w:r>
+        <w:t xml:space="preserve"> </w:t>
+      </w:r>
+      <w:proofErr w:type="spellStart"/>
+      <w:r>
+        <w:t>programming</w:t>
+      </w:r>
+      <w:proofErr w:type="spellEnd"/>
       <w:r>
         <w:t>)</w:t>
       </w:r>
@@ -2093,10 +2316,18 @@
         <w:t xml:space="preserve">takich jak Perl, </w:t>
       </w:r>
       <w:r>
-        <w:t>Java Script czy LUA.</w:t>
-      </w:r>
-      <w:r>
-        <w:t xml:space="preserve"> [3</w:t>
+        <w:t xml:space="preserve">Java </w:t>
+      </w:r>
+      <w:proofErr w:type="spellStart"/>
+      <w:r>
+        <w:t>Script</w:t>
+      </w:r>
+      <w:proofErr w:type="spellEnd"/>
+      <w:r>
+        <w:t xml:space="preserve"> czy LUA.</w:t>
+      </w:r>
+      <w:r>
+        <w:t xml:space="preserve"> [4</w:t>
       </w:r>
       <w:r>
         <w:t>]</w:t>
@@ -2201,10 +2432,32 @@
         <w:t xml:space="preserve"> poza klasą</w:t>
       </w:r>
       <w:r>
-        <w:t xml:space="preserve">, private – tylko w obrębie danej klasy albo protected, kiedy funkcja, czy pole są chronione </w:t>
-      </w:r>
-      <w:r>
-        <w:t>jedynie przed dostępem z zewnątrz.[1]</w:t>
+        <w:t xml:space="preserve">, </w:t>
+      </w:r>
+      <w:proofErr w:type="spellStart"/>
+      <w:r>
+        <w:t>private</w:t>
+      </w:r>
+      <w:proofErr w:type="spellEnd"/>
+      <w:r>
+        <w:t xml:space="preserve"> – tylko w obrębie danej klasy albo </w:t>
+      </w:r>
+      <w:proofErr w:type="spellStart"/>
+      <w:r>
+        <w:t>protected</w:t>
+      </w:r>
+      <w:proofErr w:type="spellEnd"/>
+      <w:r>
+        <w:t xml:space="preserve">, kiedy funkcja, czy pole są chronione </w:t>
+      </w:r>
+      <w:r>
+        <w:t>jedy</w:t>
+      </w:r>
+      <w:r>
+        <w:t>nie przed dostępem z zewnątrz.[2</w:t>
+      </w:r>
+      <w:r>
+        <w:t>]</w:t>
       </w:r>
     </w:p>
     <w:p>
@@ -2295,15 +2548,16 @@
         <w:t>cechy lub zachowania. Ukazaną hierarchię</w:t>
       </w:r>
       <w:r>
-        <w:t xml:space="preserve"> można określić jako przejście od jednego ogólnego typu do wielu wyspecjalizowanych typów. W zależności od języka programowania klasa pochodna może dziedziczyć tylko z jednej lub z wielu klas bazowych.  [1]</w:t>
-      </w:r>
-    </w:p>
-    <w:p>
-      <w:pPr>
-        <w:rPr>
-          <w:lang w:val="en-US"/>
-        </w:rPr>
-      </w:pPr>
+        <w:t xml:space="preserve"> można określić jako przejście od jednego ogólnego typu do wielu wyspecjalizowanych typów. W zależności od języka programowania klasa pochodna może dziedziczyć tylko z jedne</w:t>
+      </w:r>
+      <w:r>
+        <w:t>j lub z wielu klas bazowych.  [2</w:t>
+      </w:r>
+      <w:r>
+        <w:t>]</w:t>
+      </w:r>
+    </w:p>
+    <w:p>
       <w:r>
         <w:t>•</w:t>
       </w:r>
@@ -2333,7 +2587,23 @@
         <w:t xml:space="preserve">we dzięki mechanizmowi zwanemu </w:t>
       </w:r>
       <w:r>
-        <w:t>późnym wiązaniem (ang. late binding) pozwalającym na wykonanie odpowiedniego kodu dopiero w czasie działania programu. Polimorfizm umożliwia bardzo elastyczne rozszerzanie programu o nowe typy pochodne</w:t>
+        <w:t xml:space="preserve">późnym wiązaniem (ang. </w:t>
+      </w:r>
+      <w:proofErr w:type="spellStart"/>
+      <w:r>
+        <w:t>late</w:t>
+      </w:r>
+      <w:proofErr w:type="spellEnd"/>
+      <w:r>
+        <w:t xml:space="preserve"> </w:t>
+      </w:r>
+      <w:proofErr w:type="spellStart"/>
+      <w:r>
+        <w:t>binding</w:t>
+      </w:r>
+      <w:proofErr w:type="spellEnd"/>
+      <w:r>
+        <w:t>) pozwalającym na wykonanie odpowiedniego kodu dopiero w czasie działania programu. Polimorfizm umożliwia bardzo elastyczne rozszerzanie programu o nowe typy pochodne</w:t>
       </w:r>
       <w:r>
         <w:t>,</w:t>
@@ -2348,61 +2618,1669 @@
         <w:t xml:space="preserve"> które z nich korzystają.  </w:t>
       </w:r>
       <w:r>
-        <w:rPr>
-          <w:lang w:val="en-US"/>
-        </w:rPr>
-        <w:t>[1]</w:t>
+        <w:t>[</w:t>
+      </w:r>
+      <w:r>
+        <w:t>2</w:t>
+      </w:r>
+      <w:r>
+        <w:t>]</w:t>
       </w:r>
     </w:p>
     <w:p>
       <w:pPr>
         <w:rPr>
           <w:b/>
-          <w:lang w:val="en-US"/>
-        </w:rPr>
-      </w:pPr>
-    </w:p>
-    <w:p>
-      <w:pPr>
+        </w:rPr>
+      </w:pPr>
+      <w:r>
         <w:rPr>
           <w:b/>
-          <w:lang w:val="en-US"/>
-        </w:rPr>
-      </w:pPr>
-    </w:p>
-    <w:p>
-      <w:pPr>
+        </w:rPr>
+        <w:t>Rozwój</w:t>
+      </w:r>
+      <w:r>
         <w:rPr>
           <w:b/>
-          <w:lang w:val="en-US"/>
-        </w:rPr>
-      </w:pPr>
-    </w:p>
-    <w:p>
-      <w:pPr>
-        <w:rPr>
-          <w:lang w:val="en-US"/>
-        </w:rPr>
-      </w:pPr>
+        </w:rPr>
+        <w:t xml:space="preserve"> </w:t>
+      </w:r>
       <w:r>
         <w:rPr>
           <w:b/>
-          <w:lang w:val="en-US"/>
-        </w:rPr>
-        <w:t xml:space="preserve"> [1</w:t>
+        </w:rPr>
+        <w:t>programowania obiektowego</w:t>
+      </w:r>
+    </w:p>
+    <w:p>
+      <w:pPr>
+        <w:ind w:firstLine="360"/>
+      </w:pPr>
+      <w:r>
+        <w:t>Programowanie obiektowe wywodzi się z grupy języków imperatywnych</w:t>
+      </w:r>
+      <w:r>
+        <w:t>,</w:t>
+      </w:r>
+      <w:r>
+        <w:t xml:space="preserve"> które </w:t>
+      </w:r>
+      <w:r>
+        <w:t xml:space="preserve">charakteryzują się </w:t>
+      </w:r>
+      <w:r>
+        <w:t xml:space="preserve">wykonywaniem w ustalonej kolejności następujących po sobie </w:t>
+      </w:r>
+      <w:r>
+        <w:t>instrukcji tworzących program</w:t>
+      </w:r>
+      <w:r>
+        <w:t xml:space="preserve">. </w:t>
+      </w:r>
+      <w:r>
+        <w:t xml:space="preserve"> Bezpośrednim przodkiem OOP był paradygmat programowania </w:t>
+      </w:r>
+      <w:r>
+        <w:t>strukturalnego, tj. p</w:t>
+      </w:r>
+      <w:r>
+        <w:t xml:space="preserve">rogram </w:t>
+      </w:r>
+      <w:r>
+        <w:t xml:space="preserve">go wykorzystujący był podzielony na struktury zwane </w:t>
+      </w:r>
+      <w:r>
+        <w:t>podprogramami posiadające jeden punkt wejścia i wyjścia. Programowanie obiektowe rozszerzyło paradygmat strukturalny</w:t>
+      </w:r>
+      <w:r>
+        <w:t xml:space="preserve"> o dodanie bardziej abstrakcyjn</w:t>
+      </w:r>
+      <w:r>
+        <w:t>ych elementów</w:t>
+      </w:r>
+      <w:r>
+        <w:t xml:space="preserve"> jakimi są klasy i obiekty.</w:t>
+      </w:r>
+      <w:r>
+        <w:t>[5]</w:t>
       </w:r>
       <w:r>
         <w:rPr>
           <w:b/>
+        </w:rPr>
+        <w:t xml:space="preserve"> Implementację</w:t>
+      </w:r>
+      <w:r>
+        <w:rPr>
+          <w:b/>
+        </w:rPr>
+        <w:t xml:space="preserve"> </w:t>
+      </w:r>
+      <w:r>
+        <w:rPr>
+          <w:b/>
+        </w:rPr>
+        <w:t>(</w:t>
+      </w:r>
+      <w:proofErr w:type="spellStart"/>
+      <w:r>
+        <w:rPr>
+          <w:b/>
+        </w:rPr>
+        <w:t>zamienic</w:t>
+      </w:r>
+      <w:proofErr w:type="spellEnd"/>
+      <w:r>
+        <w:rPr>
+          <w:b/>
+        </w:rPr>
+        <w:t xml:space="preserve"> na inne słowo) </w:t>
+      </w:r>
+      <w:r>
+        <w:t xml:space="preserve">OOP stanowią obiektowe języki programowania.  </w:t>
+      </w:r>
+      <w:r>
+        <w:t xml:space="preserve">Pierwszym językiem obiektowym była </w:t>
+      </w:r>
+      <w:proofErr w:type="spellStart"/>
+      <w:r>
+        <w:t>Simula</w:t>
+      </w:r>
+      <w:proofErr w:type="spellEnd"/>
+      <w:r>
+        <w:t xml:space="preserve"> 67</w:t>
+      </w:r>
+      <w:r>
+        <w:t>,</w:t>
+      </w:r>
+      <w:r>
+        <w:t xml:space="preserve"> którego zadaniem było tworzenie symulacji metodą kolejnych zdarzeń (ang. </w:t>
+      </w:r>
+      <w:proofErr w:type="spellStart"/>
+      <w:r>
+        <w:t>discrete</w:t>
+      </w:r>
+      <w:proofErr w:type="spellEnd"/>
+      <w:r>
+        <w:t xml:space="preserve"> </w:t>
+      </w:r>
+      <w:proofErr w:type="spellStart"/>
+      <w:r>
+        <w:t>event</w:t>
+      </w:r>
+      <w:proofErr w:type="spellEnd"/>
+      <w:r>
+        <w:t xml:space="preserve"> </w:t>
+      </w:r>
+      <w:proofErr w:type="spellStart"/>
+      <w:r>
+        <w:t>simulation</w:t>
+      </w:r>
+      <w:proofErr w:type="spellEnd"/>
+      <w:r>
+        <w:t>). Jego autorami byli Ole-</w:t>
+      </w:r>
+      <w:proofErr w:type="spellStart"/>
+      <w:r>
+        <w:t>Johana</w:t>
+      </w:r>
+      <w:proofErr w:type="spellEnd"/>
+      <w:r>
+        <w:t xml:space="preserve"> </w:t>
+      </w:r>
+      <w:proofErr w:type="spellStart"/>
+      <w:r>
+        <w:t>Dahla</w:t>
+      </w:r>
+      <w:proofErr w:type="spellEnd"/>
+      <w:r>
+        <w:t xml:space="preserve"> oraz </w:t>
+      </w:r>
+      <w:proofErr w:type="spellStart"/>
+      <w:r>
+        <w:t>Kristena</w:t>
+      </w:r>
+      <w:proofErr w:type="spellEnd"/>
+      <w:r>
+        <w:t xml:space="preserve"> </w:t>
+      </w:r>
+      <w:proofErr w:type="spellStart"/>
+      <w:r>
+        <w:t>Nygaarda</w:t>
+      </w:r>
+      <w:proofErr w:type="spellEnd"/>
+      <w:r>
+        <w:t xml:space="preserve">  z Norweskiego Ośrodka Obliczeniowego.  Język ten wprowadził</w:t>
+      </w:r>
+      <w:r>
+        <w:t xml:space="preserve"> jako pierwszy pojęcie klas i</w:t>
+      </w:r>
+      <w:r>
+        <w:t xml:space="preserve"> obiektów jako instancji klas. </w:t>
+      </w:r>
+      <w:proofErr w:type="spellStart"/>
+      <w:r>
+        <w:t>Simula</w:t>
+      </w:r>
+      <w:proofErr w:type="spellEnd"/>
+      <w:r>
+        <w:t xml:space="preserve"> 67 została formalnie zdefiniowana w roku 1967, trzy lata później tworząc język </w:t>
+      </w:r>
+      <w:proofErr w:type="spellStart"/>
+      <w:r>
+        <w:t>Smalltalk</w:t>
+      </w:r>
+      <w:proofErr w:type="spellEnd"/>
+      <w:r>
+        <w:t xml:space="preserve"> firma Xerox PARC wprowadziła pojęcie programowania zorientowanego obiektowo.  Pomimo inspiracją </w:t>
+      </w:r>
+      <w:proofErr w:type="spellStart"/>
+      <w:r>
+        <w:t>Simulą</w:t>
+      </w:r>
+      <w:proofErr w:type="spellEnd"/>
+      <w:r>
+        <w:t xml:space="preserve"> 67 nowy język był przede wszyst</w:t>
+      </w:r>
+      <w:r>
+        <w:t>kim dynamiczny, o</w:t>
+      </w:r>
+      <w:r>
+        <w:t xml:space="preserve">biekty </w:t>
+      </w:r>
+      <w:r>
+        <w:t xml:space="preserve">w nim </w:t>
+      </w:r>
+      <w:r>
+        <w:t xml:space="preserve">mogły być dowolnie tworzone, zmieniane oraz usuwane. </w:t>
+      </w:r>
+      <w:proofErr w:type="spellStart"/>
+      <w:r>
+        <w:t>Smalltalk</w:t>
+      </w:r>
+      <w:proofErr w:type="spellEnd"/>
+      <w:r>
+        <w:t xml:space="preserve"> wyróżniał się także wprowadzeniem dziedziczenia oraz był pierwszym w pełni obiektowym językiem programowania</w:t>
+      </w:r>
+      <w:r>
+        <w:t>[6][7</w:t>
+      </w:r>
+      <w:r>
+        <w:t xml:space="preserve">]. </w:t>
+      </w:r>
+      <w:r>
+        <w:t xml:space="preserve"> </w:t>
+      </w:r>
+      <w:r>
+        <w:t xml:space="preserve">Jednym z jego twórców był Alan </w:t>
+      </w:r>
+      <w:proofErr w:type="spellStart"/>
+      <w:r>
+        <w:t>Kay</w:t>
+      </w:r>
+      <w:proofErr w:type="spellEnd"/>
+      <w:r>
+        <w:t xml:space="preserve"> który podsumował pięć cech tego języka</w:t>
+      </w:r>
+      <w:r>
+        <w:t>[2</w:t>
+      </w:r>
+      <w:r>
+        <w:t>]:</w:t>
+      </w:r>
+    </w:p>
+    <w:p>
+      <w:pPr>
+        <w:pStyle w:val="Akapitzlist"/>
+        <w:numPr>
+          <w:ilvl w:val="0"/>
+          <w:numId w:val="1"/>
+        </w:numPr>
+        <w:rPr>
+          <w:i/>
+        </w:rPr>
+      </w:pPr>
+      <w:r>
+        <w:rPr>
+          <w:i/>
+        </w:rPr>
+        <w:t>Wszystko jest obiektem.</w:t>
+      </w:r>
+    </w:p>
+    <w:p>
+      <w:pPr>
+        <w:pStyle w:val="Akapitzlist"/>
+        <w:numPr>
+          <w:ilvl w:val="0"/>
+          <w:numId w:val="1"/>
+        </w:numPr>
+        <w:rPr>
+          <w:i/>
+        </w:rPr>
+      </w:pPr>
+      <w:r>
+        <w:rPr>
+          <w:i/>
+        </w:rPr>
+        <w:t>Program jest zbiorem obiektów które po przez wysysanie komunikatów mówią sobie nawzajem co robić.</w:t>
+      </w:r>
+    </w:p>
+    <w:p>
+      <w:pPr>
+        <w:pStyle w:val="Akapitzlist"/>
+        <w:numPr>
+          <w:ilvl w:val="0"/>
+          <w:numId w:val="1"/>
+        </w:numPr>
+        <w:rPr>
+          <w:i/>
+        </w:rPr>
+      </w:pPr>
+      <w:r>
+        <w:rPr>
+          <w:i/>
+        </w:rPr>
+        <w:t>Każdy obiekt posiada swoja własną pamięć na którą składają się inne obiekty.</w:t>
+      </w:r>
+    </w:p>
+    <w:p>
+      <w:pPr>
+        <w:pStyle w:val="Akapitzlist"/>
+        <w:numPr>
+          <w:ilvl w:val="0"/>
+          <w:numId w:val="1"/>
+        </w:numPr>
+        <w:rPr>
+          <w:i/>
+        </w:rPr>
+      </w:pPr>
+      <w:r>
+        <w:rPr>
+          <w:i/>
+        </w:rPr>
+        <w:t>Każdy obiekt posiada swój typ.</w:t>
+      </w:r>
+    </w:p>
+    <w:p>
+      <w:pPr>
+        <w:pStyle w:val="Akapitzlist"/>
+        <w:numPr>
+          <w:ilvl w:val="0"/>
+          <w:numId w:val="1"/>
+        </w:numPr>
+        <w:rPr>
+          <w:i/>
+        </w:rPr>
+      </w:pPr>
+      <w:r>
+        <w:rPr>
+          <w:i/>
+        </w:rPr>
+        <w:t>Wszystkie obiekty danego typu mogą otrzymać te same komunikaty.</w:t>
+      </w:r>
+    </w:p>
+    <w:p>
+      <w:r>
+        <w:t>OOP spopularyzowało się dopiero po roku 1980 za sprawą języka C z klasami</w:t>
+      </w:r>
+      <w:r>
+        <w:t xml:space="preserve"> </w:t>
+      </w:r>
+      <w:r>
+        <w:t>(ang</w:t>
+      </w:r>
+      <w:r>
+        <w:t>.</w:t>
+      </w:r>
+      <w:r>
+        <w:t xml:space="preserve"> C with </w:t>
+      </w:r>
+      <w:proofErr w:type="spellStart"/>
+      <w:r>
+        <w:t>classes</w:t>
+      </w:r>
+      <w:proofErr w:type="spellEnd"/>
+      <w:r>
+        <w:t>)</w:t>
+      </w:r>
+      <w:r>
+        <w:t>,</w:t>
+      </w:r>
+      <w:r>
+        <w:t xml:space="preserve"> a od 1983 roku C++. Jego projektantem był duński informatyk </w:t>
+      </w:r>
+      <w:proofErr w:type="spellStart"/>
+      <w:r>
+        <w:t>Bjarne</w:t>
+      </w:r>
+      <w:proofErr w:type="spellEnd"/>
+      <w:r>
+        <w:t xml:space="preserve"> </w:t>
+      </w:r>
+      <w:proofErr w:type="spellStart"/>
+      <w:r>
+        <w:t>Stroustrup</w:t>
+      </w:r>
+      <w:proofErr w:type="spellEnd"/>
+      <w:r>
+        <w:t>. Bezpośrednim poprzednikiem C++ był język C</w:t>
+      </w:r>
+      <w:r>
+        <w:t>,</w:t>
+      </w:r>
+      <w:r>
+        <w:t xml:space="preserve"> z którego zaczerpnięto składnię</w:t>
+      </w:r>
+      <w:r>
+        <w:t>,</w:t>
+      </w:r>
+      <w:r>
+        <w:t xml:space="preserve"> natomiast z języka </w:t>
+      </w:r>
+      <w:proofErr w:type="spellStart"/>
+      <w:r>
+        <w:t>Simula</w:t>
+      </w:r>
+      <w:proofErr w:type="spellEnd"/>
+      <w:r>
+        <w:t xml:space="preserve"> 67 funkcje wirtualne oraz dziedziczenie</w:t>
+      </w:r>
+      <w:r>
+        <w:t>,</w:t>
+      </w:r>
+      <w:r>
+        <w:t xml:space="preserve"> które umo</w:t>
+      </w:r>
+      <w:r>
+        <w:t>żliwia klasie pochodnej posiadanie wielu</w:t>
+      </w:r>
+      <w:r>
+        <w:t xml:space="preserve"> klas bazowych. C++ jest językiem </w:t>
+      </w:r>
+      <w:proofErr w:type="spellStart"/>
+      <w:r>
+        <w:t>wieloparadygmatowym</w:t>
+      </w:r>
+      <w:proofErr w:type="spellEnd"/>
+      <w:r>
+        <w:t>,</w:t>
+      </w:r>
+      <w:r>
+        <w:t xml:space="preserve"> co oznacza</w:t>
+      </w:r>
+      <w:r>
+        <w:t>,</w:t>
+      </w:r>
+      <w:r>
+        <w:t xml:space="preserve"> że umożliwia tworzenie programów nie tylko obiektowo</w:t>
+      </w:r>
+      <w:r>
+        <w:t>,</w:t>
+      </w:r>
+      <w:r>
+        <w:t xml:space="preserve"> ale także strukturalnie. Jest to pierwszy język</w:t>
+      </w:r>
+      <w:r>
+        <w:t>,</w:t>
+      </w:r>
+      <w:r>
+        <w:t xml:space="preserve"> który wprowadził pojęcie konstruktora oraz destruktora</w:t>
+      </w:r>
+      <w:r>
+        <w:t>,</w:t>
+      </w:r>
+      <w:r>
+        <w:t xml:space="preserve"> czyli specjalnych funkcji uruchamianyc</w:t>
+      </w:r>
+      <w:r>
+        <w:t>h jeszcze przed stworzeniem i</w:t>
+      </w:r>
+      <w:r>
+        <w:t xml:space="preserve"> usunięciem </w:t>
+      </w:r>
+      <w:r>
+        <w:lastRenderedPageBreak/>
+        <w:t>obiektu. [3] W Zury</w:t>
+      </w:r>
+      <w:r>
+        <w:t xml:space="preserve">chu </w:t>
+      </w:r>
+      <w:proofErr w:type="spellStart"/>
+      <w:r>
+        <w:t>Niklaus</w:t>
+      </w:r>
+      <w:proofErr w:type="spellEnd"/>
+      <w:r>
+        <w:t xml:space="preserve"> </w:t>
+      </w:r>
+      <w:proofErr w:type="spellStart"/>
+      <w:r>
+        <w:t>Wirth</w:t>
+      </w:r>
+      <w:proofErr w:type="spellEnd"/>
+      <w:r>
+        <w:t xml:space="preserve"> </w:t>
+      </w:r>
+      <w:r>
+        <w:t>oraz jego współpracownicy rozpoczęli badania nad abstrakcją oraz programowaniem modułowym na bazie</w:t>
+      </w:r>
+      <w:r>
+        <w:t>,</w:t>
+      </w:r>
+      <w:r>
+        <w:t xml:space="preserve"> których powstały język programowania Modula-2</w:t>
+      </w:r>
+      <w:r>
+        <w:t>,</w:t>
+      </w:r>
+      <w:r>
+        <w:t xml:space="preserve"> a na jego podstawie Oberon. Podejście do OOP w Oberonie różniło się od tego znanego w C++. Na przykład </w:t>
+      </w:r>
+      <w:proofErr w:type="spellStart"/>
+      <w:r>
+        <w:t>pojecie</w:t>
+      </w:r>
+      <w:proofErr w:type="spellEnd"/>
+      <w:r>
+        <w:t xml:space="preserve"> klasy zostało zastąpione rekordem(ang. </w:t>
+      </w:r>
+      <w:proofErr w:type="spellStart"/>
+      <w:r>
+        <w:t>record</w:t>
+      </w:r>
+      <w:proofErr w:type="spellEnd"/>
+      <w:r>
+        <w:t xml:space="preserve"> </w:t>
+      </w:r>
+      <w:proofErr w:type="spellStart"/>
+      <w:r>
+        <w:t>type</w:t>
+      </w:r>
+      <w:proofErr w:type="spellEnd"/>
+      <w:r>
+        <w:t xml:space="preserve">). Wraz z rozwojem programowania coraz większa ilość języków stawała się obiektowa, między innymi Ada, BASIC, Fortran i Pascal. Powodowało to jednak trudności w utrzymywaniu </w:t>
+      </w:r>
+      <w:r>
+        <w:t>kodu oraz kompatybilności</w:t>
+      </w:r>
+      <w:r>
+        <w:t xml:space="preserve"> programów</w:t>
+      </w:r>
+      <w:r>
+        <w:t>,</w:t>
+      </w:r>
+      <w:r>
+        <w:t xml:space="preserve"> które nie były tworzone według idei obiektowej. W kolejnych latach powstały dwa znaczące języki programowania podobne do C++ pod względem składni oraz połączenia programowania obiektowego z elementami paradygmatu proceduralnego. Była to Java stworzona przez Sun Microsystems</w:t>
+      </w:r>
+      <w:r>
+        <w:t>,</w:t>
+      </w:r>
+      <w:r>
+        <w:t xml:space="preserve"> która zdobyła popularność głównie dzięki </w:t>
+      </w:r>
+      <w:proofErr w:type="spellStart"/>
+      <w:r>
+        <w:t>wieloplatformowości</w:t>
+      </w:r>
+      <w:proofErr w:type="spellEnd"/>
+      <w:r>
+        <w:t xml:space="preserve"> oraz C# firmy Microsoft. Cechą charakterystyczną obu języków</w:t>
+      </w:r>
+      <w:r>
+        <w:t>,</w:t>
+      </w:r>
+      <w:r>
+        <w:t xml:space="preserve"> która wystąpiła po raz pierwszy w języku </w:t>
+      </w:r>
+      <w:proofErr w:type="spellStart"/>
+      <w:r>
+        <w:t>smalltalk</w:t>
+      </w:r>
+      <w:proofErr w:type="spellEnd"/>
+      <w:r>
+        <w:t>,</w:t>
+      </w:r>
+      <w:r>
+        <w:t xml:space="preserve"> jest kompilacja do kodu bajtowego wykonywanego w odpowiednim środowisku uruchomieniowym zwanym wirtualną maszyną.  Obecnie większość języków ob</w:t>
+      </w:r>
+      <w:r>
+        <w:t>iektowych jest nadal rozwijana</w:t>
+      </w:r>
+      <w:r>
+        <w:t>,</w:t>
+      </w:r>
+      <w:r>
+        <w:t xml:space="preserve"> a języki takie jak PHP w kolejnych wersjach coraz bardziej adaptują paradygmat obiektowy.</w:t>
+      </w:r>
+      <w:r>
+        <w:t>[6][7</w:t>
+      </w:r>
+      <w:r>
+        <w:t>]</w:t>
+      </w:r>
+    </w:p>
+    <w:p>
+      <w:pPr>
+        <w:rPr>
+          <w:rFonts w:cstheme="minorHAnsi"/>
+        </w:rPr>
+      </w:pPr>
+      <w:r>
+        <w:tab/>
+        <w:t>Rozwój programowania obiektowo wpłynął nie tylko na kolejne języki programowania</w:t>
+      </w:r>
+      <w:r>
+        <w:t>,</w:t>
+      </w:r>
+      <w:r>
+        <w:t xml:space="preserve"> ale również na sposoby i narzędzia służące projektowaniu programów.  Wraz z upowszechnianiem się paradygmatu obiektowego powstawały nowe, niezależne od siebie, metody i notacje wspomagające modelowanie systemó</w:t>
+      </w:r>
+      <w:r>
+        <w:t>w obiektowych. Ich liczba znacznie</w:t>
+      </w:r>
+      <w:r>
+        <w:t xml:space="preserve"> wzrosła w późnych latach 80-tych i wczesnych latach 90-tych. Większość była do siebie podobna semantycznie</w:t>
+      </w:r>
+      <w:r>
+        <w:t>,</w:t>
+      </w:r>
+      <w:r>
+        <w:t xml:space="preserve"> jednak różniły s</w:t>
+      </w:r>
+      <w:r>
+        <w:t>ię na poziomie wizualizacji i</w:t>
+      </w:r>
+      <w:r>
+        <w:t xml:space="preserve"> opisywały jedynie część problematyki modelowania. Doprowadziło to do pracy nad jedną zunifikowaną metodą. Jej twórcami byli Grady </w:t>
+      </w:r>
+      <w:proofErr w:type="spellStart"/>
+      <w:r>
+        <w:t>Booch</w:t>
+      </w:r>
+      <w:proofErr w:type="spellEnd"/>
+      <w:r>
+        <w:t xml:space="preserve"> ( twórca metody OOAD), James </w:t>
+      </w:r>
+      <w:proofErr w:type="spellStart"/>
+      <w:r>
+        <w:t>Rumbaugh</w:t>
+      </w:r>
+      <w:proofErr w:type="spellEnd"/>
+      <w:r>
+        <w:t xml:space="preserve"> (notacja OMT) i od 1995 roku Ivar Jacobson (autor metody OOSE). Łącząc cechy swoich metod stworzyli UML 1.0 (ang. </w:t>
+      </w:r>
+      <w:proofErr w:type="spellStart"/>
+      <w:r>
+        <w:rPr>
+          <w:i/>
+          <w:iCs/>
+        </w:rPr>
+        <w:t>Unified</w:t>
+      </w:r>
+      <w:proofErr w:type="spellEnd"/>
+      <w:r>
+        <w:rPr>
+          <w:i/>
+          <w:iCs/>
+        </w:rPr>
+        <w:t xml:space="preserve"> </w:t>
+      </w:r>
+      <w:proofErr w:type="spellStart"/>
+      <w:r>
+        <w:rPr>
+          <w:i/>
+          <w:iCs/>
+        </w:rPr>
+        <w:t>Modeling</w:t>
+      </w:r>
+      <w:proofErr w:type="spellEnd"/>
+      <w:r>
+        <w:rPr>
+          <w:i/>
+          <w:iCs/>
+        </w:rPr>
+        <w:t xml:space="preserve"> Language</w:t>
+      </w:r>
+      <w:r>
+        <w:t xml:space="preserve">). Wydany w 1997 roku przez firmę </w:t>
+      </w:r>
+      <w:proofErr w:type="spellStart"/>
+      <w:r>
+        <w:t>Rational</w:t>
+      </w:r>
+      <w:proofErr w:type="spellEnd"/>
+      <w:r>
+        <w:t xml:space="preserve"> Software</w:t>
+      </w:r>
+      <w:r>
+        <w:t>,</w:t>
+      </w:r>
+      <w:r>
+        <w:t xml:space="preserve"> </w:t>
+      </w:r>
+      <w:r>
+        <w:rPr>
+          <w:rFonts w:cstheme="minorHAnsi"/>
+        </w:rPr>
+        <w:t xml:space="preserve">a dzięki nawiązaniu współpracy już w 1996 roku z organizacja OMG język ten zyskał ogromną popularność. </w:t>
+      </w:r>
+      <w:r>
+        <w:t xml:space="preserve">UML składa się z dwóch części, notacji i semantyki. Notacja odpowiada za </w:t>
+      </w:r>
+      <w:r>
+        <w:rPr>
+          <w:rFonts w:cstheme="minorHAnsi"/>
+        </w:rPr>
+        <w:t>elementy</w:t>
+      </w:r>
+      <w:r>
+        <w:rPr>
+          <w:rFonts w:cstheme="minorHAnsi"/>
+        </w:rPr>
+        <w:t xml:space="preserve"> graficzne oraz składnię</w:t>
+      </w:r>
+      <w:r>
+        <w:rPr>
+          <w:rFonts w:cstheme="minorHAnsi"/>
+        </w:rPr>
+        <w:t xml:space="preserve"> języka modelowania, </w:t>
+      </w:r>
+      <w:r>
+        <w:rPr>
+          <w:rFonts w:cstheme="minorHAnsi"/>
+        </w:rPr>
+        <w:t>semantyka natomiast za definicje</w:t>
+      </w:r>
+      <w:r>
+        <w:rPr>
+          <w:rFonts w:cstheme="minorHAnsi"/>
+        </w:rPr>
+        <w:t xml:space="preserve"> pojęć języka i powiązania pomiędzy nimi. Modelowanie polega na tworzeniu diagramów z elementów graficznych reprezentujących na przykład klasy lub przypadki użycia. W UML 2.0 zdefiniowanych jest trzynaście rodzajów diagramów podzielonych na trzy kategorie(diagramy strukturalne, zachowań oraz int</w:t>
+      </w:r>
+      <w:r>
+        <w:rPr>
+          <w:rFonts w:cstheme="minorHAnsi"/>
+        </w:rPr>
+        <w:t>erakcji).  Język ten w dalszym ciągu jest</w:t>
+      </w:r>
+      <w:r>
+        <w:rPr>
+          <w:rFonts w:cstheme="minorHAnsi"/>
+        </w:rPr>
+        <w:t xml:space="preserve"> rozwijany</w:t>
+      </w:r>
+      <w:r>
+        <w:rPr>
+          <w:rFonts w:cstheme="minorHAnsi"/>
+          <w:b/>
+        </w:rPr>
+        <w:t xml:space="preserve">. </w:t>
+      </w:r>
+      <w:r>
+        <w:rPr>
+          <w:rFonts w:cstheme="minorHAnsi"/>
+        </w:rPr>
+        <w:t>[8][9][10</w:t>
+      </w:r>
+      <w:r>
+        <w:rPr>
+          <w:rFonts w:cstheme="minorHAnsi"/>
+        </w:rPr>
+        <w:t xml:space="preserve">] </w:t>
+      </w:r>
+    </w:p>
+    <w:p>
+      <w:pPr>
+        <w:ind w:firstLine="398"/>
+      </w:pPr>
+      <w:r>
+        <w:t>Atuty</w:t>
+      </w:r>
+      <w:r>
+        <w:t xml:space="preserve"> OOP takie jak abstrakcja i enkapsulacja umożliwiły powstanie wzorców projekto</w:t>
+      </w:r>
+      <w:r>
+        <w:t>wych, które</w:t>
+      </w:r>
+      <w:r>
+        <w:t xml:space="preserve"> można zdefiniować jako o</w:t>
+      </w:r>
+      <w:r>
+        <w:t>pis komunikacji oraz zależności</w:t>
+      </w:r>
+      <w:r>
+        <w:t xml:space="preserve"> klas i obiektów</w:t>
+      </w:r>
+      <w:r>
+        <w:t>,</w:t>
+      </w:r>
+      <w:r>
+        <w:t xml:space="preserve"> który rozwiązuje pewne problemy projektowe w określonym kontekście. Historia wzorców projektowych sięga wczesnych lat 80-tych</w:t>
+      </w:r>
+      <w:r>
+        <w:t>,</w:t>
+      </w:r>
+      <w:r>
+        <w:t xml:space="preserve"> gdy najpopularniejszym językiem obiektowym był wciąż </w:t>
+      </w:r>
+      <w:proofErr w:type="spellStart"/>
+      <w:r>
+        <w:t>Smalltalk</w:t>
+      </w:r>
+      <w:proofErr w:type="spellEnd"/>
+      <w:r>
+        <w:t>. W tym czasie pojawił się szkielet służący budowie aplikacji nazywany Model-</w:t>
+      </w:r>
+      <w:proofErr w:type="spellStart"/>
+      <w:r>
+        <w:t>View</w:t>
+      </w:r>
+      <w:proofErr w:type="spellEnd"/>
+      <w:r>
+        <w:t>-Controller</w:t>
+      </w:r>
+      <w:r>
+        <w:t>,</w:t>
+      </w:r>
+      <w:r>
+        <w:t xml:space="preserve"> który był jednym z pierwszych wzorców projektowych. MVC rozwiązywał problem z</w:t>
+      </w:r>
+      <w:r>
+        <w:t>e</w:t>
+      </w:r>
+      <w:r>
+        <w:t xml:space="preserve"> stworzeniem interfejsu użytkownika dla języka Smalltalk-80. Dzielił się on na trzy części</w:t>
+      </w:r>
+      <w:r>
+        <w:t xml:space="preserve">: </w:t>
+      </w:r>
+      <w:r>
+        <w:t>model danych ,widok prezentujący graficzny interfejs użytkownika i kontroler interakcji między użytkownikiem</w:t>
+      </w:r>
+      <w:r>
+        <w:t>,</w:t>
+      </w:r>
+      <w:r>
+        <w:t xml:space="preserve"> a widokiem.  Popularność wzorcom projektowym przyniosła publikacja z roku 1995, „</w:t>
+      </w:r>
+      <w:r>
+        <w:rPr>
+          <w:i/>
+          <w:iCs/>
+        </w:rPr>
+        <w:t xml:space="preserve">Design </w:t>
+      </w:r>
+      <w:proofErr w:type="spellStart"/>
+      <w:r>
+        <w:rPr>
+          <w:i/>
+          <w:iCs/>
+        </w:rPr>
+        <w:t>Patterns</w:t>
+      </w:r>
+      <w:proofErr w:type="spellEnd"/>
+      <w:r>
+        <w:rPr>
+          <w:i/>
+          <w:iCs/>
+        </w:rPr>
+        <w:t xml:space="preserve"> - </w:t>
+      </w:r>
+      <w:proofErr w:type="spellStart"/>
+      <w:r>
+        <w:rPr>
+          <w:i/>
+          <w:iCs/>
+        </w:rPr>
+        <w:t>Elements</w:t>
+      </w:r>
+      <w:proofErr w:type="spellEnd"/>
+      <w:r>
+        <w:rPr>
+          <w:i/>
+          <w:iCs/>
+        </w:rPr>
+        <w:t xml:space="preserve"> of </w:t>
+      </w:r>
+      <w:proofErr w:type="spellStart"/>
+      <w:r>
+        <w:rPr>
+          <w:i/>
+          <w:iCs/>
+        </w:rPr>
+        <w:t>Reusable</w:t>
+      </w:r>
+      <w:proofErr w:type="spellEnd"/>
+      <w:r>
+        <w:rPr>
+          <w:i/>
+          <w:iCs/>
+        </w:rPr>
+        <w:t xml:space="preserve"> Software</w:t>
+      </w:r>
+      <w:r>
+        <w:t xml:space="preserve">” jej autorami byli Erich Gamma, Richard </w:t>
+      </w:r>
+      <w:proofErr w:type="spellStart"/>
+      <w:r>
+        <w:t>Helm</w:t>
+      </w:r>
+      <w:proofErr w:type="spellEnd"/>
+      <w:r>
+        <w:t xml:space="preserve">, </w:t>
+      </w:r>
+      <w:proofErr w:type="spellStart"/>
+      <w:r>
+        <w:t>Ralph</w:t>
+      </w:r>
+      <w:proofErr w:type="spellEnd"/>
+      <w:r>
+        <w:t xml:space="preserve"> Johnson oraz John </w:t>
+      </w:r>
+      <w:proofErr w:type="spellStart"/>
+      <w:r>
+        <w:t>Vlissides</w:t>
+      </w:r>
+      <w:proofErr w:type="spellEnd"/>
+      <w:r>
+        <w:t xml:space="preserve"> (nazywanych bandą czworga). Opisywała ona 24 wzorce podzielone na trzy kategorie:</w:t>
+      </w:r>
+    </w:p>
+    <w:p>
+      <w:pPr>
+        <w:pStyle w:val="Akapitzlist"/>
+        <w:numPr>
+          <w:ilvl w:val="0"/>
+          <w:numId w:val="2"/>
+        </w:numPr>
+        <w:rPr>
+          <w:iCs/>
+        </w:rPr>
+      </w:pPr>
+      <w:r>
+        <w:rPr>
+          <w:iCs/>
+        </w:rPr>
+        <w:t>kreacyjne – odpowiedzialne za sposoby tworzenia obiektów,</w:t>
+      </w:r>
+    </w:p>
+    <w:p>
+      <w:pPr>
+        <w:pStyle w:val="Akapitzlist"/>
+        <w:numPr>
+          <w:ilvl w:val="0"/>
+          <w:numId w:val="2"/>
+        </w:numPr>
+        <w:rPr>
+          <w:iCs/>
+        </w:rPr>
+      </w:pPr>
+      <w:r>
+        <w:rPr>
+          <w:iCs/>
+        </w:rPr>
+        <w:lastRenderedPageBreak/>
+        <w:t>strukturalne – opisujące struktury tworzące przez obiekty,</w:t>
+      </w:r>
+    </w:p>
+    <w:p>
+      <w:pPr>
+        <w:pStyle w:val="Akapitzlist"/>
+        <w:numPr>
+          <w:ilvl w:val="0"/>
+          <w:numId w:val="2"/>
+        </w:numPr>
+        <w:rPr>
+          <w:iCs/>
+        </w:rPr>
+      </w:pPr>
+      <w:r>
+        <w:rPr>
+          <w:iCs/>
+        </w:rPr>
+        <w:t xml:space="preserve">behawioralne – będące charakterystyką </w:t>
+      </w:r>
+      <w:r>
+        <w:rPr>
+          <w:iCs/>
+        </w:rPr>
+        <w:t>zachowań</w:t>
+      </w:r>
+      <w:r>
+        <w:rPr>
+          <w:iCs/>
+        </w:rPr>
+        <w:t xml:space="preserve"> i interakcji między obiektami.</w:t>
+      </w:r>
+    </w:p>
+    <w:p>
+      <w:r>
+        <w:t>Obe</w:t>
+      </w:r>
+      <w:r>
+        <w:t>cnie liczba wzorców wzrosła i</w:t>
+      </w:r>
+      <w:r>
+        <w:t xml:space="preserve"> stały się one podstawą do tworzenia wielu systemów opart</w:t>
+      </w:r>
+      <w:r>
+        <w:t>ych o programowanie obiektowe.[11][12][13</w:t>
+      </w:r>
+      <w:r>
+        <w:t>]</w:t>
+      </w:r>
+    </w:p>
+    <w:p>
+      <w:pPr>
+        <w:rPr>
+          <w:b/>
+        </w:rPr>
+      </w:pPr>
+      <w:r>
+        <w:rPr>
+          <w:b/>
+        </w:rPr>
+        <w:t>Definicja i opis programowania agentowego</w:t>
+      </w:r>
+    </w:p>
+    <w:p>
+      <w:r>
+        <w:tab/>
+      </w:r>
+      <w:r>
+        <w:t>Programowanie</w:t>
+      </w:r>
+      <w:r>
+        <w:t xml:space="preserve"> agentowe</w:t>
+      </w:r>
+      <w:r>
+        <w:t xml:space="preserve"> można zdefiniować jako</w:t>
+      </w:r>
+      <w:r>
+        <w:t xml:space="preserve"> paradygmat programowania</w:t>
+      </w:r>
+      <w:r>
+        <w:t xml:space="preserve"> wykorzystujący idee agentów</w:t>
+      </w:r>
+      <w:r>
+        <w:t xml:space="preserve"> (ang. Software </w:t>
+      </w:r>
+      <w:proofErr w:type="spellStart"/>
+      <w:r>
+        <w:t>agents</w:t>
+      </w:r>
+      <w:proofErr w:type="spellEnd"/>
+      <w:r>
+        <w:t>)</w:t>
+      </w:r>
+      <w:r>
+        <w:t>,  wysoce wyspecjalizowanych jednostek</w:t>
+      </w:r>
+      <w:r>
+        <w:t xml:space="preserve"> obdarzonych pewnymi cechami sztucznej inteligencji.  AOP stanowi rozwinięcie</w:t>
+      </w:r>
+      <w:r>
+        <w:t xml:space="preserve"> paradygmatu obiektowego</w:t>
+      </w:r>
+      <w:r>
+        <w:t xml:space="preserve"> i zmienia sposób post</w:t>
+      </w:r>
+      <w:r>
+        <w:t xml:space="preserve">rzegania programu komputerowego, nie jako ciągu instrukcji wykonywanych przez maszynę, lecz </w:t>
+      </w:r>
+      <w:r>
+        <w:t xml:space="preserve"> </w:t>
+      </w:r>
+      <w:r>
+        <w:t>jedną lub wiele</w:t>
+      </w:r>
+      <w:r>
+        <w:t xml:space="preserve"> </w:t>
+      </w:r>
+      <w:r>
+        <w:t>samodzielnych</w:t>
+      </w:r>
+      <w:r>
+        <w:t xml:space="preserve"> jednostek wykonujących </w:t>
+      </w:r>
+      <w:r>
+        <w:t>założone przez programistę</w:t>
+      </w:r>
+      <w:r>
+        <w:t xml:space="preserve"> cele. </w:t>
+      </w:r>
+      <w:r>
+        <w:t xml:space="preserve"> [3]</w:t>
+      </w:r>
+    </w:p>
+    <w:p>
+      <w:r>
+        <w:tab/>
+      </w:r>
+      <w:r>
+        <w:t>Pojęcie agenta jest znacznie trudniejsze do zdefiniowania, wynika to</w:t>
+      </w:r>
+      <w:r>
+        <w:t xml:space="preserve"> z</w:t>
+      </w:r>
+      <w:r>
+        <w:t xml:space="preserve"> braku jednoznacznej i ogólnie akceptowanej definicji czym jest age</w:t>
+      </w:r>
+      <w:bookmarkStart w:id="0" w:name="_GoBack"/>
+      <w:bookmarkEnd w:id="0"/>
+      <w:r>
+        <w:t>nt</w:t>
+      </w:r>
+      <w:r>
+        <w:t>.</w:t>
+      </w:r>
+      <w:r>
+        <w:t xml:space="preserve"> </w:t>
+      </w:r>
+      <w:r>
+        <w:t xml:space="preserve">Wiele proponowanych definicji posiada wspólne elementy takie jak określenie agenta autonomiczną </w:t>
+      </w:r>
+      <w:r>
+        <w:t xml:space="preserve">jednostka. </w:t>
+      </w:r>
+      <w:r>
+        <w:t>[14</w:t>
+      </w:r>
+      <w:r>
+        <w:t xml:space="preserve">] Jedną z możliwości prezentuje w swoim opracowaniu </w:t>
+      </w:r>
+      <w:r>
+        <w:t xml:space="preserve">Michael </w:t>
+      </w:r>
+      <w:proofErr w:type="spellStart"/>
+      <w:r>
+        <w:t>Wooldridge</w:t>
+      </w:r>
+      <w:proofErr w:type="spellEnd"/>
+      <w:r>
+        <w:t>:</w:t>
+      </w:r>
+    </w:p>
+    <w:p>
+      <w:pPr>
+        <w:ind w:firstLine="708"/>
+      </w:pPr>
+      <w:r>
+        <w:rPr>
+          <w:rStyle w:val="hps"/>
+          <w:i/>
+        </w:rPr>
+        <w:t>„</w:t>
+      </w:r>
+      <w:r>
+        <w:rPr>
+          <w:rStyle w:val="hps"/>
+          <w:i/>
+        </w:rPr>
+        <w:t>A</w:t>
+      </w:r>
+      <w:r>
+        <w:rPr>
+          <w:rStyle w:val="hps"/>
+          <w:i/>
+        </w:rPr>
+        <w:t>gent</w:t>
+      </w:r>
+      <w:r>
+        <w:rPr>
+          <w:rStyle w:val="longtext"/>
+          <w:i/>
+        </w:rPr>
+        <w:t xml:space="preserve"> </w:t>
+      </w:r>
+      <w:r>
+        <w:rPr>
+          <w:rStyle w:val="hps"/>
+          <w:i/>
+        </w:rPr>
+        <w:t>jest to system</w:t>
+      </w:r>
+      <w:r>
+        <w:rPr>
+          <w:rStyle w:val="longtext"/>
+          <w:i/>
+        </w:rPr>
+        <w:t xml:space="preserve"> </w:t>
+      </w:r>
+      <w:r>
+        <w:rPr>
+          <w:rStyle w:val="hps"/>
+          <w:i/>
+        </w:rPr>
+        <w:t>komputerowy, który</w:t>
+      </w:r>
+      <w:r>
+        <w:rPr>
+          <w:rStyle w:val="longtext"/>
+          <w:i/>
+        </w:rPr>
+        <w:t xml:space="preserve"> </w:t>
+      </w:r>
+      <w:r>
+        <w:rPr>
+          <w:rStyle w:val="hps"/>
+          <w:i/>
+        </w:rPr>
+        <w:t>znajduje się w</w:t>
+      </w:r>
+      <w:r>
+        <w:rPr>
+          <w:rStyle w:val="longtext"/>
+          <w:i/>
+        </w:rPr>
+        <w:t xml:space="preserve"> </w:t>
+      </w:r>
+      <w:r>
+        <w:rPr>
+          <w:rStyle w:val="hps"/>
+          <w:i/>
+        </w:rPr>
+        <w:t>jakimś</w:t>
+      </w:r>
+      <w:r>
+        <w:rPr>
+          <w:rStyle w:val="longtext"/>
+          <w:i/>
+        </w:rPr>
+        <w:t xml:space="preserve"> </w:t>
+      </w:r>
+      <w:r>
+        <w:rPr>
+          <w:rStyle w:val="hps"/>
+          <w:i/>
+        </w:rPr>
+        <w:t>środowisku</w:t>
+      </w:r>
+      <w:r>
+        <w:rPr>
+          <w:rStyle w:val="longtext"/>
+          <w:i/>
+        </w:rPr>
+        <w:t xml:space="preserve"> i </w:t>
+      </w:r>
+      <w:r>
+        <w:rPr>
+          <w:rStyle w:val="longtext"/>
+          <w:i/>
+        </w:rPr>
+        <w:t xml:space="preserve"> </w:t>
+      </w:r>
+      <w:r>
+        <w:rPr>
+          <w:rStyle w:val="hps"/>
+          <w:i/>
+        </w:rPr>
+        <w:t>jest zdolny do</w:t>
+      </w:r>
+      <w:r>
+        <w:rPr>
+          <w:rStyle w:val="longtext"/>
+          <w:i/>
+        </w:rPr>
+        <w:t xml:space="preserve"> </w:t>
+      </w:r>
+      <w:r>
+        <w:rPr>
+          <w:rStyle w:val="hps"/>
+          <w:i/>
+        </w:rPr>
+        <w:t>samodzielnego</w:t>
+      </w:r>
+      <w:r>
+        <w:rPr>
+          <w:rStyle w:val="longtext"/>
+          <w:i/>
+        </w:rPr>
+        <w:t xml:space="preserve"> </w:t>
+      </w:r>
+      <w:r>
+        <w:rPr>
+          <w:rStyle w:val="hps"/>
+          <w:i/>
+        </w:rPr>
+        <w:t>działania w</w:t>
+      </w:r>
+      <w:r>
+        <w:rPr>
+          <w:rStyle w:val="longtext"/>
+          <w:i/>
+        </w:rPr>
+        <w:t xml:space="preserve"> </w:t>
+      </w:r>
+      <w:r>
+        <w:rPr>
+          <w:rStyle w:val="hps"/>
+          <w:i/>
+        </w:rPr>
+        <w:t>tym środowisku</w:t>
+      </w:r>
+      <w:r>
+        <w:rPr>
+          <w:rStyle w:val="longtext"/>
+          <w:i/>
+        </w:rPr>
+        <w:t xml:space="preserve"> </w:t>
+      </w:r>
+      <w:r>
+        <w:rPr>
+          <w:rStyle w:val="hps"/>
+          <w:i/>
+        </w:rPr>
+        <w:t>w celu spełnienia</w:t>
+      </w:r>
+      <w:r>
+        <w:rPr>
+          <w:rStyle w:val="longtext"/>
+          <w:i/>
+        </w:rPr>
+        <w:t xml:space="preserve"> </w:t>
+      </w:r>
+      <w:r>
+        <w:rPr>
+          <w:rStyle w:val="hps"/>
+          <w:i/>
+        </w:rPr>
+        <w:t>swoich celów.</w:t>
+      </w:r>
+      <w:r>
+        <w:rPr>
+          <w:rStyle w:val="hps"/>
+          <w:i/>
+        </w:rPr>
+        <w:t xml:space="preserve">” </w:t>
+      </w:r>
+      <w:r>
+        <w:rPr>
+          <w:rStyle w:val="hps"/>
+        </w:rPr>
+        <w:t>[A]</w:t>
+      </w:r>
+      <w:r>
+        <w:tab/>
+      </w:r>
+    </w:p>
+    <w:p>
+      <w:r>
+        <w:t xml:space="preserve">Natomiast według </w:t>
+      </w:r>
+      <w:proofErr w:type="spellStart"/>
+      <w:r>
+        <w:t>Yoav</w:t>
+      </w:r>
+      <w:proofErr w:type="spellEnd"/>
+      <w:r>
+        <w:t xml:space="preserve"> </w:t>
+      </w:r>
+      <w:proofErr w:type="spellStart"/>
+      <w:r>
+        <w:t>Shoham</w:t>
+      </w:r>
+      <w:proofErr w:type="spellEnd"/>
+      <w:r>
+        <w:t>:</w:t>
+      </w:r>
+    </w:p>
+    <w:p>
+      <w:r>
+        <w:tab/>
+        <w:t>„</w:t>
+      </w:r>
+      <w:r>
+        <w:rPr>
+          <w:rStyle w:val="longtext"/>
+          <w:i/>
+        </w:rPr>
+        <w:t xml:space="preserve">Agent jest </w:t>
+      </w:r>
+      <w:r>
+        <w:rPr>
+          <w:rStyle w:val="hps"/>
+          <w:i/>
+        </w:rPr>
+        <w:t>jednostką której</w:t>
+      </w:r>
+      <w:r>
+        <w:rPr>
+          <w:rStyle w:val="longtext"/>
+          <w:i/>
+        </w:rPr>
+        <w:t xml:space="preserve"> </w:t>
+      </w:r>
+      <w:r>
+        <w:rPr>
+          <w:rStyle w:val="hps"/>
+          <w:i/>
+        </w:rPr>
+        <w:t>stan jest</w:t>
+      </w:r>
+      <w:r>
+        <w:rPr>
+          <w:rStyle w:val="longtext"/>
+          <w:i/>
+        </w:rPr>
+        <w:t xml:space="preserve"> </w:t>
+      </w:r>
+      <w:r>
+        <w:rPr>
+          <w:rStyle w:val="hps"/>
+          <w:i/>
+        </w:rPr>
+        <w:t>postrzegany jako</w:t>
+      </w:r>
+      <w:r>
+        <w:rPr>
+          <w:rStyle w:val="longtext"/>
+          <w:i/>
+        </w:rPr>
+        <w:t xml:space="preserve"> </w:t>
+      </w:r>
+      <w:r>
+        <w:rPr>
+          <w:rStyle w:val="hps"/>
+          <w:i/>
+        </w:rPr>
+        <w:t>składający się z</w:t>
+      </w:r>
+      <w:r>
+        <w:rPr>
+          <w:rStyle w:val="longtext"/>
+          <w:i/>
+        </w:rPr>
+        <w:t xml:space="preserve"> </w:t>
+      </w:r>
+      <w:r>
+        <w:rPr>
+          <w:rStyle w:val="hps"/>
+          <w:i/>
+        </w:rPr>
+        <w:t>elementów</w:t>
+      </w:r>
+      <w:r>
+        <w:rPr>
+          <w:rStyle w:val="longtext"/>
+          <w:i/>
+        </w:rPr>
+        <w:t xml:space="preserve"> </w:t>
+      </w:r>
+      <w:r>
+        <w:rPr>
+          <w:rStyle w:val="hps"/>
+          <w:i/>
+        </w:rPr>
+        <w:t>takich jak</w:t>
+      </w:r>
+      <w:r>
+        <w:rPr>
+          <w:rStyle w:val="longtext"/>
+          <w:i/>
+        </w:rPr>
+        <w:t xml:space="preserve"> </w:t>
+      </w:r>
+      <w:r>
+        <w:rPr>
+          <w:rStyle w:val="hps"/>
+          <w:i/>
+        </w:rPr>
+        <w:t>przekonania</w:t>
+      </w:r>
+      <w:r>
+        <w:rPr>
+          <w:rStyle w:val="longtext"/>
+          <w:i/>
+        </w:rPr>
+        <w:t>, możliwości, wybory</w:t>
+      </w:r>
+      <w:r>
+        <w:rPr>
+          <w:rStyle w:val="longtext"/>
+          <w:i/>
+        </w:rPr>
+        <w:t xml:space="preserve"> </w:t>
+      </w:r>
+      <w:r>
+        <w:rPr>
+          <w:rStyle w:val="hps"/>
+          <w:i/>
+        </w:rPr>
+        <w:t>i zobowiązania</w:t>
+      </w:r>
+      <w:r>
+        <w:rPr>
+          <w:rStyle w:val="longtext"/>
+          <w:i/>
+        </w:rPr>
+        <w:t>.</w:t>
+      </w:r>
+      <w:r>
+        <w:rPr>
+          <w:rStyle w:val="longtext"/>
+          <w:i/>
+        </w:rPr>
+        <w:t xml:space="preserve">” </w:t>
+      </w:r>
+      <w:r>
+        <w:rPr>
+          <w:rStyle w:val="longtext"/>
+        </w:rPr>
+        <w:t>[B]</w:t>
+      </w:r>
+    </w:p>
+    <w:p>
+      <w:pPr>
+        <w:ind w:firstLine="708"/>
+      </w:pPr>
+      <w:r>
+        <w:t xml:space="preserve">Ustosunkowując się do powyższych definicji, słowa </w:t>
+      </w:r>
+      <w:proofErr w:type="spellStart"/>
+      <w:r>
+        <w:t>Wooldridge</w:t>
+      </w:r>
+      <w:proofErr w:type="spellEnd"/>
+      <w:r>
+        <w:t xml:space="preserve"> można potraktować jako </w:t>
+      </w:r>
+      <w:r>
+        <w:t>ogólną definicję budowy</w:t>
+      </w:r>
+      <w:r>
+        <w:t xml:space="preserve"> </w:t>
+      </w:r>
+      <w:r>
+        <w:t xml:space="preserve">i działania </w:t>
+      </w:r>
+      <w:r>
+        <w:t>agenta</w:t>
+      </w:r>
+      <w:r>
+        <w:t>,</w:t>
+      </w:r>
+      <w:r>
+        <w:t xml:space="preserve"> natomiast </w:t>
+      </w:r>
+      <w:proofErr w:type="spellStart"/>
+      <w:r>
+        <w:t>Shoham</w:t>
+      </w:r>
+      <w:proofErr w:type="spellEnd"/>
+      <w:r>
+        <w:t xml:space="preserve"> </w:t>
+      </w:r>
+      <w:r>
+        <w:t>przedstawił</w:t>
+      </w:r>
+      <w:r>
+        <w:t xml:space="preserve"> </w:t>
+      </w:r>
+      <w:r>
+        <w:t>wewnętrzny stan agenta, który ma wpływ na jego zachowanie.</w:t>
+      </w:r>
+    </w:p>
+    <w:p/>
+    <w:p/>
+    <w:p>
+      <w:r>
+        <w:t>Czym jest agent, co cechuje agenta(z perspektywy różnych źródeł), opis jego cech</w:t>
+      </w:r>
+    </w:p>
+    <w:p>
+      <w:r>
+        <w:t>Środowisko jego cechy i typy</w:t>
+      </w:r>
+    </w:p>
+    <w:p>
+      <w:r>
+        <w:t>Podział typów agentów wraz z ich krótką charakterystyką</w:t>
+      </w:r>
+    </w:p>
+    <w:p/>
+    <w:p>
+      <w:pPr>
+        <w:rPr>
+          <w:b/>
+        </w:rPr>
+      </w:pPr>
+      <w:r>
+        <w:rPr>
+          <w:b/>
+        </w:rPr>
+        <w:t>Rozwój</w:t>
+      </w:r>
+      <w:r>
+        <w:rPr>
+          <w:b/>
+        </w:rPr>
+        <w:t xml:space="preserve"> programowania agentowego</w:t>
+      </w:r>
+    </w:p>
+    <w:p/>
+    <w:p>
+      <w:r>
+        <w:t>62112045-Agent-Oriented-Programming.pdf</w:t>
+      </w:r>
+    </w:p>
+    <w:p>
+      <w:pPr>
+        <w:rPr>
+          <w:lang w:val="en-US"/>
+        </w:rPr>
+      </w:pPr>
+      <w:r>
+        <w:rPr>
+          <w:lang w:val="en-US"/>
+        </w:rPr>
+        <w:t>AOP-</w:t>
+      </w:r>
+      <w:proofErr w:type="spellStart"/>
+      <w:r>
+        <w:rPr>
+          <w:lang w:val="en-US"/>
+        </w:rPr>
+        <w:t>Shoh</w:t>
+      </w:r>
+      <w:r>
+        <w:rPr>
+          <w:lang w:val="en-US"/>
+        </w:rPr>
+        <w:t>an</w:t>
+      </w:r>
+      <w:proofErr w:type="spellEnd"/>
+    </w:p>
+    <w:p>
+      <w:pPr>
+        <w:rPr>
+          <w:lang w:val="en-US"/>
+        </w:rPr>
+      </w:pPr>
+    </w:p>
+    <w:p>
+      <w:pPr>
+        <w:rPr>
+          <w:rStyle w:val="Hipercze"/>
+          <w:lang w:val="en-US"/>
+        </w:rPr>
+      </w:pPr>
+      <w:r>
+        <w:rPr>
+          <w:lang w:val="en-US"/>
+        </w:rPr>
+        <w:t>[1</w:t>
+      </w:r>
+      <w:r>
+        <w:rPr>
           <w:lang w:val="en-US"/>
         </w:rPr>
         <w:t xml:space="preserve">]- </w:t>
       </w:r>
-      <w:hyperlink r:id="rId5" w:history="1">
+      <w:hyperlink r:id="rId7" w:history="1">
         <w:r>
           <w:rPr>
             <w:rStyle w:val="Hipercze"/>
-            <w:b/>
             <w:lang w:val="en-US"/>
           </w:rPr>
           <w:t>http://www.americanscientist.org/issues/pub/the-post-oop-paradigm</w:t>
@@ -2411,43 +4289,107 @@
     </w:p>
     <w:p>
       <w:pPr>
-        <w:rPr>
-          <w:b/>
-          <w:lang w:val="en-US"/>
-        </w:rPr>
-      </w:pPr>
-      <w:r>
-        <w:rPr>
-          <w:b/>
-          <w:lang w:val="en-US"/>
-        </w:rPr>
-        <w:t>[2</w:t>
-      </w:r>
-      <w:r>
-        <w:rPr>
-          <w:b/>
-          <w:lang w:val="en-US"/>
-        </w:rPr>
-        <w:t>] – Agent-oriented progrming –Yoav Shoham</w:t>
-      </w:r>
-    </w:p>
-    <w:p>
-      <w:pPr>
-        <w:rPr>
-          <w:b/>
-          <w:lang w:val="en-US"/>
-        </w:rPr>
-      </w:pPr>
-      <w:r>
-        <w:rPr>
-          <w:b/>
-          <w:lang w:val="en-US"/>
-        </w:rPr>
-        <w:t>[3] -</w:t>
-      </w:r>
-      <w:r>
-        <w:rPr>
-          <w:b/>
+        <w:spacing w:line="360" w:lineRule="auto"/>
+        <w:rPr>
+          <w:lang w:val="en-US"/>
+        </w:rPr>
+      </w:pPr>
+      <w:r>
+        <w:rPr>
+          <w:lang w:val="en-US"/>
+        </w:rPr>
+        <w:t xml:space="preserve">[2] - Think In Java B. </w:t>
+      </w:r>
+      <w:proofErr w:type="spellStart"/>
+      <w:r>
+        <w:rPr>
+          <w:lang w:val="en-US"/>
+        </w:rPr>
+        <w:t>Eckel</w:t>
+      </w:r>
+      <w:proofErr w:type="spellEnd"/>
+    </w:p>
+    <w:p>
+      <w:pPr>
+        <w:rPr>
+          <w:lang w:val="en-US"/>
+        </w:rPr>
+      </w:pPr>
+      <w:r>
+        <w:rPr>
+          <w:lang w:val="en-US"/>
+        </w:rPr>
+        <w:t>[3</w:t>
+      </w:r>
+      <w:r>
+        <w:rPr>
+          <w:lang w:val="en-US"/>
+        </w:rPr>
+        <w:t xml:space="preserve">] – Agent-oriented </w:t>
+      </w:r>
+      <w:proofErr w:type="spellStart"/>
+      <w:r>
+        <w:rPr>
+          <w:lang w:val="en-US"/>
+        </w:rPr>
+        <w:t>progrming</w:t>
+      </w:r>
+      <w:proofErr w:type="spellEnd"/>
+      <w:r>
+        <w:rPr>
+          <w:lang w:val="en-US"/>
+        </w:rPr>
+        <w:t xml:space="preserve"> –</w:t>
+      </w:r>
+      <w:proofErr w:type="spellStart"/>
+      <w:r>
+        <w:rPr>
+          <w:lang w:val="en-US"/>
+        </w:rPr>
+        <w:t>Yoav</w:t>
+      </w:r>
+      <w:proofErr w:type="spellEnd"/>
+      <w:r>
+        <w:rPr>
+          <w:lang w:val="en-US"/>
+        </w:rPr>
+        <w:t xml:space="preserve"> </w:t>
+      </w:r>
+      <w:proofErr w:type="spellStart"/>
+      <w:r>
+        <w:rPr>
+          <w:lang w:val="en-US"/>
+        </w:rPr>
+        <w:t>Shoham</w:t>
+      </w:r>
+      <w:proofErr w:type="spellEnd"/>
+    </w:p>
+    <w:p>
+      <w:pPr>
+        <w:rPr>
+          <w:lang w:val="en-US"/>
+        </w:rPr>
+      </w:pPr>
+      <w:r>
+        <w:rPr>
+          <w:lang w:val="en-US"/>
+        </w:rPr>
+        <w:t>[4</w:t>
+      </w:r>
+      <w:r>
+        <w:rPr>
+          <w:lang w:val="en-US"/>
+        </w:rPr>
+        <w:t>] -</w:t>
+      </w:r>
+      <w:r>
+        <w:rPr>
+          <w:lang w:val="en-US"/>
+        </w:rPr>
+        <w:t xml:space="preserve"> </w:t>
+      </w:r>
+      <w:r>
+        <w:rPr>
           <w:lang w:val="en-US"/>
         </w:rPr>
         <w:t>http://en.wikipedia.org/wiki/Prototype-based_programming</w:t>
@@ -2456,25 +4398,419 @@
     <w:p>
       <w:pPr>
         <w:rPr>
-          <w:b/>
-          <w:lang w:val="en-US"/>
-        </w:rPr>
-      </w:pPr>
-    </w:p>
-    <w:p>
-      <w:pPr>
-        <w:rPr>
-          <w:b/>
-          <w:lang w:val="en-US"/>
-        </w:rPr>
-      </w:pPr>
-      <w:r>
-        <w:rPr>
-          <w:b/>
-          <w:lang w:val="en-US"/>
-        </w:rPr>
-        <w:t>http://informatyka.umcs.lublin.pl/files/bylina.pdf</w:t>
-      </w:r>
+          <w:lang w:val="en-US"/>
+        </w:rPr>
+      </w:pPr>
+      <w:r>
+        <w:rPr>
+          <w:lang w:val="en-US"/>
+        </w:rPr>
+        <w:t>[5] - http://informatyka.umcs.lublin.pl/files/bylina.pdf</w:t>
+      </w:r>
+    </w:p>
+    <w:p>
+      <w:pPr>
+        <w:spacing w:line="360" w:lineRule="auto"/>
+        <w:rPr>
+          <w:lang w:val="en-US"/>
+        </w:rPr>
+      </w:pPr>
+      <w:r>
+        <w:rPr>
+          <w:lang w:val="en-US"/>
+        </w:rPr>
+        <w:t>[6</w:t>
+      </w:r>
+      <w:r>
+        <w:rPr>
+          <w:lang w:val="en-US"/>
+        </w:rPr>
+        <w:t xml:space="preserve">] - http://en.wikipedia.org/wiki/Object-oriented_programming </w:t>
+      </w:r>
+    </w:p>
+    <w:p>
+      <w:pPr>
+        <w:spacing w:line="360" w:lineRule="auto"/>
+        <w:rPr>
+          <w:rStyle w:val="Hipercze"/>
+          <w:lang w:val="en-US"/>
+        </w:rPr>
+      </w:pPr>
+      <w:r>
+        <w:rPr>
+          <w:lang w:val="en-US"/>
+        </w:rPr>
+        <w:t>[7</w:t>
+      </w:r>
+      <w:r>
+        <w:rPr>
+          <w:lang w:val="en-US"/>
+        </w:rPr>
+        <w:t xml:space="preserve">] - </w:t>
+      </w:r>
+      <w:hyperlink r:id="rId8" w:history="1">
+        <w:r>
+          <w:rPr>
+            <w:rStyle w:val="Hipercze"/>
+            <w:lang w:val="en-US"/>
+          </w:rPr>
+          <w:t>http://www.exforsys.com/tutorials/oops/the-history-of-object-oriented-programming.html</w:t>
+        </w:r>
+      </w:hyperlink>
+    </w:p>
+    <w:p>
+      <w:pPr>
+        <w:rPr>
+          <w:lang w:val="en-US"/>
+        </w:rPr>
+      </w:pPr>
+      <w:r>
+        <w:rPr>
+          <w:lang w:val="en-US"/>
+        </w:rPr>
+        <w:t>[8]-http://wazniak.mimuw.edu.pl/images/7/76/Io-5-wyk.pdf</w:t>
+      </w:r>
+    </w:p>
+    <w:p>
+      <w:pPr>
+        <w:rPr>
+          <w:lang w:val="en-US"/>
+        </w:rPr>
+      </w:pPr>
+      <w:r>
+        <w:rPr>
+          <w:lang w:val="en-US"/>
+        </w:rPr>
+        <w:t>[9] -</w:t>
+      </w:r>
+      <w:hyperlink r:id="rId9" w:history="1">
+        <w:r>
+          <w:rPr>
+            <w:rStyle w:val="Hipercze"/>
+            <w:lang w:val="en-US"/>
+          </w:rPr>
+          <w:t>http://www.uml.com.pl/modules/articles/article.php?id=10</w:t>
+        </w:r>
+      </w:hyperlink>
+    </w:p>
+    <w:p>
+      <w:pPr>
+        <w:rPr>
+          <w:lang w:val="en-US"/>
+        </w:rPr>
+      </w:pPr>
+      <w:r>
+        <w:rPr>
+          <w:lang w:val="en-US"/>
+        </w:rPr>
+        <w:t>[10]-</w:t>
+      </w:r>
+      <w:hyperlink r:id="rId10" w:history="1">
+        <w:r>
+          <w:rPr>
+            <w:rStyle w:val="Hipercze"/>
+            <w:lang w:val="en-US"/>
+          </w:rPr>
+          <w:t>http://www.omg.org/gettingstarted/what_is_uml.htm</w:t>
+        </w:r>
+      </w:hyperlink>
+      <w:r>
+        <w:rPr>
+          <w:lang w:val="en-US"/>
+        </w:rPr>
+        <w:t>]</w:t>
+      </w:r>
+    </w:p>
+    <w:p>
+      <w:pPr>
+        <w:rPr>
+          <w:lang w:val="en-US"/>
+        </w:rPr>
+      </w:pPr>
+      <w:r>
+        <w:rPr>
+          <w:lang w:val="en-US"/>
+        </w:rPr>
+        <w:t>[11] - James W. Cooper, THE DESIGN PATTERNS JAVA COMPANION, 1998</w:t>
+      </w:r>
+    </w:p>
+    <w:p>
+      <w:pPr>
+        <w:rPr>
+          <w:lang w:val="en-US"/>
+        </w:rPr>
+      </w:pPr>
+      <w:r>
+        <w:rPr>
+          <w:lang w:val="en-US"/>
+        </w:rPr>
+        <w:t>[12] -</w:t>
+      </w:r>
+      <w:hyperlink r:id="rId11" w:history="1">
+        <w:r>
+          <w:rPr>
+            <w:rStyle w:val="Hipercze"/>
+            <w:lang w:val="en-US"/>
+          </w:rPr>
+          <w:t>http://smurf.mimuw.edu.pl/external_slides/Wzorce_projektowe/Wzorce_projektowe.html</w:t>
+        </w:r>
+      </w:hyperlink>
+    </w:p>
+    <w:p>
+      <w:pPr>
+        <w:rPr>
+          <w:lang w:val="en-US"/>
+        </w:rPr>
+      </w:pPr>
+      <w:r>
+        <w:rPr>
+          <w:lang w:val="en-US"/>
+        </w:rPr>
+        <w:t xml:space="preserve">[13] - Erich Gamma, Richard Helm, Ralph Johnson, John </w:t>
+      </w:r>
+      <w:proofErr w:type="spellStart"/>
+      <w:r>
+        <w:rPr>
+          <w:lang w:val="en-US"/>
+        </w:rPr>
+        <w:t>Vlissides</w:t>
+      </w:r>
+      <w:proofErr w:type="spellEnd"/>
+      <w:r>
+        <w:rPr>
+          <w:lang w:val="en-US"/>
+        </w:rPr>
+        <w:t xml:space="preserve">, </w:t>
+      </w:r>
+      <w:r>
+        <w:rPr>
+          <w:i/>
+          <w:lang w:val="en-US"/>
+        </w:rPr>
+        <w:t>Design Patterns Elements of Reusable Object-Oriented Software</w:t>
+      </w:r>
+      <w:r>
+        <w:rPr>
+          <w:lang w:val="en-US"/>
+        </w:rPr>
+        <w:t>, Addison-Wesley Pub Co 1995</w:t>
+      </w:r>
+    </w:p>
+    <w:p>
+      <w:pPr>
+        <w:rPr>
+          <w:lang w:val="en-US"/>
+        </w:rPr>
+      </w:pPr>
+      <w:r>
+        <w:rPr>
+          <w:lang w:val="en-US"/>
+        </w:rPr>
+        <w:t xml:space="preserve">[14] - </w:t>
+      </w:r>
+      <w:r>
+        <w:rPr>
+          <w:lang w:val="en-US"/>
+        </w:rPr>
+        <w:t>http://www.msci.memphis.edu/~franklin/AgentProg.html</w:t>
+      </w:r>
+    </w:p>
+    <w:p>
+      <w:pPr>
+        <w:spacing w:line="360" w:lineRule="auto"/>
+        <w:rPr>
+          <w:lang w:val="en-US"/>
+        </w:rPr>
+      </w:pPr>
+      <w:r>
+        <w:rPr>
+          <w:lang w:val="en-US"/>
+        </w:rPr>
+        <w:t>[14]</w:t>
+      </w:r>
+      <w:r>
+        <w:rPr>
+          <w:lang w:val="en-US"/>
+        </w:rPr>
+        <w:t xml:space="preserve"> - </w:t>
+      </w:r>
+      <w:r>
+        <w:rPr>
+          <w:lang w:val="en-US"/>
+        </w:rPr>
+        <w:t xml:space="preserve"> An Introduction to </w:t>
+      </w:r>
+      <w:proofErr w:type="spellStart"/>
+      <w:r>
+        <w:rPr>
+          <w:lang w:val="en-US"/>
+        </w:rPr>
+        <w:t>MultiAgent</w:t>
+      </w:r>
+      <w:proofErr w:type="spellEnd"/>
+      <w:r>
+        <w:rPr>
+          <w:lang w:val="en-US"/>
+        </w:rPr>
+        <w:t xml:space="preserve"> </w:t>
+      </w:r>
+      <w:r>
+        <w:rPr>
+          <w:lang w:val="en-US"/>
+        </w:rPr>
+        <w:t>Systems</w:t>
+      </w:r>
+      <w:r>
+        <w:rPr>
+          <w:lang w:val="en-US"/>
+        </w:rPr>
+        <w:t xml:space="preserve"> - Mic</w:t>
+      </w:r>
+      <w:r>
+        <w:rPr>
+          <w:lang w:val="en-US"/>
+        </w:rPr>
+        <w:t>hael Wooldridge</w:t>
+      </w:r>
+    </w:p>
+    <w:p>
+      <w:pPr>
+        <w:autoSpaceDE w:val="0"/>
+        <w:autoSpaceDN w:val="0"/>
+        <w:adjustRightInd w:val="0"/>
+        <w:spacing w:after="0" w:line="240" w:lineRule="auto"/>
+        <w:rPr>
+          <w:rFonts w:cs="Times New Roman"/>
+          <w:i/>
+          <w:iCs/>
+          <w:lang w:val="en-US"/>
+        </w:rPr>
+      </w:pPr>
+      <w:r>
+        <w:rPr>
+          <w:rFonts w:cs="Times New Roman"/>
+          <w:lang w:val="en-US"/>
+        </w:rPr>
+        <w:t xml:space="preserve">[A] - </w:t>
+      </w:r>
+      <w:r>
+        <w:rPr>
+          <w:rFonts w:cs="Times New Roman"/>
+          <w:lang w:val="en-US"/>
+        </w:rPr>
+        <w:t xml:space="preserve">An </w:t>
+      </w:r>
+      <w:r>
+        <w:rPr>
+          <w:rFonts w:cs="Times New Roman"/>
+          <w:i/>
+          <w:iCs/>
+          <w:lang w:val="en-US"/>
+        </w:rPr>
+        <w:t xml:space="preserve">agent </w:t>
+      </w:r>
+      <w:r>
+        <w:rPr>
+          <w:rFonts w:cs="Times New Roman"/>
+          <w:lang w:val="en-US"/>
+        </w:rPr>
+        <w:t xml:space="preserve">is a computer system that is </w:t>
+      </w:r>
+      <w:r>
+        <w:rPr>
+          <w:rFonts w:cs="Times New Roman"/>
+          <w:i/>
+          <w:iCs/>
+          <w:lang w:val="en-US"/>
+        </w:rPr>
+        <w:t xml:space="preserve">situated </w:t>
+      </w:r>
+      <w:r>
+        <w:rPr>
+          <w:rFonts w:cs="Times New Roman"/>
+          <w:lang w:val="en-US"/>
+        </w:rPr>
+        <w:t xml:space="preserve">in some </w:t>
+      </w:r>
+      <w:r>
+        <w:rPr>
+          <w:rFonts w:cs="Times New Roman"/>
+          <w:i/>
+          <w:iCs/>
+          <w:lang w:val="en-US"/>
+        </w:rPr>
+        <w:t>environment,</w:t>
+      </w:r>
+    </w:p>
+    <w:p>
+      <w:pPr>
+        <w:autoSpaceDE w:val="0"/>
+        <w:autoSpaceDN w:val="0"/>
+        <w:adjustRightInd w:val="0"/>
+        <w:spacing w:after="0" w:line="240" w:lineRule="auto"/>
+        <w:rPr>
+          <w:rFonts w:cs="Times New Roman"/>
+          <w:lang w:val="en-US"/>
+        </w:rPr>
+      </w:pPr>
+      <w:r>
+        <w:rPr>
+          <w:rFonts w:cs="Times New Roman"/>
+          <w:lang w:val="en-US"/>
+        </w:rPr>
+        <w:t xml:space="preserve">and that is capable of </w:t>
+      </w:r>
+      <w:r>
+        <w:rPr>
+          <w:rFonts w:cs="Times New Roman"/>
+          <w:i/>
+          <w:iCs/>
+          <w:lang w:val="en-US"/>
+        </w:rPr>
+        <w:t xml:space="preserve">autonomous action </w:t>
+      </w:r>
+      <w:r>
+        <w:rPr>
+          <w:rFonts w:cs="Times New Roman"/>
+          <w:lang w:val="en-US"/>
+        </w:rPr>
+        <w:t>in this environment in order</w:t>
+      </w:r>
+    </w:p>
+    <w:p>
+      <w:pPr>
+        <w:spacing w:line="360" w:lineRule="auto"/>
+        <w:rPr>
+          <w:lang w:val="en-US"/>
+        </w:rPr>
+      </w:pPr>
+      <w:r>
+        <w:rPr>
+          <w:rFonts w:cs="Times New Roman"/>
+          <w:lang w:val="en-US"/>
+        </w:rPr>
+        <w:t>to meet its design objectives.</w:t>
+      </w:r>
+    </w:p>
+    <w:p>
+      <w:pPr>
+        <w:rPr>
+          <w:lang w:val="en-US"/>
+        </w:rPr>
+      </w:pPr>
+      <w:r>
+        <w:rPr>
+          <w:lang w:val="en-US"/>
+        </w:rPr>
+        <w:t>[B] - An agent is an entity whose state is viewed as consisting of mental components such as beliefs, capabilities, choices, and commitments.</w:t>
+      </w:r>
+    </w:p>
+    <w:p>
+      <w:pPr>
+        <w:rPr>
+          <w:lang w:val="en-US"/>
+        </w:rPr>
+      </w:pPr>
     </w:p>
     <w:sectPr>
       <w:pgSz w:w="11906" w:h="16838"/>
@@ -2486,8 +4822,218 @@
 </w:document>
 </file>
 
+<file path=word/numbering.xml><?xml version="1.0" encoding="utf-8"?>
+<w:numbering xmlns:wpc="http://schemas.microsoft.com/office/word/2010/wordprocessingCanvas" xmlns:mc="http://schemas.openxmlformats.org/markup-compatibility/2006" xmlns:o="urn:schemas-microsoft-com:office:office" xmlns:r="http://schemas.openxmlformats.org/officeDocument/2006/relationships" xmlns:m="http://schemas.openxmlformats.org/officeDocument/2006/math" xmlns:v="urn:schemas-microsoft-com:vml" xmlns:wp14="http://schemas.microsoft.com/office/word/2010/wordprocessingDrawing" xmlns:wp="http://schemas.openxmlformats.org/drawingml/2006/wordprocessingDrawing" xmlns:w10="urn:schemas-microsoft-com:office:word" xmlns:w="http://schemas.openxmlformats.org/wordprocessingml/2006/main" xmlns:w14="http://schemas.microsoft.com/office/word/2010/wordml" xmlns:wpg="http://schemas.microsoft.com/office/word/2010/wordprocessingGroup" xmlns:wpi="http://schemas.microsoft.com/office/word/2010/wordprocessingInk" xmlns:wne="http://schemas.microsoft.com/office/word/2006/wordml" xmlns:wps="http://schemas.microsoft.com/office/word/2010/wordprocessingShape" mc:Ignorable="w14 wp14">
+  <w:abstractNum w:abstractNumId="0">
+    <w:nsid w:val="58BD23F7"/>
+    <w:multiLevelType w:val="hybridMultilevel"/>
+    <w:tmpl w:val="0AE20550"/>
+    <w:lvl w:ilvl="0" w:tplc="0415000F">
+      <w:start w:val="1"/>
+      <w:numFmt w:val="decimal"/>
+      <w:lvlText w:val="%1."/>
+      <w:lvlJc w:val="left"/>
+      <w:pPr>
+        <w:ind w:left="720" w:hanging="360"/>
+      </w:pPr>
+    </w:lvl>
+    <w:lvl w:ilvl="1" w:tplc="04150019" w:tentative="1">
+      <w:start w:val="1"/>
+      <w:numFmt w:val="lowerLetter"/>
+      <w:lvlText w:val="%2."/>
+      <w:lvlJc w:val="left"/>
+      <w:pPr>
+        <w:ind w:left="1440" w:hanging="360"/>
+      </w:pPr>
+    </w:lvl>
+    <w:lvl w:ilvl="2" w:tplc="0415001B" w:tentative="1">
+      <w:start w:val="1"/>
+      <w:numFmt w:val="lowerRoman"/>
+      <w:lvlText w:val="%3."/>
+      <w:lvlJc w:val="right"/>
+      <w:pPr>
+        <w:ind w:left="2160" w:hanging="180"/>
+      </w:pPr>
+    </w:lvl>
+    <w:lvl w:ilvl="3" w:tplc="0415000F" w:tentative="1">
+      <w:start w:val="1"/>
+      <w:numFmt w:val="decimal"/>
+      <w:lvlText w:val="%4."/>
+      <w:lvlJc w:val="left"/>
+      <w:pPr>
+        <w:ind w:left="2880" w:hanging="360"/>
+      </w:pPr>
+    </w:lvl>
+    <w:lvl w:ilvl="4" w:tplc="04150019" w:tentative="1">
+      <w:start w:val="1"/>
+      <w:numFmt w:val="lowerLetter"/>
+      <w:lvlText w:val="%5."/>
+      <w:lvlJc w:val="left"/>
+      <w:pPr>
+        <w:ind w:left="3600" w:hanging="360"/>
+      </w:pPr>
+    </w:lvl>
+    <w:lvl w:ilvl="5" w:tplc="0415001B" w:tentative="1">
+      <w:start w:val="1"/>
+      <w:numFmt w:val="lowerRoman"/>
+      <w:lvlText w:val="%6."/>
+      <w:lvlJc w:val="right"/>
+      <w:pPr>
+        <w:ind w:left="4320" w:hanging="180"/>
+      </w:pPr>
+    </w:lvl>
+    <w:lvl w:ilvl="6" w:tplc="0415000F" w:tentative="1">
+      <w:start w:val="1"/>
+      <w:numFmt w:val="decimal"/>
+      <w:lvlText w:val="%7."/>
+      <w:lvlJc w:val="left"/>
+      <w:pPr>
+        <w:ind w:left="5040" w:hanging="360"/>
+      </w:pPr>
+    </w:lvl>
+    <w:lvl w:ilvl="7" w:tplc="04150019" w:tentative="1">
+      <w:start w:val="1"/>
+      <w:numFmt w:val="lowerLetter"/>
+      <w:lvlText w:val="%8."/>
+      <w:lvlJc w:val="left"/>
+      <w:pPr>
+        <w:ind w:left="5760" w:hanging="360"/>
+      </w:pPr>
+    </w:lvl>
+    <w:lvl w:ilvl="8" w:tplc="0415001B" w:tentative="1">
+      <w:start w:val="1"/>
+      <w:numFmt w:val="lowerRoman"/>
+      <w:lvlText w:val="%9."/>
+      <w:lvlJc w:val="right"/>
+      <w:pPr>
+        <w:ind w:left="6480" w:hanging="180"/>
+      </w:pPr>
+    </w:lvl>
+  </w:abstractNum>
+  <w:abstractNum w:abstractNumId="1">
+    <w:nsid w:val="6889141C"/>
+    <w:multiLevelType w:val="hybridMultilevel"/>
+    <w:tmpl w:val="31E45D7C"/>
+    <w:lvl w:ilvl="0" w:tplc="04150001">
+      <w:start w:val="1"/>
+      <w:numFmt w:val="bullet"/>
+      <w:lvlText w:val=""/>
+      <w:lvlJc w:val="left"/>
+      <w:pPr>
+        <w:ind w:left="758" w:hanging="360"/>
+      </w:pPr>
+      <w:rPr>
+        <w:rFonts w:ascii="Symbol" w:hAnsi="Symbol" w:hint="default"/>
+      </w:rPr>
+    </w:lvl>
+    <w:lvl w:ilvl="1" w:tplc="04150003" w:tentative="1">
+      <w:start w:val="1"/>
+      <w:numFmt w:val="bullet"/>
+      <w:lvlText w:val="o"/>
+      <w:lvlJc w:val="left"/>
+      <w:pPr>
+        <w:ind w:left="1478" w:hanging="360"/>
+      </w:pPr>
+      <w:rPr>
+        <w:rFonts w:ascii="Courier New" w:hAnsi="Courier New" w:cs="Courier New" w:hint="default"/>
+      </w:rPr>
+    </w:lvl>
+    <w:lvl w:ilvl="2" w:tplc="04150005" w:tentative="1">
+      <w:start w:val="1"/>
+      <w:numFmt w:val="bullet"/>
+      <w:lvlText w:val=""/>
+      <w:lvlJc w:val="left"/>
+      <w:pPr>
+        <w:ind w:left="2198" w:hanging="360"/>
+      </w:pPr>
+      <w:rPr>
+        <w:rFonts w:ascii="Wingdings" w:hAnsi="Wingdings" w:hint="default"/>
+      </w:rPr>
+    </w:lvl>
+    <w:lvl w:ilvl="3" w:tplc="04150001" w:tentative="1">
+      <w:start w:val="1"/>
+      <w:numFmt w:val="bullet"/>
+      <w:lvlText w:val=""/>
+      <w:lvlJc w:val="left"/>
+      <w:pPr>
+        <w:ind w:left="2918" w:hanging="360"/>
+      </w:pPr>
+      <w:rPr>
+        <w:rFonts w:ascii="Symbol" w:hAnsi="Symbol" w:hint="default"/>
+      </w:rPr>
+    </w:lvl>
+    <w:lvl w:ilvl="4" w:tplc="04150003" w:tentative="1">
+      <w:start w:val="1"/>
+      <w:numFmt w:val="bullet"/>
+      <w:lvlText w:val="o"/>
+      <w:lvlJc w:val="left"/>
+      <w:pPr>
+        <w:ind w:left="3638" w:hanging="360"/>
+      </w:pPr>
+      <w:rPr>
+        <w:rFonts w:ascii="Courier New" w:hAnsi="Courier New" w:cs="Courier New" w:hint="default"/>
+      </w:rPr>
+    </w:lvl>
+    <w:lvl w:ilvl="5" w:tplc="04150005" w:tentative="1">
+      <w:start w:val="1"/>
+      <w:numFmt w:val="bullet"/>
+      <w:lvlText w:val=""/>
+      <w:lvlJc w:val="left"/>
+      <w:pPr>
+        <w:ind w:left="4358" w:hanging="360"/>
+      </w:pPr>
+      <w:rPr>
+        <w:rFonts w:ascii="Wingdings" w:hAnsi="Wingdings" w:hint="default"/>
+      </w:rPr>
+    </w:lvl>
+    <w:lvl w:ilvl="6" w:tplc="04150001" w:tentative="1">
+      <w:start w:val="1"/>
+      <w:numFmt w:val="bullet"/>
+      <w:lvlText w:val=""/>
+      <w:lvlJc w:val="left"/>
+      <w:pPr>
+        <w:ind w:left="5078" w:hanging="360"/>
+      </w:pPr>
+      <w:rPr>
+        <w:rFonts w:ascii="Symbol" w:hAnsi="Symbol" w:hint="default"/>
+      </w:rPr>
+    </w:lvl>
+    <w:lvl w:ilvl="7" w:tplc="04150003" w:tentative="1">
+      <w:start w:val="1"/>
+      <w:numFmt w:val="bullet"/>
+      <w:lvlText w:val="o"/>
+      <w:lvlJc w:val="left"/>
+      <w:pPr>
+        <w:ind w:left="5798" w:hanging="360"/>
+      </w:pPr>
+      <w:rPr>
+        <w:rFonts w:ascii="Courier New" w:hAnsi="Courier New" w:cs="Courier New" w:hint="default"/>
+      </w:rPr>
+    </w:lvl>
+    <w:lvl w:ilvl="8" w:tplc="04150005" w:tentative="1">
+      <w:start w:val="1"/>
+      <w:numFmt w:val="bullet"/>
+      <w:lvlText w:val=""/>
+      <w:lvlJc w:val="left"/>
+      <w:pPr>
+        <w:ind w:left="6518" w:hanging="360"/>
+      </w:pPr>
+      <w:rPr>
+        <w:rFonts w:ascii="Wingdings" w:hAnsi="Wingdings" w:hint="default"/>
+      </w:rPr>
+    </w:lvl>
+  </w:abstractNum>
+  <w:num w:numId="1">
+    <w:abstractNumId w:val="0"/>
+  </w:num>
+  <w:num w:numId="2">
+    <w:abstractNumId w:val="1"/>
+  </w:num>
+</w:numbering>
+</file>
+
 <file path=word/styles.xml><?xml version="1.0" encoding="utf-8"?>
-<w:styles xmlns:r="http://schemas.openxmlformats.org/officeDocument/2006/relationships" xmlns:w="http://schemas.openxmlformats.org/wordprocessingml/2006/main">
+<w:styles xmlns:mc="http://schemas.openxmlformats.org/markup-compatibility/2006" xmlns:r="http://schemas.openxmlformats.org/officeDocument/2006/relationships" xmlns:w="http://schemas.openxmlformats.org/wordprocessingml/2006/main" xmlns:w14="http://schemas.microsoft.com/office/word/2010/wordml" mc:Ignorable="w14">
   <w:docDefaults>
     <w:rPrDefault>
       <w:rPr>
@@ -2658,7 +5204,6 @@
     <w:uiPriority w:val="99"/>
     <w:semiHidden/>
     <w:unhideWhenUsed/>
-    <w:qFormat/>
     <w:tblPr>
       <w:tblInd w:w="0" w:type="dxa"/>
       <w:tblCellMar>
@@ -2697,6 +5242,217 @@
       <w:color w:val="800080" w:themeColor="followedHyperlink"/>
       <w:u w:val="single"/>
     </w:rPr>
+  </w:style>
+  <w:style w:type="paragraph" w:styleId="Akapitzlist">
+    <w:name w:val="List Paragraph"/>
+    <w:basedOn w:val="Normalny"/>
+    <w:uiPriority w:val="34"/>
+    <w:qFormat/>
+    <w:rsid w:val="00356D06"/>
+    <w:pPr>
+      <w:ind w:left="720"/>
+      <w:contextualSpacing/>
+    </w:pPr>
+  </w:style>
+  <w:style w:type="character" w:customStyle="1" w:styleId="longtext">
+    <w:name w:val="long_text"/>
+    <w:basedOn w:val="Domylnaczcionkaakapitu"/>
+    <w:rsid w:val="00786116"/>
+  </w:style>
+  <w:style w:type="character" w:customStyle="1" w:styleId="hps">
+    <w:name w:val="hps"/>
+    <w:basedOn w:val="Domylnaczcionkaakapitu"/>
+    <w:rsid w:val="00786116"/>
+  </w:style>
+</w:styles>
+</file>
+
+<file path=word/stylesWithEffects.xml><?xml version="1.0" encoding="utf-8"?>
+<w:styles xmlns:wpc="http://schemas.microsoft.com/office/word/2010/wordprocessingCanvas" xmlns:mc="http://schemas.openxmlformats.org/markup-compatibility/2006" xmlns:o="urn:schemas-microsoft-com:office:office" xmlns:r="http://schemas.openxmlformats.org/officeDocument/2006/relationships" xmlns:m="http://schemas.openxmlformats.org/officeDocument/2006/math" xmlns:v="urn:schemas-microsoft-com:vml" xmlns:wp14="http://schemas.microsoft.com/office/word/2010/wordprocessingDrawing" xmlns:wp="http://schemas.openxmlformats.org/drawingml/2006/wordprocessingDrawing" xmlns:w10="urn:schemas-microsoft-com:office:word" xmlns:w="http://schemas.openxmlformats.org/wordprocessingml/2006/main" xmlns:w14="http://schemas.microsoft.com/office/word/2010/wordml" xmlns:wpg="http://schemas.microsoft.com/office/word/2010/wordprocessingGroup" xmlns:wpi="http://schemas.microsoft.com/office/word/2010/wordprocessingInk" xmlns:wne="http://schemas.microsoft.com/office/word/2006/wordml" xmlns:wps="http://schemas.microsoft.com/office/word/2010/wordprocessingShape" mc:Ignorable="w14 wp14">
+  <w:docDefaults>
+    <w:rPrDefault>
+      <w:rPr>
+        <w:rFonts w:asciiTheme="minorHAnsi" w:eastAsiaTheme="minorEastAsia" w:hAnsiTheme="minorHAnsi" w:cstheme="minorBidi"/>
+        <w:sz w:val="22"/>
+        <w:szCs w:val="22"/>
+        <w:lang w:val="pl-PL" w:eastAsia="pl-PL" w:bidi="ar-SA"/>
+      </w:rPr>
+    </w:rPrDefault>
+    <w:pPrDefault>
+      <w:pPr>
+        <w:spacing w:after="200" w:line="276" w:lineRule="auto"/>
+      </w:pPr>
+    </w:pPrDefault>
+  </w:docDefaults>
+  <w:latentStyles w:defLockedState="0" w:defUIPriority="99" w:defSemiHidden="1" w:defUnhideWhenUsed="1" w:defQFormat="0" w:count="267">
+    <w:lsdException w:name="Normal" w:semiHidden="0" w:uiPriority="0" w:unhideWhenUsed="0" w:qFormat="1"/>
+    <w:lsdException w:name="heading 1" w:semiHidden="0" w:uiPriority="9" w:unhideWhenUsed="0" w:qFormat="1"/>
+    <w:lsdException w:name="heading 2" w:uiPriority="9" w:qFormat="1"/>
+    <w:lsdException w:name="heading 3" w:uiPriority="9" w:qFormat="1"/>
+    <w:lsdException w:name="heading 4" w:uiPriority="9" w:qFormat="1"/>
+    <w:lsdException w:name="heading 5" w:uiPriority="9" w:qFormat="1"/>
+    <w:lsdException w:name="heading 6" w:uiPriority="9" w:qFormat="1"/>
+    <w:lsdException w:name="heading 7" w:uiPriority="9" w:qFormat="1"/>
+    <w:lsdException w:name="heading 8" w:uiPriority="9" w:qFormat="1"/>
+    <w:lsdException w:name="heading 9" w:uiPriority="9" w:qFormat="1"/>
+    <w:lsdException w:name="toc 1" w:uiPriority="39"/>
+    <w:lsdException w:name="toc 2" w:uiPriority="39"/>
+    <w:lsdException w:name="toc 3" w:uiPriority="39"/>
+    <w:lsdException w:name="toc 4" w:uiPriority="39"/>
+    <w:lsdException w:name="toc 5" w:uiPriority="39"/>
+    <w:lsdException w:name="toc 6" w:uiPriority="39"/>
+    <w:lsdException w:name="toc 7" w:uiPriority="39"/>
+    <w:lsdException w:name="toc 8" w:uiPriority="39"/>
+    <w:lsdException w:name="toc 9" w:uiPriority="39"/>
+    <w:lsdException w:name="caption" w:uiPriority="35" w:qFormat="1"/>
+    <w:lsdException w:name="Title" w:semiHidden="0" w:uiPriority="10" w:unhideWhenUsed="0" w:qFormat="1"/>
+    <w:lsdException w:name="Default Paragraph Font" w:uiPriority="1"/>
+    <w:lsdException w:name="Subtitle" w:semiHidden="0" w:uiPriority="11" w:unhideWhenUsed="0" w:qFormat="1"/>
+    <w:lsdException w:name="Strong" w:semiHidden="0" w:uiPriority="22" w:unhideWhenUsed="0" w:qFormat="1"/>
+    <w:lsdException w:name="Emphasis" w:semiHidden="0" w:uiPriority="20" w:unhideWhenUsed="0" w:qFormat="1"/>
+    <w:lsdException w:name="Table Grid" w:semiHidden="0" w:uiPriority="59" w:unhideWhenUsed="0"/>
+    <w:lsdException w:name="Placeholder Text" w:unhideWhenUsed="0"/>
+    <w:lsdException w:name="No Spacing" w:semiHidden="0" w:uiPriority="1" w:unhideWhenUsed="0" w:qFormat="1"/>
+    <w:lsdException w:name="Light Shading" w:semiHidden="0" w:uiPriority="60" w:unhideWhenUsed="0"/>
+    <w:lsdException w:name="Light List" w:semiHidden="0" w:uiPriority="61" w:unhideWhenUsed="0"/>
+    <w:lsdException w:name="Light Grid" w:semiHidden="0" w:uiPriority="62" w:unhideWhenUsed="0"/>
+    <w:lsdException w:name="Medium Shading 1" w:semiHidden="0" w:uiPriority="63" w:unhideWhenUsed="0"/>
+    <w:lsdException w:name="Medium Shading 2" w:semiHidden="0" w:uiPriority="64" w:unhideWhenUsed="0"/>
+    <w:lsdException w:name="Medium List 1" w:semiHidden="0" w:uiPriority="65" w:unhideWhenUsed="0"/>
+    <w:lsdException w:name="Medium List 2" w:semiHidden="0" w:uiPriority="66" w:unhideWhenUsed="0"/>
+    <w:lsdException w:name="Medium Grid 1" w:semiHidden="0" w:uiPriority="67" w:unhideWhenUsed="0"/>
+    <w:lsdException w:name="Medium Grid 2" w:semiHidden="0" w:uiPriority="68" w:unhideWhenUsed="0"/>
+    <w:lsdException w:name="Medium Grid 3" w:semiHidden="0" w:uiPriority="69" w:unhideWhenUsed="0"/>
+    <w:lsdException w:name="Dark List" w:semiHidden="0" w:uiPriority="70" w:unhideWhenUsed="0"/>
+    <w:lsdException w:name="Colorful Shading" w:semiHidden="0" w:uiPriority="71" w:unhideWhenUsed="0"/>
+    <w:lsdException w:name="Colorful List" w:semiHidden="0" w:uiPriority="72" w:unhideWhenUsed="0"/>
+    <w:lsdException w:name="Colorful Grid" w:semiHidden="0" w:uiPriority="73" w:unhideWhenUsed="0"/>
+    <w:lsdException w:name="Light Shading Accent 1" w:semiHidden="0" w:uiPriority="60" w:unhideWhenUsed="0"/>
+    <w:lsdException w:name="Light List Accent 1" w:semiHidden="0" w:uiPriority="61" w:unhideWhenUsed="0"/>
+    <w:lsdException w:name="Light Grid Accent 1" w:semiHidden="0" w:uiPriority="62" w:unhideWhenUsed="0"/>
+    <w:lsdException w:name="Medium Shading 1 Accent 1" w:semiHidden="0" w:uiPriority="63" w:unhideWhenUsed="0"/>
+    <w:lsdException w:name="Medium Shading 2 Accent 1" w:semiHidden="0" w:uiPriority="64" w:unhideWhenUsed="0"/>
+    <w:lsdException w:name="Medium List 1 Accent 1" w:semiHidden="0" w:uiPriority="65" w:unhideWhenUsed="0"/>
+    <w:lsdException w:name="Revision" w:unhideWhenUsed="0"/>
+    <w:lsdException w:name="List Paragraph" w:semiHidden="0" w:uiPriority="34" w:unhideWhenUsed="0" w:qFormat="1"/>
+    <w:lsdException w:name="Quote" w:semiHidden="0" w:uiPriority="29" w:unhideWhenUsed="0" w:qFormat="1"/>
+    <w:lsdException w:name="Intense Quote" w:semiHidden="0" w:uiPriority="30" w:unhideWhenUsed="0" w:qFormat="1"/>
+    <w:lsdException w:name="Medium List 2 Accent 1" w:semiHidden="0" w:uiPriority="66" w:unhideWhenUsed="0"/>
+    <w:lsdException w:name="Medium Grid 1 Accent 1" w:semiHidden="0" w:uiPriority="67" w:unhideWhenUsed="0"/>
+    <w:lsdException w:name="Medium Grid 2 Accent 1" w:semiHidden="0" w:uiPriority="68" w:unhideWhenUsed="0"/>
+    <w:lsdException w:name="Medium Grid 3 Accent 1" w:semiHidden="0" w:uiPriority="69" w:unhideWhenUsed="0"/>
+    <w:lsdException w:name="Dark List Accent 1" w:semiHidden="0" w:uiPriority="70" w:unhideWhenUsed="0"/>
+    <w:lsdException w:name="Colorful Shading Accent 1" w:semiHidden="0" w:uiPriority="71" w:unhideWhenUsed="0"/>
+    <w:lsdException w:name="Colorful List Accent 1" w:semiHidden="0" w:uiPriority="72" w:unhideWhenUsed="0"/>
+    <w:lsdException w:name="Colorful Grid Accent 1" w:semiHidden="0" w:uiPriority="73" w:unhideWhenUsed="0"/>
+    <w:lsdException w:name="Light Shading Accent 2" w:semiHidden="0" w:uiPriority="60" w:unhideWhenUsed="0"/>
+    <w:lsdException w:name="Light List Accent 2" w:semiHidden="0" w:uiPriority="61" w:unhideWhenUsed="0"/>
+    <w:lsdException w:name="Light Grid Accent 2" w:semiHidden="0" w:uiPriority="62" w:unhideWhenUsed="0"/>
+    <w:lsdException w:name="Medium Shading 1 Accent 2" w:semiHidden="0" w:uiPriority="63" w:unhideWhenUsed="0"/>
+    <w:lsdException w:name="Medium Shading 2 Accent 2" w:semiHidden="0" w:uiPriority="64" w:unhideWhenUsed="0"/>
+    <w:lsdException w:name="Medium List 1 Accent 2" w:semiHidden="0" w:uiPriority="65" w:unhideWhenUsed="0"/>
+    <w:lsdException w:name="Medium List 2 Accent 2" w:semiHidden="0" w:uiPriority="66" w:unhideWhenUsed="0"/>
+    <w:lsdException w:name="Medium Grid 1 Accent 2" w:semiHidden="0" w:uiPriority="67" w:unhideWhenUsed="0"/>
+    <w:lsdException w:name="Medium Grid 2 Accent 2" w:semiHidden="0" w:uiPriority="68" w:unhideWhenUsed="0"/>
+    <w:lsdException w:name="Medium Grid 3 Accent 2" w:semiHidden="0" w:uiPriority="69" w:unhideWhenUsed="0"/>
+    <w:lsdException w:name="Dark List Accent 2" w:semiHidden="0" w:uiPriority="70" w:unhideWhenUsed="0"/>
+    <w:lsdException w:name="Colorful Shading Accent 2" w:semiHidden="0" w:uiPriority="71" w:unhideWhenUsed="0"/>
+    <w:lsdException w:name="Colorful List Accent 2" w:semiHidden="0" w:uiPriority="72" w:unhideWhenUsed="0"/>
+    <w:lsdException w:name="Colorful Grid Accent 2" w:semiHidden="0" w:uiPriority="73" w:unhideWhenUsed="0"/>
+    <w:lsdException w:name="Light Shading Accent 3" w:semiHidden="0" w:uiPriority="60" w:unhideWhenUsed="0"/>
+    <w:lsdException w:name="Light List Accent 3" w:semiHidden="0" w:uiPriority="61" w:unhideWhenUsed="0"/>
+    <w:lsdException w:name="Light Grid Accent 3" w:semiHidden="0" w:uiPriority="62" w:unhideWhenUsed="0"/>
+    <w:lsdException w:name="Medium Shading 1 Accent 3" w:semiHidden="0" w:uiPriority="63" w:unhideWhenUsed="0"/>
+    <w:lsdException w:name="Medium Shading 2 Accent 3" w:semiHidden="0" w:uiPriority="64" w:unhideWhenUsed="0"/>
+    <w:lsdException w:name="Medium List 1 Accent 3" w:semiHidden="0" w:uiPriority="65" w:unhideWhenUsed="0"/>
+    <w:lsdException w:name="Medium List 2 Accent 3" w:semiHidden="0" w:uiPriority="66" w:unhideWhenUsed="0"/>
+    <w:lsdException w:name="Medium Grid 1 Accent 3" w:semiHidden="0" w:uiPriority="67" w:unhideWhenUsed="0"/>
+    <w:lsdException w:name="Medium Grid 2 Accent 3" w:semiHidden="0" w:uiPriority="68" w:unhideWhenUsed="0"/>
+    <w:lsdException w:name="Medium Grid 3 Accent 3" w:semiHidden="0" w:uiPriority="69" w:unhideWhenUsed="0"/>
+    <w:lsdException w:name="Dark List Accent 3" w:semiHidden="0" w:uiPriority="70" w:unhideWhenUsed="0"/>
+    <w:lsdException w:name="Colorful Shading Accent 3" w:semiHidden="0" w:uiPriority="71" w:unhideWhenUsed="0"/>
+    <w:lsdException w:name="Colorful List Accent 3" w:semiHidden="0" w:uiPriority="72" w:unhideWhenUsed="0"/>
+    <w:lsdException w:name="Colorful Grid Accent 3" w:semiHidden="0" w:uiPriority="73" w:unhideWhenUsed="0"/>
+    <w:lsdException w:name="Light Shading Accent 4" w:semiHidden="0" w:uiPriority="60" w:unhideWhenUsed="0"/>
+    <w:lsdException w:name="Light List Accent 4" w:semiHidden="0" w:uiPriority="61" w:unhideWhenUsed="0"/>
+    <w:lsdException w:name="Light Grid Accent 4" w:semiHidden="0" w:uiPriority="62" w:unhideWhenUsed="0"/>
+    <w:lsdException w:name="Medium Shading 1 Accent 4" w:semiHidden="0" w:uiPriority="63" w:unhideWhenUsed="0"/>
+    <w:lsdException w:name="Medium Shading 2 Accent 4" w:semiHidden="0" w:uiPriority="64" w:unhideWhenUsed="0"/>
+    <w:lsdException w:name="Medium List 1 Accent 4" w:semiHidden="0" w:uiPriority="65" w:unhideWhenUsed="0"/>
+    <w:lsdException w:name="Medium List 2 Accent 4" w:semiHidden="0" w:uiPriority="66" w:unhideWhenUsed="0"/>
+    <w:lsdException w:name="Medium Grid 1 Accent 4" w:semiHidden="0" w:uiPriority="67" w:unhideWhenUsed="0"/>
+    <w:lsdException w:name="Medium Grid 2 Accent 4" w:semiHidden="0" w:uiPriority="68" w:unhideWhenUsed="0"/>
+    <w:lsdException w:name="Medium Grid 3 Accent 4" w:semiHidden="0" w:uiPriority="69" w:unhideWhenUsed="0"/>
+    <w:lsdException w:name="Dark List Accent 4" w:semiHidden="0" w:uiPriority="70" w:unhideWhenUsed="0"/>
+    <w:lsdException w:name="Colorful Shading Accent 4" w:semiHidden="0" w:uiPriority="71" w:unhideWhenUsed="0"/>
+    <w:lsdException w:name="Colorful List Accent 4" w:semiHidden="0" w:uiPriority="72" w:unhideWhenUsed="0"/>
+    <w:lsdException w:name="Colorful Grid Accent 4" w:semiHidden="0" w:uiPriority="73" w:unhideWhenUsed="0"/>
+    <w:lsdException w:name="Light Shading Accent 5" w:semiHidden="0" w:uiPriority="60" w:unhideWhenUsed="0"/>
+    <w:lsdException w:name="Light List Accent 5" w:semiHidden="0" w:uiPriority="61" w:unhideWhenUsed="0"/>
+    <w:lsdException w:name="Light Grid Accent 5" w:semiHidden="0" w:uiPriority="62" w:unhideWhenUsed="0"/>
+    <w:lsdException w:name="Medium Shading 1 Accent 5" w:semiHidden="0" w:uiPriority="63" w:unhideWhenUsed="0"/>
+    <w:lsdException w:name="Medium Shading 2 Accent 5" w:semiHidden="0" w:uiPriority="64" w:unhideWhenUsed="0"/>
+    <w:lsdException w:name="Medium List 1 Accent 5" w:semiHidden="0" w:uiPriority="65" w:unhideWhenUsed="0"/>
+    <w:lsdException w:name="Medium List 2 Accent 5" w:semiHidden="0" w:uiPriority="66" w:unhideWhenUsed="0"/>
+    <w:lsdException w:name="Medium Grid 1 Accent 5" w:semiHidden="0" w:uiPriority="67" w:unhideWhenUsed="0"/>
+    <w:lsdException w:name="Medium Grid 2 Accent 5" w:semiHidden="0" w:uiPriority="68" w:unhideWhenUsed="0"/>
+    <w:lsdException w:name="Medium Grid 3 Accent 5" w:semiHidden="0" w:uiPriority="69" w:unhideWhenUsed="0"/>
+    <w:lsdException w:name="Dark List Accent 5" w:semiHidden="0" w:uiPriority="70" w:unhideWhenUsed="0"/>
+    <w:lsdException w:name="Colorful Shading Accent 5" w:semiHidden="0" w:uiPriority="71" w:unhideWhenUsed="0"/>
+    <w:lsdException w:name="Colorful List Accent 5" w:semiHidden="0" w:uiPriority="72" w:unhideWhenUsed="0"/>
+    <w:lsdException w:name="Colorful Grid Accent 5" w:semiHidden="0" w:uiPriority="73" w:unhideWhenUsed="0"/>
+    <w:lsdException w:name="Light Shading Accent 6" w:semiHidden="0" w:uiPriority="60" w:unhideWhenUsed="0"/>
+    <w:lsdException w:name="Light List Accent 6" w:semiHidden="0" w:uiPriority="61" w:unhideWhenUsed="0"/>
+    <w:lsdException w:name="Light Grid Accent 6" w:semiHidden="0" w:uiPriority="62" w:unhideWhenUsed="0"/>
+    <w:lsdException w:name="Medium Shading 1 Accent 6" w:semiHidden="0" w:uiPriority="63" w:unhideWhenUsed="0"/>
+    <w:lsdException w:name="Medium Shading 2 Accent 6" w:semiHidden="0" w:uiPriority="64" w:unhideWhenUsed="0"/>
+    <w:lsdException w:name="Medium List 1 Accent 6" w:semiHidden="0" w:uiPriority="65" w:unhideWhenUsed="0"/>
+    <w:lsdException w:name="Medium List 2 Accent 6" w:semiHidden="0" w:uiPriority="66" w:unhideWhenUsed="0"/>
+    <w:lsdException w:name="Medium Grid 1 Accent 6" w:semiHidden="0" w:uiPriority="67" w:unhideWhenUsed="0"/>
+    <w:lsdException w:name="Medium Grid 2 Accent 6" w:semiHidden="0" w:uiPriority="68" w:unhideWhenUsed="0"/>
+    <w:lsdException w:name="Medium Grid 3 Accent 6" w:semiHidden="0" w:uiPriority="69" w:unhideWhenUsed="0"/>
+    <w:lsdException w:name="Dark List Accent 6" w:semiHidden="0" w:uiPriority="70" w:unhideWhenUsed="0"/>
+    <w:lsdException w:name="Colorful Shading Accent 6" w:semiHidden="0" w:uiPriority="71" w:unhideWhenUsed="0"/>
+    <w:lsdException w:name="Colorful List Accent 6" w:semiHidden="0" w:uiPriority="72" w:unhideWhenUsed="0"/>
+    <w:lsdException w:name="Colorful Grid Accent 6" w:semiHidden="0" w:uiPriority="73" w:unhideWhenUsed="0"/>
+    <w:lsdException w:name="Subtle Emphasis" w:semiHidden="0" w:uiPriority="19" w:unhideWhenUsed="0" w:qFormat="1"/>
+    <w:lsdException w:name="Intense Emphasis" w:semiHidden="0" w:uiPriority="21" w:unhideWhenUsed="0" w:qFormat="1"/>
+    <w:lsdException w:name="Subtle Reference" w:semiHidden="0" w:uiPriority="31" w:unhideWhenUsed="0" w:qFormat="1"/>
+    <w:lsdException w:name="Intense Reference" w:semiHidden="0" w:uiPriority="32" w:unhideWhenUsed="0" w:qFormat="1"/>
+    <w:lsdException w:name="Book Title" w:semiHidden="0" w:uiPriority="33" w:unhideWhenUsed="0" w:qFormat="1"/>
+    <w:lsdException w:name="Bibliography" w:uiPriority="37"/>
+    <w:lsdException w:name="TOC Heading" w:uiPriority="39" w:qFormat="1"/>
+  </w:latentStyles>
+  <w:style w:type="paragraph" w:default="1" w:styleId="Normalny">
+    <w:name w:val="Normal"/>
+    <w:qFormat/>
+  </w:style>
+  <w:style w:type="character" w:default="1" w:styleId="Domylnaczcionkaakapitu">
+    <w:name w:val="Default Paragraph Font"/>
+    <w:uiPriority w:val="1"/>
+    <w:semiHidden/>
+    <w:unhideWhenUsed/>
+  </w:style>
+  <w:style w:type="table" w:default="1" w:styleId="Standardowy">
+    <w:name w:val="Normal Table"/>
+    <w:uiPriority w:val="99"/>
+    <w:semiHidden/>
+    <w:unhideWhenUsed/>
+    <w:tblPr>
+      <w:tblInd w:w="0" w:type="dxa"/>
+      <w:tblCellMar>
+        <w:top w:w="0" w:type="dxa"/>
+        <w:left w:w="108" w:type="dxa"/>
+        <w:bottom w:w="0" w:type="dxa"/>
+        <w:right w:w="108" w:type="dxa"/>
+      </w:tblCellMar>
+    </w:tblPr>
+  </w:style>
+  <w:style w:type="numbering" w:default="1" w:styleId="Bezlisty">
+    <w:name w:val="No List"/>
+    <w:uiPriority w:val="99"/>
+    <w:semiHidden/>
+    <w:unhideWhenUsed/>
   </w:style>
 </w:styles>
 </file>
@@ -2989,7 +5745,7 @@
 </file>
 
 <file path=customXml/itemProps1.xml><?xml version="1.0" encoding="utf-8"?>
-<ds:datastoreItem xmlns:ds="http://schemas.openxmlformats.org/officeDocument/2006/customXml" ds:itemID="{3CEF8B07-544B-4318-B058-B0559AF2CF5A}">
+<ds:datastoreItem xmlns:ds="http://schemas.openxmlformats.org/officeDocument/2006/customXml" ds:itemID="{9D4C03BF-7A50-4B2F-BC79-F2042431397D}">
   <ds:schemaRefs>
     <ds:schemaRef ds:uri="http://schemas.openxmlformats.org/officeDocument/2006/bibliography"/>
   </ds:schemaRefs>

</xml_diff>

<commit_message>
New version (agent definition)
</commit_message>
<xml_diff>
--- a/Rozdzial_1.docx
+++ b/Rozdzial_1.docx
@@ -3724,464 +3724,777 @@
         <w:t xml:space="preserve"> z</w:t>
       </w:r>
       <w:r>
-        <w:t xml:space="preserve"> braku jednoznacznej i ogólnie akceptowanej definicji czym jest age</w:t>
-      </w:r>
+        <w:t xml:space="preserve"> braku jednoznacznej i ogólnie akceptowanej definicji czym jest agent</w:t>
+      </w:r>
+      <w:r>
+        <w:t>.</w:t>
+      </w:r>
+      <w:r>
+        <w:t xml:space="preserve"> </w:t>
+      </w:r>
+      <w:r>
+        <w:t xml:space="preserve">Wiele proponowanych definicji posiada wspólne elementy takie jak określenie agenta autonomiczną </w:t>
+      </w:r>
+      <w:r>
+        <w:t xml:space="preserve">jednostka. </w:t>
+      </w:r>
+      <w:r>
+        <w:t>[14</w:t>
+      </w:r>
+      <w:r>
+        <w:t xml:space="preserve">] Jedną z możliwości prezentuje w swoim opracowaniu Michael </w:t>
+      </w:r>
+      <w:proofErr w:type="spellStart"/>
+      <w:r>
+        <w:t>Wooldridge</w:t>
+      </w:r>
+      <w:proofErr w:type="spellEnd"/>
+      <w:r>
+        <w:t>:</w:t>
+      </w:r>
+    </w:p>
+    <w:p>
+      <w:pPr>
+        <w:ind w:firstLine="708"/>
+      </w:pPr>
+      <w:r>
+        <w:rPr>
+          <w:rStyle w:val="hps"/>
+          <w:i/>
+        </w:rPr>
+        <w:t>„</w:t>
+      </w:r>
+      <w:r>
+        <w:rPr>
+          <w:rStyle w:val="hps"/>
+          <w:i/>
+        </w:rPr>
+        <w:t>Agent</w:t>
+      </w:r>
+      <w:r>
+        <w:rPr>
+          <w:rStyle w:val="longtext"/>
+          <w:i/>
+        </w:rPr>
+        <w:t xml:space="preserve"> </w:t>
+      </w:r>
+      <w:r>
+        <w:rPr>
+          <w:rStyle w:val="hps"/>
+          <w:i/>
+        </w:rPr>
+        <w:t>jest to system</w:t>
+      </w:r>
+      <w:r>
+        <w:rPr>
+          <w:rStyle w:val="longtext"/>
+          <w:i/>
+        </w:rPr>
+        <w:t xml:space="preserve"> </w:t>
+      </w:r>
+      <w:r>
+        <w:rPr>
+          <w:rStyle w:val="hps"/>
+          <w:i/>
+        </w:rPr>
+        <w:t>komputerowy, który</w:t>
+      </w:r>
+      <w:r>
+        <w:rPr>
+          <w:rStyle w:val="longtext"/>
+          <w:i/>
+        </w:rPr>
+        <w:t xml:space="preserve"> </w:t>
+      </w:r>
+      <w:r>
+        <w:rPr>
+          <w:rStyle w:val="hps"/>
+          <w:i/>
+        </w:rPr>
+        <w:t>znajduje się w</w:t>
+      </w:r>
+      <w:r>
+        <w:rPr>
+          <w:rStyle w:val="longtext"/>
+          <w:i/>
+        </w:rPr>
+        <w:t xml:space="preserve"> </w:t>
+      </w:r>
+      <w:r>
+        <w:rPr>
+          <w:rStyle w:val="hps"/>
+          <w:i/>
+        </w:rPr>
+        <w:t>jakimś</w:t>
+      </w:r>
+      <w:r>
+        <w:rPr>
+          <w:rStyle w:val="longtext"/>
+          <w:i/>
+        </w:rPr>
+        <w:t xml:space="preserve"> </w:t>
+      </w:r>
+      <w:r>
+        <w:rPr>
+          <w:rStyle w:val="hps"/>
+          <w:i/>
+        </w:rPr>
+        <w:t>środowisku</w:t>
+      </w:r>
+      <w:r>
+        <w:rPr>
+          <w:rStyle w:val="longtext"/>
+          <w:i/>
+        </w:rPr>
+        <w:t xml:space="preserve"> i  </w:t>
+      </w:r>
+      <w:r>
+        <w:rPr>
+          <w:rStyle w:val="hps"/>
+          <w:i/>
+        </w:rPr>
+        <w:t>jest zdolny do</w:t>
+      </w:r>
+      <w:r>
+        <w:rPr>
+          <w:rStyle w:val="longtext"/>
+          <w:i/>
+        </w:rPr>
+        <w:t xml:space="preserve"> </w:t>
+      </w:r>
+      <w:r>
+        <w:rPr>
+          <w:rStyle w:val="hps"/>
+          <w:i/>
+        </w:rPr>
+        <w:t>samodzielnego</w:t>
+      </w:r>
+      <w:r>
+        <w:rPr>
+          <w:rStyle w:val="longtext"/>
+          <w:i/>
+        </w:rPr>
+        <w:t xml:space="preserve"> </w:t>
+      </w:r>
+      <w:r>
+        <w:rPr>
+          <w:rStyle w:val="hps"/>
+          <w:i/>
+        </w:rPr>
+        <w:t>działania w</w:t>
+      </w:r>
+      <w:r>
+        <w:rPr>
+          <w:rStyle w:val="longtext"/>
+          <w:i/>
+        </w:rPr>
+        <w:t xml:space="preserve"> </w:t>
+      </w:r>
+      <w:r>
+        <w:rPr>
+          <w:rStyle w:val="hps"/>
+          <w:i/>
+        </w:rPr>
+        <w:t>tym środowisku</w:t>
+      </w:r>
+      <w:r>
+        <w:rPr>
+          <w:rStyle w:val="longtext"/>
+          <w:i/>
+        </w:rPr>
+        <w:t xml:space="preserve"> </w:t>
+      </w:r>
+      <w:r>
+        <w:rPr>
+          <w:rStyle w:val="hps"/>
+          <w:i/>
+        </w:rPr>
+        <w:t>w celu spełnienia</w:t>
+      </w:r>
+      <w:r>
+        <w:rPr>
+          <w:rStyle w:val="longtext"/>
+          <w:i/>
+        </w:rPr>
+        <w:t xml:space="preserve"> </w:t>
+      </w:r>
+      <w:r>
+        <w:rPr>
+          <w:rStyle w:val="hps"/>
+          <w:i/>
+        </w:rPr>
+        <w:t>swoich celów.</w:t>
+      </w:r>
+      <w:r>
+        <w:rPr>
+          <w:rStyle w:val="hps"/>
+          <w:i/>
+        </w:rPr>
+        <w:t xml:space="preserve">” </w:t>
+      </w:r>
+      <w:r>
+        <w:rPr>
+          <w:rStyle w:val="hps"/>
+        </w:rPr>
+        <w:t>[A]</w:t>
+      </w:r>
+      <w:r>
+        <w:tab/>
+      </w:r>
+    </w:p>
+    <w:p>
+      <w:r>
+        <w:t xml:space="preserve">Natomiast według </w:t>
+      </w:r>
+      <w:proofErr w:type="spellStart"/>
+      <w:r>
+        <w:rPr>
+          <w:color w:val="FF0000"/>
+        </w:rPr>
+        <w:t>Yoav</w:t>
+      </w:r>
+      <w:proofErr w:type="spellEnd"/>
+      <w:r>
+        <w:rPr>
+          <w:color w:val="FF0000"/>
+        </w:rPr>
+        <w:t xml:space="preserve"> </w:t>
+      </w:r>
+      <w:proofErr w:type="spellStart"/>
+      <w:r>
+        <w:rPr>
+          <w:color w:val="FF0000"/>
+        </w:rPr>
+        <w:t>Shoham</w:t>
+      </w:r>
+      <w:proofErr w:type="spellEnd"/>
+      <w:r>
+        <w:t>:</w:t>
+      </w:r>
+    </w:p>
+    <w:p>
+      <w:r>
+        <w:tab/>
+        <w:t>„</w:t>
+      </w:r>
+      <w:r>
+        <w:rPr>
+          <w:rStyle w:val="longtext"/>
+          <w:i/>
+        </w:rPr>
+        <w:t xml:space="preserve">Agent jest </w:t>
+      </w:r>
+      <w:r>
+        <w:rPr>
+          <w:rStyle w:val="hps"/>
+          <w:i/>
+        </w:rPr>
+        <w:t>jednostką której</w:t>
+      </w:r>
+      <w:r>
+        <w:rPr>
+          <w:rStyle w:val="longtext"/>
+          <w:i/>
+        </w:rPr>
+        <w:t xml:space="preserve"> </w:t>
+      </w:r>
+      <w:r>
+        <w:rPr>
+          <w:rStyle w:val="hps"/>
+          <w:i/>
+        </w:rPr>
+        <w:t>stan jest</w:t>
+      </w:r>
+      <w:r>
+        <w:rPr>
+          <w:rStyle w:val="longtext"/>
+          <w:i/>
+        </w:rPr>
+        <w:t xml:space="preserve"> </w:t>
+      </w:r>
+      <w:r>
+        <w:rPr>
+          <w:rStyle w:val="hps"/>
+          <w:i/>
+        </w:rPr>
+        <w:t>postrzegany jako</w:t>
+      </w:r>
+      <w:r>
+        <w:rPr>
+          <w:rStyle w:val="longtext"/>
+          <w:i/>
+        </w:rPr>
+        <w:t xml:space="preserve"> </w:t>
+      </w:r>
+      <w:r>
+        <w:rPr>
+          <w:rStyle w:val="hps"/>
+          <w:i/>
+        </w:rPr>
+        <w:t>składający się z</w:t>
+      </w:r>
+      <w:r>
+        <w:rPr>
+          <w:rStyle w:val="longtext"/>
+          <w:i/>
+        </w:rPr>
+        <w:t xml:space="preserve"> </w:t>
+      </w:r>
+      <w:r>
+        <w:rPr>
+          <w:rStyle w:val="hps"/>
+          <w:i/>
+        </w:rPr>
+        <w:t>elementów</w:t>
+      </w:r>
+      <w:r>
+        <w:rPr>
+          <w:rStyle w:val="longtext"/>
+          <w:i/>
+        </w:rPr>
+        <w:t xml:space="preserve"> </w:t>
+      </w:r>
+      <w:r>
+        <w:rPr>
+          <w:rStyle w:val="hps"/>
+          <w:i/>
+        </w:rPr>
+        <w:t>takich jak</w:t>
+      </w:r>
+      <w:r>
+        <w:rPr>
+          <w:rStyle w:val="longtext"/>
+          <w:i/>
+        </w:rPr>
+        <w:t xml:space="preserve"> </w:t>
+      </w:r>
+      <w:r>
+        <w:rPr>
+          <w:rStyle w:val="hps"/>
+          <w:i/>
+        </w:rPr>
+        <w:t>przekonania</w:t>
+      </w:r>
+      <w:r>
+        <w:rPr>
+          <w:rStyle w:val="longtext"/>
+          <w:i/>
+        </w:rPr>
+        <w:t>, możliwości, wybory</w:t>
+      </w:r>
+      <w:r>
+        <w:rPr>
+          <w:rStyle w:val="longtext"/>
+          <w:i/>
+        </w:rPr>
+        <w:t xml:space="preserve"> </w:t>
+      </w:r>
+      <w:r>
+        <w:rPr>
+          <w:rStyle w:val="hps"/>
+          <w:i/>
+        </w:rPr>
+        <w:t>i zobowiązania</w:t>
+      </w:r>
+      <w:r>
+        <w:rPr>
+          <w:rStyle w:val="longtext"/>
+          <w:i/>
+        </w:rPr>
+        <w:t xml:space="preserve">.” </w:t>
+      </w:r>
+      <w:r>
+        <w:rPr>
+          <w:rStyle w:val="longtext"/>
+        </w:rPr>
+        <w:t>[B]</w:t>
+      </w:r>
+    </w:p>
+    <w:p>
+      <w:r>
+        <w:t xml:space="preserve">Ustosunkowując się do powyższych definicji, słowa </w:t>
+      </w:r>
+      <w:proofErr w:type="spellStart"/>
+      <w:r>
+        <w:rPr>
+          <w:color w:val="FF0000"/>
+        </w:rPr>
+        <w:t>Wooldridge</w:t>
+      </w:r>
+      <w:proofErr w:type="spellEnd"/>
+      <w:r>
+        <w:t xml:space="preserve"> można potraktować jako </w:t>
+      </w:r>
+      <w:r>
+        <w:t>ogólną definicję budowy</w:t>
+      </w:r>
+      <w:r>
+        <w:t xml:space="preserve"> </w:t>
+      </w:r>
+      <w:r>
+        <w:t xml:space="preserve">i działania </w:t>
+      </w:r>
+      <w:r>
+        <w:t>agenta</w:t>
+      </w:r>
+      <w:r>
+        <w:t>,</w:t>
+      </w:r>
+      <w:r>
+        <w:t xml:space="preserve"> natomiast </w:t>
+      </w:r>
+      <w:proofErr w:type="spellStart"/>
+      <w:r>
+        <w:t>Shoham</w:t>
+      </w:r>
+      <w:proofErr w:type="spellEnd"/>
+      <w:r>
+        <w:t xml:space="preserve"> </w:t>
+      </w:r>
+      <w:r>
+        <w:t>przedstawił</w:t>
+      </w:r>
+      <w:r>
+        <w:t xml:space="preserve"> </w:t>
+      </w:r>
+      <w:r>
+        <w:t>wewnętrzny stan agenta, który ma wpływ na jego zachowanie.</w:t>
+      </w:r>
+      <w:r>
+        <w:t xml:space="preserve"> </w:t>
+      </w:r>
+      <w:r>
+        <w:t>[14][15</w:t>
+      </w:r>
+      <w:r>
+        <w:t>]</w:t>
+      </w:r>
+      <w:r>
+        <w:t xml:space="preserve"> </w:t>
+      </w:r>
+      <w:r>
+        <w:rPr>
+          <w:rFonts w:cs="Times New Roman"/>
+          <w:iCs/>
+          <w:color w:val="FF0000"/>
+        </w:rPr>
+        <w:t xml:space="preserve">Michael </w:t>
+      </w:r>
+      <w:proofErr w:type="spellStart"/>
+      <w:r>
+        <w:rPr>
+          <w:rFonts w:cs="Times New Roman"/>
+          <w:iCs/>
+          <w:color w:val="FF0000"/>
+        </w:rPr>
+        <w:t>Wooldridge</w:t>
+      </w:r>
+      <w:proofErr w:type="spellEnd"/>
+      <w:r>
+        <w:rPr>
+          <w:rFonts w:cs="Times New Roman"/>
+          <w:iCs/>
+          <w:color w:val="FF0000"/>
+        </w:rPr>
+        <w:t xml:space="preserve"> </w:t>
+      </w:r>
+      <w:r>
+        <w:rPr>
+          <w:rFonts w:cs="Times New Roman"/>
+          <w:iCs/>
+          <w:color w:val="000000" w:themeColor="text1"/>
+        </w:rPr>
+        <w:t>wraz z</w:t>
+      </w:r>
+      <w:r>
+        <w:rPr>
+          <w:rFonts w:cs="Times New Roman"/>
+          <w:iCs/>
+          <w:color w:val="000000" w:themeColor="text1"/>
+        </w:rPr>
+        <w:t xml:space="preserve"> </w:t>
+      </w:r>
+      <w:r>
+        <w:rPr>
+          <w:rFonts w:cs="Times New Roman"/>
+          <w:iCs/>
+          <w:color w:val="FF0000"/>
+        </w:rPr>
+        <w:t xml:space="preserve">Nicolas R. </w:t>
+      </w:r>
+      <w:proofErr w:type="spellStart"/>
+      <w:r>
+        <w:rPr>
+          <w:rFonts w:cs="Times New Roman"/>
+          <w:iCs/>
+          <w:color w:val="FF0000"/>
+        </w:rPr>
+        <w:t>Jennings</w:t>
+      </w:r>
+      <w:proofErr w:type="spellEnd"/>
+      <w:r>
+        <w:t xml:space="preserve"> </w:t>
+      </w:r>
+      <w:r>
+        <w:t>dzielą</w:t>
+      </w:r>
+      <w:r>
+        <w:t xml:space="preserve"> przedstawione w definicjach cechy </w:t>
+      </w:r>
+      <w:r>
+        <w:t xml:space="preserve"> między silne</w:t>
+      </w:r>
+      <w:r>
+        <w:t xml:space="preserve"> i słabe</w:t>
+      </w:r>
+      <w:r>
+        <w:t xml:space="preserve"> pojęcie agenta</w:t>
+      </w:r>
+      <w:r>
+        <w:t>.</w:t>
+      </w:r>
+      <w:r>
+        <w:t xml:space="preserve"> Koncepcja słabego pojęcia agenta prezentuje go z perspektywy urządzenia lub programu komputerowego posiadającego następujące cechy:</w:t>
+      </w:r>
+    </w:p>
+    <w:p>
+      <w:pPr>
+        <w:pStyle w:val="Akapitzlist"/>
+        <w:numPr>
+          <w:ilvl w:val="0"/>
+          <w:numId w:val="3"/>
+        </w:numPr>
+      </w:pPr>
+      <w:r>
+        <w:t>A</w:t>
+      </w:r>
+      <w:r>
+        <w:t>utonomie – oznacza to że agent nie jest uzależniony od człowieka, jego działania nie wymagają żadnych bezpośrednich integracji z człowiekiem lub jego kontroli.  Agenta sam kontroluje swój wewnętrzy stan.</w:t>
+      </w:r>
+    </w:p>
+    <w:p>
+      <w:pPr>
+        <w:pStyle w:val="Akapitzlist"/>
+      </w:pPr>
+    </w:p>
+    <w:p>
+      <w:pPr>
+        <w:pStyle w:val="Akapitzlist"/>
+        <w:numPr>
+          <w:ilvl w:val="0"/>
+          <w:numId w:val="3"/>
+        </w:numPr>
+      </w:pPr>
+      <w:r>
+        <w:t>Z</w:t>
+      </w:r>
+      <w:r>
+        <w:t>dolności społeczne – agent potrafi komunikować się z innymi agentami lub z człowiekiem.</w:t>
+      </w:r>
+    </w:p>
+    <w:p>
+      <w:pPr>
+        <w:pStyle w:val="Akapitzlist"/>
+      </w:pPr>
+    </w:p>
+    <w:p>
+      <w:pPr>
+        <w:pStyle w:val="Akapitzlist"/>
+        <w:numPr>
+          <w:ilvl w:val="0"/>
+          <w:numId w:val="3"/>
+        </w:numPr>
+      </w:pPr>
+      <w:r>
+        <w:t xml:space="preserve">Reaktywność – po przez </w:t>
+      </w:r>
+      <w:r>
+        <w:t>sensory agent jest w stanie reagować</w:t>
+      </w:r>
+      <w:r>
+        <w:t xml:space="preserve"> na zmiany</w:t>
+      </w:r>
+      <w:r>
+        <w:t xml:space="preserve"> stanów</w:t>
+      </w:r>
+      <w:r>
+        <w:t xml:space="preserve"> zachodzące w je</w:t>
+      </w:r>
+      <w:r>
+        <w:t>go środowisku. Na przykład urządzenie będące agentem i posiadające sensor w postaci kamery potrafi zareagować na zbliżający się do niego obiekt.</w:t>
+      </w:r>
+    </w:p>
+    <w:p>
+      <w:pPr>
+        <w:pStyle w:val="Akapitzlist"/>
+      </w:pPr>
+    </w:p>
+    <w:p>
+      <w:pPr>
+        <w:pStyle w:val="Akapitzlist"/>
+        <w:numPr>
+          <w:ilvl w:val="0"/>
+          <w:numId w:val="3"/>
+        </w:numPr>
+      </w:pPr>
+      <w:r>
+        <w:t>Pro aktywność  - jest to umiejętność agenta do działania bez żadnego bodźca zewnętrznego jakim może być działania człowieka czy zmiana stanu środowiska</w:t>
+      </w:r>
+      <w:r>
+        <w:t xml:space="preserve"> by osiągnąć własne cele </w:t>
+      </w:r>
+      <w:r>
+        <w:t>.</w:t>
+      </w:r>
+    </w:p>
+    <w:p>
+      <w:r>
+        <w:lastRenderedPageBreak/>
+        <w:t>Silne pojęcie agenta jako jednostkę posiadając ludzkie cechy takie jak:</w:t>
+      </w:r>
+    </w:p>
+    <w:p>
+      <w:pPr>
+        <w:pStyle w:val="Akapitzlist"/>
+        <w:numPr>
+          <w:ilvl w:val="0"/>
+          <w:numId w:val="4"/>
+        </w:numPr>
+      </w:pPr>
+      <w:r>
+        <w:t>przekonania</w:t>
+      </w:r>
+      <w:r>
+        <w:t>,</w:t>
+      </w:r>
+    </w:p>
+    <w:p>
+      <w:pPr>
+        <w:pStyle w:val="Akapitzlist"/>
+        <w:numPr>
+          <w:ilvl w:val="0"/>
+          <w:numId w:val="4"/>
+        </w:numPr>
+      </w:pPr>
+      <w:r>
+        <w:t>pragnienia</w:t>
+      </w:r>
+      <w:r>
+        <w:t>,</w:t>
+      </w:r>
+    </w:p>
+    <w:p>
+      <w:pPr>
+        <w:pStyle w:val="Akapitzlist"/>
+        <w:numPr>
+          <w:ilvl w:val="0"/>
+          <w:numId w:val="4"/>
+        </w:numPr>
+      </w:pPr>
+      <w:r>
+        <w:t>intencje</w:t>
+      </w:r>
+      <w:r>
+        <w:t>,</w:t>
+      </w:r>
+    </w:p>
+    <w:p>
+      <w:pPr>
+        <w:pStyle w:val="Akapitzlist"/>
+        <w:numPr>
+          <w:ilvl w:val="0"/>
+          <w:numId w:val="4"/>
+        </w:numPr>
+      </w:pPr>
+      <w:r>
+        <w:t>wiedza,</w:t>
+      </w:r>
+    </w:p>
+    <w:p>
+      <w:pPr>
+        <w:pStyle w:val="Akapitzlist"/>
+        <w:numPr>
+          <w:ilvl w:val="0"/>
+          <w:numId w:val="4"/>
+        </w:numPr>
+      </w:pPr>
+      <w:r>
+        <w:t>zobowiązania.</w:t>
+      </w:r>
+    </w:p>
+    <w:p>
+      <w:pPr>
+        <w:rPr>
+          <w:rFonts w:cs="Times New Roman"/>
+          <w:iCs/>
+          <w:color w:val="000000" w:themeColor="text1"/>
+        </w:rPr>
+      </w:pPr>
+      <w:r>
+        <w:t>Przedstawian</w:t>
+      </w:r>
+      <w:r>
+        <w:t>ia</w:t>
+      </w:r>
+      <w:r>
+        <w:t xml:space="preserve"> agentów według powyższych cech jest charakterystyczne dla większość badacz zajmujących się sztuczna inteligencją takich jak </w:t>
+      </w:r>
+      <w:proofErr w:type="spellStart"/>
+      <w:r>
+        <w:rPr>
+          <w:color w:val="FF0000"/>
+        </w:rPr>
+        <w:t>Yoav</w:t>
+      </w:r>
+      <w:proofErr w:type="spellEnd"/>
+      <w:r>
+        <w:rPr>
+          <w:color w:val="FF0000"/>
+        </w:rPr>
+        <w:t xml:space="preserve"> </w:t>
+      </w:r>
+      <w:proofErr w:type="spellStart"/>
+      <w:r>
+        <w:rPr>
+          <w:color w:val="FF0000"/>
+        </w:rPr>
+        <w:t>Shoham</w:t>
+      </w:r>
+      <w:proofErr w:type="spellEnd"/>
+      <w:r>
+        <w:t>.</w:t>
+      </w:r>
+      <w:r>
+        <w:t xml:space="preserve"> </w:t>
+      </w:r>
+      <w:r>
+        <w:rPr>
+          <w:rFonts w:cs="Times New Roman"/>
+          <w:iCs/>
+          <w:color w:val="000000" w:themeColor="text1"/>
+        </w:rPr>
+        <w:t>[16]</w:t>
+      </w:r>
+      <w:r>
+        <w:rPr>
+          <w:rFonts w:cs="Times New Roman"/>
+          <w:iCs/>
+          <w:color w:val="000000" w:themeColor="text1"/>
+        </w:rPr>
+        <w:t xml:space="preserve"> Innymi cechami agenta mogą być miedzy innymi:</w:t>
+      </w:r>
+    </w:p>
+    <w:p>
+      <w:pPr>
+        <w:pStyle w:val="Akapitzlist"/>
+        <w:numPr>
+          <w:ilvl w:val="0"/>
+          <w:numId w:val="5"/>
+        </w:numPr>
+      </w:pPr>
       <w:bookmarkStart w:id="0" w:name="_GoBack"/>
       <w:bookmarkEnd w:id="0"/>
-      <w:r>
-        <w:t>nt</w:t>
-      </w:r>
-      <w:r>
-        <w:t>.</w:t>
-      </w:r>
-      <w:r>
-        <w:t xml:space="preserve"> </w:t>
-      </w:r>
-      <w:r>
-        <w:t xml:space="preserve">Wiele proponowanych definicji posiada wspólne elementy takie jak określenie agenta autonomiczną </w:t>
-      </w:r>
-      <w:r>
-        <w:t xml:space="preserve">jednostka. </w:t>
-      </w:r>
-      <w:r>
-        <w:t>[14</w:t>
-      </w:r>
-      <w:r>
-        <w:t xml:space="preserve">] Jedną z możliwości prezentuje w swoim opracowaniu </w:t>
-      </w:r>
-      <w:r>
-        <w:t xml:space="preserve">Michael </w:t>
-      </w:r>
-      <w:proofErr w:type="spellStart"/>
-      <w:r>
-        <w:t>Wooldridge</w:t>
-      </w:r>
-      <w:proofErr w:type="spellEnd"/>
-      <w:r>
-        <w:t>:</w:t>
-      </w:r>
-    </w:p>
-    <w:p>
-      <w:pPr>
-        <w:ind w:firstLine="708"/>
-      </w:pPr>
-      <w:r>
-        <w:rPr>
-          <w:rStyle w:val="hps"/>
-          <w:i/>
-        </w:rPr>
-        <w:t>„</w:t>
-      </w:r>
-      <w:r>
-        <w:rPr>
-          <w:rStyle w:val="hps"/>
-          <w:i/>
-        </w:rPr>
-        <w:t>A</w:t>
-      </w:r>
-      <w:r>
-        <w:rPr>
-          <w:rStyle w:val="hps"/>
-          <w:i/>
-        </w:rPr>
-        <w:t>gent</w:t>
-      </w:r>
-      <w:r>
-        <w:rPr>
-          <w:rStyle w:val="longtext"/>
-          <w:i/>
-        </w:rPr>
-        <w:t xml:space="preserve"> </w:t>
-      </w:r>
-      <w:r>
-        <w:rPr>
-          <w:rStyle w:val="hps"/>
-          <w:i/>
-        </w:rPr>
-        <w:t>jest to system</w:t>
-      </w:r>
-      <w:r>
-        <w:rPr>
-          <w:rStyle w:val="longtext"/>
-          <w:i/>
-        </w:rPr>
-        <w:t xml:space="preserve"> </w:t>
-      </w:r>
-      <w:r>
-        <w:rPr>
-          <w:rStyle w:val="hps"/>
-          <w:i/>
-        </w:rPr>
-        <w:t>komputerowy, który</w:t>
-      </w:r>
-      <w:r>
-        <w:rPr>
-          <w:rStyle w:val="longtext"/>
-          <w:i/>
-        </w:rPr>
-        <w:t xml:space="preserve"> </w:t>
-      </w:r>
-      <w:r>
-        <w:rPr>
-          <w:rStyle w:val="hps"/>
-          <w:i/>
-        </w:rPr>
-        <w:t>znajduje się w</w:t>
-      </w:r>
-      <w:r>
-        <w:rPr>
-          <w:rStyle w:val="longtext"/>
-          <w:i/>
-        </w:rPr>
-        <w:t xml:space="preserve"> </w:t>
-      </w:r>
-      <w:r>
-        <w:rPr>
-          <w:rStyle w:val="hps"/>
-          <w:i/>
-        </w:rPr>
-        <w:t>jakimś</w:t>
-      </w:r>
-      <w:r>
-        <w:rPr>
-          <w:rStyle w:val="longtext"/>
-          <w:i/>
-        </w:rPr>
-        <w:t xml:space="preserve"> </w:t>
-      </w:r>
-      <w:r>
-        <w:rPr>
-          <w:rStyle w:val="hps"/>
-          <w:i/>
-        </w:rPr>
-        <w:t>środowisku</w:t>
-      </w:r>
-      <w:r>
-        <w:rPr>
-          <w:rStyle w:val="longtext"/>
-          <w:i/>
-        </w:rPr>
-        <w:t xml:space="preserve"> i </w:t>
-      </w:r>
-      <w:r>
-        <w:rPr>
-          <w:rStyle w:val="longtext"/>
-          <w:i/>
-        </w:rPr>
-        <w:t xml:space="preserve"> </w:t>
-      </w:r>
-      <w:r>
-        <w:rPr>
-          <w:rStyle w:val="hps"/>
-          <w:i/>
-        </w:rPr>
-        <w:t>jest zdolny do</w:t>
-      </w:r>
-      <w:r>
-        <w:rPr>
-          <w:rStyle w:val="longtext"/>
-          <w:i/>
-        </w:rPr>
-        <w:t xml:space="preserve"> </w:t>
-      </w:r>
-      <w:r>
-        <w:rPr>
-          <w:rStyle w:val="hps"/>
-          <w:i/>
-        </w:rPr>
-        <w:t>samodzielnego</w:t>
-      </w:r>
-      <w:r>
-        <w:rPr>
-          <w:rStyle w:val="longtext"/>
-          <w:i/>
-        </w:rPr>
-        <w:t xml:space="preserve"> </w:t>
-      </w:r>
-      <w:r>
-        <w:rPr>
-          <w:rStyle w:val="hps"/>
-          <w:i/>
-        </w:rPr>
-        <w:t>działania w</w:t>
-      </w:r>
-      <w:r>
-        <w:rPr>
-          <w:rStyle w:val="longtext"/>
-          <w:i/>
-        </w:rPr>
-        <w:t xml:space="preserve"> </w:t>
-      </w:r>
-      <w:r>
-        <w:rPr>
-          <w:rStyle w:val="hps"/>
-          <w:i/>
-        </w:rPr>
-        <w:t>tym środowisku</w:t>
-      </w:r>
-      <w:r>
-        <w:rPr>
-          <w:rStyle w:val="longtext"/>
-          <w:i/>
-        </w:rPr>
-        <w:t xml:space="preserve"> </w:t>
-      </w:r>
-      <w:r>
-        <w:rPr>
-          <w:rStyle w:val="hps"/>
-          <w:i/>
-        </w:rPr>
-        <w:t>w celu spełnienia</w:t>
-      </w:r>
-      <w:r>
-        <w:rPr>
-          <w:rStyle w:val="longtext"/>
-          <w:i/>
-        </w:rPr>
-        <w:t xml:space="preserve"> </w:t>
-      </w:r>
-      <w:r>
-        <w:rPr>
-          <w:rStyle w:val="hps"/>
-          <w:i/>
-        </w:rPr>
-        <w:t>swoich celów.</w:t>
-      </w:r>
-      <w:r>
-        <w:rPr>
-          <w:rStyle w:val="hps"/>
-          <w:i/>
-        </w:rPr>
-        <w:t xml:space="preserve">” </w:t>
-      </w:r>
-      <w:r>
-        <w:rPr>
-          <w:rStyle w:val="hps"/>
-        </w:rPr>
-        <w:t>[A]</w:t>
-      </w:r>
-      <w:r>
-        <w:tab/>
-      </w:r>
-    </w:p>
-    <w:p>
-      <w:r>
-        <w:t xml:space="preserve">Natomiast według </w:t>
-      </w:r>
-      <w:proofErr w:type="spellStart"/>
-      <w:r>
-        <w:t>Yoav</w:t>
-      </w:r>
-      <w:proofErr w:type="spellEnd"/>
-      <w:r>
-        <w:t xml:space="preserve"> </w:t>
-      </w:r>
-      <w:proofErr w:type="spellStart"/>
-      <w:r>
-        <w:t>Shoham</w:t>
-      </w:r>
-      <w:proofErr w:type="spellEnd"/>
-      <w:r>
-        <w:t>:</w:t>
-      </w:r>
-    </w:p>
-    <w:p>
-      <w:r>
-        <w:tab/>
-        <w:t>„</w:t>
-      </w:r>
-      <w:r>
-        <w:rPr>
-          <w:rStyle w:val="longtext"/>
-          <w:i/>
-        </w:rPr>
-        <w:t xml:space="preserve">Agent jest </w:t>
-      </w:r>
-      <w:r>
-        <w:rPr>
-          <w:rStyle w:val="hps"/>
-          <w:i/>
-        </w:rPr>
-        <w:t>jednostką której</w:t>
-      </w:r>
-      <w:r>
-        <w:rPr>
-          <w:rStyle w:val="longtext"/>
-          <w:i/>
-        </w:rPr>
-        <w:t xml:space="preserve"> </w:t>
-      </w:r>
-      <w:r>
-        <w:rPr>
-          <w:rStyle w:val="hps"/>
-          <w:i/>
-        </w:rPr>
-        <w:t>stan jest</w:t>
-      </w:r>
-      <w:r>
-        <w:rPr>
-          <w:rStyle w:val="longtext"/>
-          <w:i/>
-        </w:rPr>
-        <w:t xml:space="preserve"> </w:t>
-      </w:r>
-      <w:r>
-        <w:rPr>
-          <w:rStyle w:val="hps"/>
-          <w:i/>
-        </w:rPr>
-        <w:t>postrzegany jako</w:t>
-      </w:r>
-      <w:r>
-        <w:rPr>
-          <w:rStyle w:val="longtext"/>
-          <w:i/>
-        </w:rPr>
-        <w:t xml:space="preserve"> </w:t>
-      </w:r>
-      <w:r>
-        <w:rPr>
-          <w:rStyle w:val="hps"/>
-          <w:i/>
-        </w:rPr>
-        <w:t>składający się z</w:t>
-      </w:r>
-      <w:r>
-        <w:rPr>
-          <w:rStyle w:val="longtext"/>
-          <w:i/>
-        </w:rPr>
-        <w:t xml:space="preserve"> </w:t>
-      </w:r>
-      <w:r>
-        <w:rPr>
-          <w:rStyle w:val="hps"/>
-          <w:i/>
-        </w:rPr>
-        <w:t>elementów</w:t>
-      </w:r>
-      <w:r>
-        <w:rPr>
-          <w:rStyle w:val="longtext"/>
-          <w:i/>
-        </w:rPr>
-        <w:t xml:space="preserve"> </w:t>
-      </w:r>
-      <w:r>
-        <w:rPr>
-          <w:rStyle w:val="hps"/>
-          <w:i/>
-        </w:rPr>
-        <w:t>takich jak</w:t>
-      </w:r>
-      <w:r>
-        <w:rPr>
-          <w:rStyle w:val="longtext"/>
-          <w:i/>
-        </w:rPr>
-        <w:t xml:space="preserve"> </w:t>
-      </w:r>
-      <w:r>
-        <w:rPr>
-          <w:rStyle w:val="hps"/>
-          <w:i/>
-        </w:rPr>
-        <w:t>przekonania</w:t>
-      </w:r>
-      <w:r>
-        <w:rPr>
-          <w:rStyle w:val="longtext"/>
-          <w:i/>
-        </w:rPr>
-        <w:t>, możliwości, wybory</w:t>
-      </w:r>
-      <w:r>
-        <w:rPr>
-          <w:rStyle w:val="longtext"/>
-          <w:i/>
-        </w:rPr>
-        <w:t xml:space="preserve"> </w:t>
-      </w:r>
-      <w:r>
-        <w:rPr>
-          <w:rStyle w:val="hps"/>
-          <w:i/>
-        </w:rPr>
-        <w:t>i zobowiązania</w:t>
-      </w:r>
-      <w:r>
-        <w:rPr>
-          <w:rStyle w:val="longtext"/>
-          <w:i/>
-        </w:rPr>
-        <w:t>.</w:t>
-      </w:r>
-      <w:r>
-        <w:rPr>
-          <w:rStyle w:val="longtext"/>
-          <w:i/>
-        </w:rPr>
-        <w:t xml:space="preserve">” </w:t>
-      </w:r>
-      <w:r>
-        <w:rPr>
-          <w:rStyle w:val="longtext"/>
-        </w:rPr>
-        <w:t>[B]</w:t>
-      </w:r>
-    </w:p>
-    <w:p>
-      <w:pPr>
-        <w:ind w:firstLine="708"/>
-      </w:pPr>
-      <w:r>
-        <w:t xml:space="preserve">Ustosunkowując się do powyższych definicji, słowa </w:t>
-      </w:r>
-      <w:proofErr w:type="spellStart"/>
-      <w:r>
-        <w:t>Wooldridge</w:t>
-      </w:r>
-      <w:proofErr w:type="spellEnd"/>
-      <w:r>
-        <w:t xml:space="preserve"> można potraktować jako </w:t>
-      </w:r>
-      <w:r>
-        <w:t>ogólną definicję budowy</w:t>
-      </w:r>
-      <w:r>
-        <w:t xml:space="preserve"> </w:t>
-      </w:r>
-      <w:r>
-        <w:t xml:space="preserve">i działania </w:t>
-      </w:r>
-      <w:r>
-        <w:t>agenta</w:t>
-      </w:r>
-      <w:r>
-        <w:t>,</w:t>
-      </w:r>
-      <w:r>
-        <w:t xml:space="preserve"> natomiast </w:t>
-      </w:r>
-      <w:proofErr w:type="spellStart"/>
-      <w:r>
-        <w:t>Shoham</w:t>
-      </w:r>
-      <w:proofErr w:type="spellEnd"/>
-      <w:r>
-        <w:t xml:space="preserve"> </w:t>
-      </w:r>
-      <w:r>
-        <w:t>przedstawił</w:t>
-      </w:r>
-      <w:r>
-        <w:t xml:space="preserve"> </w:t>
-      </w:r>
-      <w:r>
-        <w:t>wewnętrzny stan agenta, który ma wpływ na jego zachowanie.</w:t>
-      </w:r>
-    </w:p>
-    <w:p/>
+    </w:p>
     <w:p/>
     <w:p>
       <w:r>
@@ -4503,6 +4816,7 @@
         <w:rPr>
           <w:lang w:val="en-US"/>
         </w:rPr>
+        <w:lastRenderedPageBreak/>
         <w:t>[10]-</w:t>
       </w:r>
       <w:hyperlink r:id="rId10" w:history="1">
@@ -4675,6 +4989,198 @@
     </w:p>
     <w:p>
       <w:pPr>
+        <w:spacing w:line="360" w:lineRule="auto"/>
+        <w:rPr>
+          <w:rFonts w:cs="Times New Roman"/>
+          <w:iCs/>
+          <w:color w:val="FF0000"/>
+          <w:lang w:val="en-US"/>
+        </w:rPr>
+      </w:pPr>
+      <w:r>
+        <w:rPr>
+          <w:lang w:val="en-US"/>
+        </w:rPr>
+        <w:t xml:space="preserve">[15] An Overview of </w:t>
+      </w:r>
+      <w:r>
+        <w:rPr>
+          <w:lang w:val="en-US"/>
+        </w:rPr>
+        <w:t>Agent-Oriented Programming</w:t>
+      </w:r>
+      <w:r>
+        <w:rPr>
+          <w:lang w:val="en-US"/>
+        </w:rPr>
+        <w:t xml:space="preserve">- </w:t>
+      </w:r>
+      <w:proofErr w:type="spellStart"/>
+      <w:r>
+        <w:rPr>
+          <w:rFonts w:cs="Times New Roman"/>
+          <w:iCs/>
+          <w:lang w:val="en-US"/>
+        </w:rPr>
+        <w:t>Yoav</w:t>
+      </w:r>
+      <w:proofErr w:type="spellEnd"/>
+      <w:r>
+        <w:rPr>
+          <w:rFonts w:cs="Times New Roman"/>
+          <w:iCs/>
+          <w:lang w:val="en-US"/>
+        </w:rPr>
+        <w:t xml:space="preserve"> </w:t>
+      </w:r>
+      <w:proofErr w:type="spellStart"/>
+      <w:r>
+        <w:rPr>
+          <w:rFonts w:cs="Times New Roman"/>
+          <w:iCs/>
+          <w:lang w:val="en-US"/>
+        </w:rPr>
+        <w:t>Shoham</w:t>
+      </w:r>
+      <w:proofErr w:type="spellEnd"/>
+      <w:r>
+        <w:rPr>
+          <w:rFonts w:cs="Times New Roman"/>
+          <w:iCs/>
+          <w:lang w:val="en-US"/>
+        </w:rPr>
+        <w:t xml:space="preserve"> </w:t>
+      </w:r>
+      <w:r>
+        <w:rPr>
+          <w:rFonts w:cs="Times New Roman"/>
+          <w:iCs/>
+          <w:color w:val="FF0000"/>
+          <w:lang w:val="en-US"/>
+        </w:rPr>
+        <w:t>(</w:t>
+      </w:r>
+      <w:proofErr w:type="spellStart"/>
+      <w:r>
+        <w:rPr>
+          <w:rFonts w:cs="Times New Roman"/>
+          <w:iCs/>
+          <w:color w:val="FF0000"/>
+          <w:lang w:val="en-US"/>
+        </w:rPr>
+        <w:t>brak</w:t>
+      </w:r>
+      <w:proofErr w:type="spellEnd"/>
+      <w:r>
+        <w:rPr>
+          <w:rFonts w:cs="Times New Roman"/>
+          <w:iCs/>
+          <w:color w:val="FF0000"/>
+          <w:lang w:val="en-US"/>
+        </w:rPr>
+        <w:t xml:space="preserve"> </w:t>
+      </w:r>
+      <w:proofErr w:type="spellStart"/>
+      <w:r>
+        <w:rPr>
+          <w:rFonts w:cs="Times New Roman"/>
+          <w:iCs/>
+          <w:color w:val="FF0000"/>
+          <w:lang w:val="en-US"/>
+        </w:rPr>
+        <w:t>tutułu</w:t>
+      </w:r>
+      <w:proofErr w:type="spellEnd"/>
+      <w:r>
+        <w:rPr>
+          <w:rFonts w:cs="Times New Roman"/>
+          <w:iCs/>
+          <w:color w:val="FF0000"/>
+          <w:lang w:val="en-US"/>
+        </w:rPr>
+        <w:t xml:space="preserve"> </w:t>
+      </w:r>
+      <w:proofErr w:type="spellStart"/>
+      <w:r>
+        <w:rPr>
+          <w:rFonts w:cs="Times New Roman"/>
+          <w:iCs/>
+          <w:color w:val="FF0000"/>
+          <w:lang w:val="en-US"/>
+        </w:rPr>
+        <w:t>dla</w:t>
+      </w:r>
+      <w:proofErr w:type="spellEnd"/>
+      <w:r>
+        <w:rPr>
+          <w:rFonts w:cs="Times New Roman"/>
+          <w:iCs/>
+          <w:color w:val="FF0000"/>
+          <w:lang w:val="en-US"/>
+        </w:rPr>
+        <w:t xml:space="preserve"> </w:t>
+      </w:r>
+      <w:proofErr w:type="spellStart"/>
+      <w:r>
+        <w:rPr>
+          <w:rFonts w:cs="Times New Roman"/>
+          <w:iCs/>
+          <w:color w:val="FF0000"/>
+          <w:lang w:val="en-US"/>
+        </w:rPr>
+        <w:t>książki</w:t>
+      </w:r>
+      <w:proofErr w:type="spellEnd"/>
+      <w:r>
+        <w:rPr>
+          <w:rFonts w:cs="Times New Roman"/>
+          <w:iCs/>
+          <w:color w:val="FF0000"/>
+          <w:lang w:val="en-US"/>
+        </w:rPr>
+        <w:t>)</w:t>
+      </w:r>
+    </w:p>
+    <w:p>
+      <w:pPr>
+        <w:spacing w:line="360" w:lineRule="auto"/>
+        <w:rPr>
+          <w:color w:val="000000" w:themeColor="text1"/>
+          <w:lang w:val="en-US"/>
+        </w:rPr>
+      </w:pPr>
+      <w:r>
+        <w:rPr>
+          <w:rFonts w:cs="Times New Roman"/>
+          <w:iCs/>
+          <w:color w:val="000000" w:themeColor="text1"/>
+          <w:lang w:val="en-US"/>
+        </w:rPr>
+        <w:t xml:space="preserve">[16] – </w:t>
+      </w:r>
+      <w:proofErr w:type="spellStart"/>
+      <w:r>
+        <w:rPr>
+          <w:rFonts w:cs="Times New Roman"/>
+          <w:iCs/>
+          <w:color w:val="000000" w:themeColor="text1"/>
+          <w:lang w:val="en-US"/>
+        </w:rPr>
+        <w:t>Inteligent</w:t>
+      </w:r>
+      <w:proofErr w:type="spellEnd"/>
+      <w:r>
+        <w:rPr>
+          <w:rFonts w:cs="Times New Roman"/>
+          <w:iCs/>
+          <w:color w:val="000000" w:themeColor="text1"/>
+          <w:lang w:val="en-US"/>
+        </w:rPr>
+        <w:t xml:space="preserve"> Agents:  Theory and Practice – Michael Wooldridge, Nicolas R. Jennings</w:t>
+      </w:r>
+    </w:p>
+    <w:p>
+      <w:pPr>
         <w:autoSpaceDE w:val="0"/>
         <w:autoSpaceDN w:val="0"/>
         <w:adjustRightInd w:val="0"/>
@@ -4691,14 +5197,7 @@
           <w:rFonts w:cs="Times New Roman"/>
           <w:lang w:val="en-US"/>
         </w:rPr>
-        <w:t xml:space="preserve">[A] - </w:t>
-      </w:r>
-      <w:r>
-        <w:rPr>
-          <w:rFonts w:cs="Times New Roman"/>
-          <w:lang w:val="en-US"/>
-        </w:rPr>
-        <w:t xml:space="preserve">An </w:t>
+        <w:t xml:space="preserve">[A] - An </w:t>
       </w:r>
       <w:r>
         <w:rPr>
@@ -4825,102 +5324,16 @@
 <file path=word/numbering.xml><?xml version="1.0" encoding="utf-8"?>
 <w:numbering xmlns:wpc="http://schemas.microsoft.com/office/word/2010/wordprocessingCanvas" xmlns:mc="http://schemas.openxmlformats.org/markup-compatibility/2006" xmlns:o="urn:schemas-microsoft-com:office:office" xmlns:r="http://schemas.openxmlformats.org/officeDocument/2006/relationships" xmlns:m="http://schemas.openxmlformats.org/officeDocument/2006/math" xmlns:v="urn:schemas-microsoft-com:vml" xmlns:wp14="http://schemas.microsoft.com/office/word/2010/wordprocessingDrawing" xmlns:wp="http://schemas.openxmlformats.org/drawingml/2006/wordprocessingDrawing" xmlns:w10="urn:schemas-microsoft-com:office:word" xmlns:w="http://schemas.openxmlformats.org/wordprocessingml/2006/main" xmlns:w14="http://schemas.microsoft.com/office/word/2010/wordml" xmlns:wpg="http://schemas.microsoft.com/office/word/2010/wordprocessingGroup" xmlns:wpi="http://schemas.microsoft.com/office/word/2010/wordprocessingInk" xmlns:wne="http://schemas.microsoft.com/office/word/2006/wordml" xmlns:wps="http://schemas.microsoft.com/office/word/2010/wordprocessingShape" mc:Ignorable="w14 wp14">
   <w:abstractNum w:abstractNumId="0">
-    <w:nsid w:val="58BD23F7"/>
+    <w:nsid w:val="2AE67820"/>
     <w:multiLevelType w:val="hybridMultilevel"/>
-    <w:tmpl w:val="0AE20550"/>
-    <w:lvl w:ilvl="0" w:tplc="0415000F">
-      <w:start w:val="1"/>
-      <w:numFmt w:val="decimal"/>
-      <w:lvlText w:val="%1."/>
-      <w:lvlJc w:val="left"/>
-      <w:pPr>
-        <w:ind w:left="720" w:hanging="360"/>
-      </w:pPr>
-    </w:lvl>
-    <w:lvl w:ilvl="1" w:tplc="04150019" w:tentative="1">
-      <w:start w:val="1"/>
-      <w:numFmt w:val="lowerLetter"/>
-      <w:lvlText w:val="%2."/>
-      <w:lvlJc w:val="left"/>
-      <w:pPr>
-        <w:ind w:left="1440" w:hanging="360"/>
-      </w:pPr>
-    </w:lvl>
-    <w:lvl w:ilvl="2" w:tplc="0415001B" w:tentative="1">
-      <w:start w:val="1"/>
-      <w:numFmt w:val="lowerRoman"/>
-      <w:lvlText w:val="%3."/>
-      <w:lvlJc w:val="right"/>
-      <w:pPr>
-        <w:ind w:left="2160" w:hanging="180"/>
-      </w:pPr>
-    </w:lvl>
-    <w:lvl w:ilvl="3" w:tplc="0415000F" w:tentative="1">
-      <w:start w:val="1"/>
-      <w:numFmt w:val="decimal"/>
-      <w:lvlText w:val="%4."/>
-      <w:lvlJc w:val="left"/>
-      <w:pPr>
-        <w:ind w:left="2880" w:hanging="360"/>
-      </w:pPr>
-    </w:lvl>
-    <w:lvl w:ilvl="4" w:tplc="04150019" w:tentative="1">
-      <w:start w:val="1"/>
-      <w:numFmt w:val="lowerLetter"/>
-      <w:lvlText w:val="%5."/>
-      <w:lvlJc w:val="left"/>
-      <w:pPr>
-        <w:ind w:left="3600" w:hanging="360"/>
-      </w:pPr>
-    </w:lvl>
-    <w:lvl w:ilvl="5" w:tplc="0415001B" w:tentative="1">
-      <w:start w:val="1"/>
-      <w:numFmt w:val="lowerRoman"/>
-      <w:lvlText w:val="%6."/>
-      <w:lvlJc w:val="right"/>
-      <w:pPr>
-        <w:ind w:left="4320" w:hanging="180"/>
-      </w:pPr>
-    </w:lvl>
-    <w:lvl w:ilvl="6" w:tplc="0415000F" w:tentative="1">
-      <w:start w:val="1"/>
-      <w:numFmt w:val="decimal"/>
-      <w:lvlText w:val="%7."/>
-      <w:lvlJc w:val="left"/>
-      <w:pPr>
-        <w:ind w:left="5040" w:hanging="360"/>
-      </w:pPr>
-    </w:lvl>
-    <w:lvl w:ilvl="7" w:tplc="04150019" w:tentative="1">
-      <w:start w:val="1"/>
-      <w:numFmt w:val="lowerLetter"/>
-      <w:lvlText w:val="%8."/>
-      <w:lvlJc w:val="left"/>
-      <w:pPr>
-        <w:ind w:left="5760" w:hanging="360"/>
-      </w:pPr>
-    </w:lvl>
-    <w:lvl w:ilvl="8" w:tplc="0415001B" w:tentative="1">
-      <w:start w:val="1"/>
-      <w:numFmt w:val="lowerRoman"/>
-      <w:lvlText w:val="%9."/>
-      <w:lvlJc w:val="right"/>
-      <w:pPr>
-        <w:ind w:left="6480" w:hanging="180"/>
-      </w:pPr>
-    </w:lvl>
-  </w:abstractNum>
-  <w:abstractNum w:abstractNumId="1">
-    <w:nsid w:val="6889141C"/>
-    <w:multiLevelType w:val="hybridMultilevel"/>
-    <w:tmpl w:val="31E45D7C"/>
+    <w:tmpl w:val="855C999E"/>
     <w:lvl w:ilvl="0" w:tplc="04150001">
       <w:start w:val="1"/>
       <w:numFmt w:val="bullet"/>
       <w:lvlText w:val=""/>
       <w:lvlJc w:val="left"/>
       <w:pPr>
-        <w:ind w:left="758" w:hanging="360"/>
+        <w:ind w:left="720" w:hanging="360"/>
       </w:pPr>
       <w:rPr>
         <w:rFonts w:ascii="Symbol" w:hAnsi="Symbol" w:hint="default"/>
@@ -4932,7 +5345,7 @@
       <w:lvlText w:val="o"/>
       <w:lvlJc w:val="left"/>
       <w:pPr>
-        <w:ind w:left="1478" w:hanging="360"/>
+        <w:ind w:left="1440" w:hanging="360"/>
       </w:pPr>
       <w:rPr>
         <w:rFonts w:ascii="Courier New" w:hAnsi="Courier New" w:cs="Courier New" w:hint="default"/>
@@ -4944,7 +5357,7 @@
       <w:lvlText w:val=""/>
       <w:lvlJc w:val="left"/>
       <w:pPr>
-        <w:ind w:left="2198" w:hanging="360"/>
+        <w:ind w:left="2160" w:hanging="360"/>
       </w:pPr>
       <w:rPr>
         <w:rFonts w:ascii="Wingdings" w:hAnsi="Wingdings" w:hint="default"/>
@@ -4956,7 +5369,7 @@
       <w:lvlText w:val=""/>
       <w:lvlJc w:val="left"/>
       <w:pPr>
-        <w:ind w:left="2918" w:hanging="360"/>
+        <w:ind w:left="2880" w:hanging="360"/>
       </w:pPr>
       <w:rPr>
         <w:rFonts w:ascii="Symbol" w:hAnsi="Symbol" w:hint="default"/>
@@ -4968,7 +5381,7 @@
       <w:lvlText w:val="o"/>
       <w:lvlJc w:val="left"/>
       <w:pPr>
-        <w:ind w:left="3638" w:hanging="360"/>
+        <w:ind w:left="3600" w:hanging="360"/>
       </w:pPr>
       <w:rPr>
         <w:rFonts w:ascii="Courier New" w:hAnsi="Courier New" w:cs="Courier New" w:hint="default"/>
@@ -4980,7 +5393,7 @@
       <w:lvlText w:val=""/>
       <w:lvlJc w:val="left"/>
       <w:pPr>
-        <w:ind w:left="4358" w:hanging="360"/>
+        <w:ind w:left="4320" w:hanging="360"/>
       </w:pPr>
       <w:rPr>
         <w:rFonts w:ascii="Wingdings" w:hAnsi="Wingdings" w:hint="default"/>
@@ -4992,7 +5405,7 @@
       <w:lvlText w:val=""/>
       <w:lvlJc w:val="left"/>
       <w:pPr>
-        <w:ind w:left="5078" w:hanging="360"/>
+        <w:ind w:left="5040" w:hanging="360"/>
       </w:pPr>
       <w:rPr>
         <w:rFonts w:ascii="Symbol" w:hAnsi="Symbol" w:hint="default"/>
@@ -5004,7 +5417,7 @@
       <w:lvlText w:val="o"/>
       <w:lvlJc w:val="left"/>
       <w:pPr>
-        <w:ind w:left="5798" w:hanging="360"/>
+        <w:ind w:left="5760" w:hanging="360"/>
       </w:pPr>
       <w:rPr>
         <w:rFonts w:ascii="Courier New" w:hAnsi="Courier New" w:cs="Courier New" w:hint="default"/>
@@ -5016,6 +5429,431 @@
       <w:lvlText w:val=""/>
       <w:lvlJc w:val="left"/>
       <w:pPr>
+        <w:ind w:left="6480" w:hanging="360"/>
+      </w:pPr>
+      <w:rPr>
+        <w:rFonts w:ascii="Wingdings" w:hAnsi="Wingdings" w:hint="default"/>
+      </w:rPr>
+    </w:lvl>
+  </w:abstractNum>
+  <w:abstractNum w:abstractNumId="1">
+    <w:nsid w:val="35966805"/>
+    <w:multiLevelType w:val="hybridMultilevel"/>
+    <w:tmpl w:val="A98AAA3E"/>
+    <w:lvl w:ilvl="0" w:tplc="04150001">
+      <w:start w:val="1"/>
+      <w:numFmt w:val="bullet"/>
+      <w:lvlText w:val=""/>
+      <w:lvlJc w:val="left"/>
+      <w:pPr>
+        <w:ind w:left="720" w:hanging="360"/>
+      </w:pPr>
+      <w:rPr>
+        <w:rFonts w:ascii="Symbol" w:hAnsi="Symbol" w:hint="default"/>
+      </w:rPr>
+    </w:lvl>
+    <w:lvl w:ilvl="1" w:tplc="04150003" w:tentative="1">
+      <w:start w:val="1"/>
+      <w:numFmt w:val="bullet"/>
+      <w:lvlText w:val="o"/>
+      <w:lvlJc w:val="left"/>
+      <w:pPr>
+        <w:ind w:left="1440" w:hanging="360"/>
+      </w:pPr>
+      <w:rPr>
+        <w:rFonts w:ascii="Courier New" w:hAnsi="Courier New" w:cs="Courier New" w:hint="default"/>
+      </w:rPr>
+    </w:lvl>
+    <w:lvl w:ilvl="2" w:tplc="04150005" w:tentative="1">
+      <w:start w:val="1"/>
+      <w:numFmt w:val="bullet"/>
+      <w:lvlText w:val=""/>
+      <w:lvlJc w:val="left"/>
+      <w:pPr>
+        <w:ind w:left="2160" w:hanging="360"/>
+      </w:pPr>
+      <w:rPr>
+        <w:rFonts w:ascii="Wingdings" w:hAnsi="Wingdings" w:hint="default"/>
+      </w:rPr>
+    </w:lvl>
+    <w:lvl w:ilvl="3" w:tplc="04150001" w:tentative="1">
+      <w:start w:val="1"/>
+      <w:numFmt w:val="bullet"/>
+      <w:lvlText w:val=""/>
+      <w:lvlJc w:val="left"/>
+      <w:pPr>
+        <w:ind w:left="2880" w:hanging="360"/>
+      </w:pPr>
+      <w:rPr>
+        <w:rFonts w:ascii="Symbol" w:hAnsi="Symbol" w:hint="default"/>
+      </w:rPr>
+    </w:lvl>
+    <w:lvl w:ilvl="4" w:tplc="04150003" w:tentative="1">
+      <w:start w:val="1"/>
+      <w:numFmt w:val="bullet"/>
+      <w:lvlText w:val="o"/>
+      <w:lvlJc w:val="left"/>
+      <w:pPr>
+        <w:ind w:left="3600" w:hanging="360"/>
+      </w:pPr>
+      <w:rPr>
+        <w:rFonts w:ascii="Courier New" w:hAnsi="Courier New" w:cs="Courier New" w:hint="default"/>
+      </w:rPr>
+    </w:lvl>
+    <w:lvl w:ilvl="5" w:tplc="04150005" w:tentative="1">
+      <w:start w:val="1"/>
+      <w:numFmt w:val="bullet"/>
+      <w:lvlText w:val=""/>
+      <w:lvlJc w:val="left"/>
+      <w:pPr>
+        <w:ind w:left="4320" w:hanging="360"/>
+      </w:pPr>
+      <w:rPr>
+        <w:rFonts w:ascii="Wingdings" w:hAnsi="Wingdings" w:hint="default"/>
+      </w:rPr>
+    </w:lvl>
+    <w:lvl w:ilvl="6" w:tplc="04150001" w:tentative="1">
+      <w:start w:val="1"/>
+      <w:numFmt w:val="bullet"/>
+      <w:lvlText w:val=""/>
+      <w:lvlJc w:val="left"/>
+      <w:pPr>
+        <w:ind w:left="5040" w:hanging="360"/>
+      </w:pPr>
+      <w:rPr>
+        <w:rFonts w:ascii="Symbol" w:hAnsi="Symbol" w:hint="default"/>
+      </w:rPr>
+    </w:lvl>
+    <w:lvl w:ilvl="7" w:tplc="04150003" w:tentative="1">
+      <w:start w:val="1"/>
+      <w:numFmt w:val="bullet"/>
+      <w:lvlText w:val="o"/>
+      <w:lvlJc w:val="left"/>
+      <w:pPr>
+        <w:ind w:left="5760" w:hanging="360"/>
+      </w:pPr>
+      <w:rPr>
+        <w:rFonts w:ascii="Courier New" w:hAnsi="Courier New" w:cs="Courier New" w:hint="default"/>
+      </w:rPr>
+    </w:lvl>
+    <w:lvl w:ilvl="8" w:tplc="04150005" w:tentative="1">
+      <w:start w:val="1"/>
+      <w:numFmt w:val="bullet"/>
+      <w:lvlText w:val=""/>
+      <w:lvlJc w:val="left"/>
+      <w:pPr>
+        <w:ind w:left="6480" w:hanging="360"/>
+      </w:pPr>
+      <w:rPr>
+        <w:rFonts w:ascii="Wingdings" w:hAnsi="Wingdings" w:hint="default"/>
+      </w:rPr>
+    </w:lvl>
+  </w:abstractNum>
+  <w:abstractNum w:abstractNumId="2">
+    <w:nsid w:val="58BD23F7"/>
+    <w:multiLevelType w:val="hybridMultilevel"/>
+    <w:tmpl w:val="0AE20550"/>
+    <w:lvl w:ilvl="0" w:tplc="0415000F">
+      <w:start w:val="1"/>
+      <w:numFmt w:val="decimal"/>
+      <w:lvlText w:val="%1."/>
+      <w:lvlJc w:val="left"/>
+      <w:pPr>
+        <w:ind w:left="720" w:hanging="360"/>
+      </w:pPr>
+    </w:lvl>
+    <w:lvl w:ilvl="1" w:tplc="04150019" w:tentative="1">
+      <w:start w:val="1"/>
+      <w:numFmt w:val="lowerLetter"/>
+      <w:lvlText w:val="%2."/>
+      <w:lvlJc w:val="left"/>
+      <w:pPr>
+        <w:ind w:left="1440" w:hanging="360"/>
+      </w:pPr>
+    </w:lvl>
+    <w:lvl w:ilvl="2" w:tplc="0415001B" w:tentative="1">
+      <w:start w:val="1"/>
+      <w:numFmt w:val="lowerRoman"/>
+      <w:lvlText w:val="%3."/>
+      <w:lvlJc w:val="right"/>
+      <w:pPr>
+        <w:ind w:left="2160" w:hanging="180"/>
+      </w:pPr>
+    </w:lvl>
+    <w:lvl w:ilvl="3" w:tplc="0415000F" w:tentative="1">
+      <w:start w:val="1"/>
+      <w:numFmt w:val="decimal"/>
+      <w:lvlText w:val="%4."/>
+      <w:lvlJc w:val="left"/>
+      <w:pPr>
+        <w:ind w:left="2880" w:hanging="360"/>
+      </w:pPr>
+    </w:lvl>
+    <w:lvl w:ilvl="4" w:tplc="04150019" w:tentative="1">
+      <w:start w:val="1"/>
+      <w:numFmt w:val="lowerLetter"/>
+      <w:lvlText w:val="%5."/>
+      <w:lvlJc w:val="left"/>
+      <w:pPr>
+        <w:ind w:left="3600" w:hanging="360"/>
+      </w:pPr>
+    </w:lvl>
+    <w:lvl w:ilvl="5" w:tplc="0415001B" w:tentative="1">
+      <w:start w:val="1"/>
+      <w:numFmt w:val="lowerRoman"/>
+      <w:lvlText w:val="%6."/>
+      <w:lvlJc w:val="right"/>
+      <w:pPr>
+        <w:ind w:left="4320" w:hanging="180"/>
+      </w:pPr>
+    </w:lvl>
+    <w:lvl w:ilvl="6" w:tplc="0415000F" w:tentative="1">
+      <w:start w:val="1"/>
+      <w:numFmt w:val="decimal"/>
+      <w:lvlText w:val="%7."/>
+      <w:lvlJc w:val="left"/>
+      <w:pPr>
+        <w:ind w:left="5040" w:hanging="360"/>
+      </w:pPr>
+    </w:lvl>
+    <w:lvl w:ilvl="7" w:tplc="04150019" w:tentative="1">
+      <w:start w:val="1"/>
+      <w:numFmt w:val="lowerLetter"/>
+      <w:lvlText w:val="%8."/>
+      <w:lvlJc w:val="left"/>
+      <w:pPr>
+        <w:ind w:left="5760" w:hanging="360"/>
+      </w:pPr>
+    </w:lvl>
+    <w:lvl w:ilvl="8" w:tplc="0415001B" w:tentative="1">
+      <w:start w:val="1"/>
+      <w:numFmt w:val="lowerRoman"/>
+      <w:lvlText w:val="%9."/>
+      <w:lvlJc w:val="right"/>
+      <w:pPr>
+        <w:ind w:left="6480" w:hanging="180"/>
+      </w:pPr>
+    </w:lvl>
+  </w:abstractNum>
+  <w:abstractNum w:abstractNumId="3">
+    <w:nsid w:val="65931339"/>
+    <w:multiLevelType w:val="hybridMultilevel"/>
+    <w:tmpl w:val="44B8A4A2"/>
+    <w:lvl w:ilvl="0" w:tplc="04150001">
+      <w:start w:val="1"/>
+      <w:numFmt w:val="bullet"/>
+      <w:lvlText w:val=""/>
+      <w:lvlJc w:val="left"/>
+      <w:pPr>
+        <w:ind w:left="720" w:hanging="360"/>
+      </w:pPr>
+      <w:rPr>
+        <w:rFonts w:ascii="Symbol" w:hAnsi="Symbol" w:hint="default"/>
+      </w:rPr>
+    </w:lvl>
+    <w:lvl w:ilvl="1" w:tplc="04150003" w:tentative="1">
+      <w:start w:val="1"/>
+      <w:numFmt w:val="bullet"/>
+      <w:lvlText w:val="o"/>
+      <w:lvlJc w:val="left"/>
+      <w:pPr>
+        <w:ind w:left="1440" w:hanging="360"/>
+      </w:pPr>
+      <w:rPr>
+        <w:rFonts w:ascii="Courier New" w:hAnsi="Courier New" w:cs="Courier New" w:hint="default"/>
+      </w:rPr>
+    </w:lvl>
+    <w:lvl w:ilvl="2" w:tplc="04150005" w:tentative="1">
+      <w:start w:val="1"/>
+      <w:numFmt w:val="bullet"/>
+      <w:lvlText w:val=""/>
+      <w:lvlJc w:val="left"/>
+      <w:pPr>
+        <w:ind w:left="2160" w:hanging="360"/>
+      </w:pPr>
+      <w:rPr>
+        <w:rFonts w:ascii="Wingdings" w:hAnsi="Wingdings" w:hint="default"/>
+      </w:rPr>
+    </w:lvl>
+    <w:lvl w:ilvl="3" w:tplc="04150001" w:tentative="1">
+      <w:start w:val="1"/>
+      <w:numFmt w:val="bullet"/>
+      <w:lvlText w:val=""/>
+      <w:lvlJc w:val="left"/>
+      <w:pPr>
+        <w:ind w:left="2880" w:hanging="360"/>
+      </w:pPr>
+      <w:rPr>
+        <w:rFonts w:ascii="Symbol" w:hAnsi="Symbol" w:hint="default"/>
+      </w:rPr>
+    </w:lvl>
+    <w:lvl w:ilvl="4" w:tplc="04150003" w:tentative="1">
+      <w:start w:val="1"/>
+      <w:numFmt w:val="bullet"/>
+      <w:lvlText w:val="o"/>
+      <w:lvlJc w:val="left"/>
+      <w:pPr>
+        <w:ind w:left="3600" w:hanging="360"/>
+      </w:pPr>
+      <w:rPr>
+        <w:rFonts w:ascii="Courier New" w:hAnsi="Courier New" w:cs="Courier New" w:hint="default"/>
+      </w:rPr>
+    </w:lvl>
+    <w:lvl w:ilvl="5" w:tplc="04150005" w:tentative="1">
+      <w:start w:val="1"/>
+      <w:numFmt w:val="bullet"/>
+      <w:lvlText w:val=""/>
+      <w:lvlJc w:val="left"/>
+      <w:pPr>
+        <w:ind w:left="4320" w:hanging="360"/>
+      </w:pPr>
+      <w:rPr>
+        <w:rFonts w:ascii="Wingdings" w:hAnsi="Wingdings" w:hint="default"/>
+      </w:rPr>
+    </w:lvl>
+    <w:lvl w:ilvl="6" w:tplc="04150001" w:tentative="1">
+      <w:start w:val="1"/>
+      <w:numFmt w:val="bullet"/>
+      <w:lvlText w:val=""/>
+      <w:lvlJc w:val="left"/>
+      <w:pPr>
+        <w:ind w:left="5040" w:hanging="360"/>
+      </w:pPr>
+      <w:rPr>
+        <w:rFonts w:ascii="Symbol" w:hAnsi="Symbol" w:hint="default"/>
+      </w:rPr>
+    </w:lvl>
+    <w:lvl w:ilvl="7" w:tplc="04150003" w:tentative="1">
+      <w:start w:val="1"/>
+      <w:numFmt w:val="bullet"/>
+      <w:lvlText w:val="o"/>
+      <w:lvlJc w:val="left"/>
+      <w:pPr>
+        <w:ind w:left="5760" w:hanging="360"/>
+      </w:pPr>
+      <w:rPr>
+        <w:rFonts w:ascii="Courier New" w:hAnsi="Courier New" w:cs="Courier New" w:hint="default"/>
+      </w:rPr>
+    </w:lvl>
+    <w:lvl w:ilvl="8" w:tplc="04150005" w:tentative="1">
+      <w:start w:val="1"/>
+      <w:numFmt w:val="bullet"/>
+      <w:lvlText w:val=""/>
+      <w:lvlJc w:val="left"/>
+      <w:pPr>
+        <w:ind w:left="6480" w:hanging="360"/>
+      </w:pPr>
+      <w:rPr>
+        <w:rFonts w:ascii="Wingdings" w:hAnsi="Wingdings" w:hint="default"/>
+      </w:rPr>
+    </w:lvl>
+  </w:abstractNum>
+  <w:abstractNum w:abstractNumId="4">
+    <w:nsid w:val="6889141C"/>
+    <w:multiLevelType w:val="hybridMultilevel"/>
+    <w:tmpl w:val="31E45D7C"/>
+    <w:lvl w:ilvl="0" w:tplc="04150001">
+      <w:start w:val="1"/>
+      <w:numFmt w:val="bullet"/>
+      <w:lvlText w:val=""/>
+      <w:lvlJc w:val="left"/>
+      <w:pPr>
+        <w:ind w:left="758" w:hanging="360"/>
+      </w:pPr>
+      <w:rPr>
+        <w:rFonts w:ascii="Symbol" w:hAnsi="Symbol" w:hint="default"/>
+      </w:rPr>
+    </w:lvl>
+    <w:lvl w:ilvl="1" w:tplc="04150003" w:tentative="1">
+      <w:start w:val="1"/>
+      <w:numFmt w:val="bullet"/>
+      <w:lvlText w:val="o"/>
+      <w:lvlJc w:val="left"/>
+      <w:pPr>
+        <w:ind w:left="1478" w:hanging="360"/>
+      </w:pPr>
+      <w:rPr>
+        <w:rFonts w:ascii="Courier New" w:hAnsi="Courier New" w:cs="Courier New" w:hint="default"/>
+      </w:rPr>
+    </w:lvl>
+    <w:lvl w:ilvl="2" w:tplc="04150005" w:tentative="1">
+      <w:start w:val="1"/>
+      <w:numFmt w:val="bullet"/>
+      <w:lvlText w:val=""/>
+      <w:lvlJc w:val="left"/>
+      <w:pPr>
+        <w:ind w:left="2198" w:hanging="360"/>
+      </w:pPr>
+      <w:rPr>
+        <w:rFonts w:ascii="Wingdings" w:hAnsi="Wingdings" w:hint="default"/>
+      </w:rPr>
+    </w:lvl>
+    <w:lvl w:ilvl="3" w:tplc="04150001" w:tentative="1">
+      <w:start w:val="1"/>
+      <w:numFmt w:val="bullet"/>
+      <w:lvlText w:val=""/>
+      <w:lvlJc w:val="left"/>
+      <w:pPr>
+        <w:ind w:left="2918" w:hanging="360"/>
+      </w:pPr>
+      <w:rPr>
+        <w:rFonts w:ascii="Symbol" w:hAnsi="Symbol" w:hint="default"/>
+      </w:rPr>
+    </w:lvl>
+    <w:lvl w:ilvl="4" w:tplc="04150003" w:tentative="1">
+      <w:start w:val="1"/>
+      <w:numFmt w:val="bullet"/>
+      <w:lvlText w:val="o"/>
+      <w:lvlJc w:val="left"/>
+      <w:pPr>
+        <w:ind w:left="3638" w:hanging="360"/>
+      </w:pPr>
+      <w:rPr>
+        <w:rFonts w:ascii="Courier New" w:hAnsi="Courier New" w:cs="Courier New" w:hint="default"/>
+      </w:rPr>
+    </w:lvl>
+    <w:lvl w:ilvl="5" w:tplc="04150005" w:tentative="1">
+      <w:start w:val="1"/>
+      <w:numFmt w:val="bullet"/>
+      <w:lvlText w:val=""/>
+      <w:lvlJc w:val="left"/>
+      <w:pPr>
+        <w:ind w:left="4358" w:hanging="360"/>
+      </w:pPr>
+      <w:rPr>
+        <w:rFonts w:ascii="Wingdings" w:hAnsi="Wingdings" w:hint="default"/>
+      </w:rPr>
+    </w:lvl>
+    <w:lvl w:ilvl="6" w:tplc="04150001" w:tentative="1">
+      <w:start w:val="1"/>
+      <w:numFmt w:val="bullet"/>
+      <w:lvlText w:val=""/>
+      <w:lvlJc w:val="left"/>
+      <w:pPr>
+        <w:ind w:left="5078" w:hanging="360"/>
+      </w:pPr>
+      <w:rPr>
+        <w:rFonts w:ascii="Symbol" w:hAnsi="Symbol" w:hint="default"/>
+      </w:rPr>
+    </w:lvl>
+    <w:lvl w:ilvl="7" w:tplc="04150003" w:tentative="1">
+      <w:start w:val="1"/>
+      <w:numFmt w:val="bullet"/>
+      <w:lvlText w:val="o"/>
+      <w:lvlJc w:val="left"/>
+      <w:pPr>
+        <w:ind w:left="5798" w:hanging="360"/>
+      </w:pPr>
+      <w:rPr>
+        <w:rFonts w:ascii="Courier New" w:hAnsi="Courier New" w:cs="Courier New" w:hint="default"/>
+      </w:rPr>
+    </w:lvl>
+    <w:lvl w:ilvl="8" w:tplc="04150005" w:tentative="1">
+      <w:start w:val="1"/>
+      <w:numFmt w:val="bullet"/>
+      <w:lvlText w:val=""/>
+      <w:lvlJc w:val="left"/>
+      <w:pPr>
         <w:ind w:left="6518" w:hanging="360"/>
       </w:pPr>
       <w:rPr>
@@ -5024,9 +5862,18 @@
     </w:lvl>
   </w:abstractNum>
   <w:num w:numId="1">
+    <w:abstractNumId w:val="2"/>
+  </w:num>
+  <w:num w:numId="2">
+    <w:abstractNumId w:val="4"/>
+  </w:num>
+  <w:num w:numId="3">
+    <w:abstractNumId w:val="3"/>
+  </w:num>
+  <w:num w:numId="4">
     <w:abstractNumId w:val="0"/>
   </w:num>
-  <w:num w:numId="2">
+  <w:num w:numId="5">
     <w:abstractNumId w:val="1"/>
   </w:num>
 </w:numbering>
@@ -5745,7 +6592,7 @@
 </file>
 
 <file path=customXml/itemProps1.xml><?xml version="1.0" encoding="utf-8"?>
-<ds:datastoreItem xmlns:ds="http://schemas.openxmlformats.org/officeDocument/2006/customXml" ds:itemID="{9D4C03BF-7A50-4B2F-BC79-F2042431397D}">
+<ds:datastoreItem xmlns:ds="http://schemas.openxmlformats.org/officeDocument/2006/customXml" ds:itemID="{99085D41-5E97-4BF1-A5FB-3B250A9B49A5}">
   <ds:schemaRefs>
     <ds:schemaRef ds:uri="http://schemas.openxmlformats.org/officeDocument/2006/bibliography"/>
   </ds:schemaRefs>

</xml_diff>